<commit_message>
Cambios realizados en la Documentación
</commit_message>
<xml_diff>
--- a/PROYECTO_MATEOSRAMOS_OSCAR/docu/DocumentacionProyecto_2VIFC302.docx
+++ b/PROYECTO_MATEOSRAMOS_OSCAR/docu/DocumentacionProyecto_2VIFC302.docx
@@ -567,6 +567,17 @@
                               </w:rPr>
                               <w:t>CONVOCATORIA:</w:t>
                             </w:r>
+                            <w:r>
+                              <w:rPr>
+                                <w:rFonts w:eastAsia="Aptos" w:hAnsi="Aptos" w:cs="Aptos"/>
+                                <w:b/>
+                                <w:bCs/>
+                                <w:color w:val="215E99" w:themeColor="text2" w:themeTint="BF"/>
+                                <w:sz w:val="32"/>
+                                <w:szCs w:val="32"/>
+                              </w:rPr>
+                              <w:t xml:space="preserve"> Mayo 2026</w:t>
+                            </w:r>
                           </w:p>
                           <w:p>
                             <w:pPr>
@@ -589,7 +600,51 @@
                                 <w:sz w:val="32"/>
                                 <w:szCs w:val="32"/>
                               </w:rPr>
-                              <w:t>&lt;&lt;Mes y año&gt;&gt;</w:t>
+                              <w:t>&lt;&lt;</w:t>
+                            </w:r>
+                            <w:r>
+                              <w:rPr>
+                                <w:rFonts w:eastAsia="Aptos" w:hAnsi="Aptos" w:cs="Aptos"/>
+                                <w:b/>
+                                <w:bCs/>
+                                <w:color w:val="215E99" w:themeColor="text2" w:themeTint="BF"/>
+                                <w:sz w:val="32"/>
+                                <w:szCs w:val="32"/>
+                              </w:rPr>
+                              <w:t>Mayo</w:t>
+                            </w:r>
+                            <w:r>
+                              <w:rPr>
+                                <w:rFonts w:eastAsia="Aptos" w:hAnsi="Aptos" w:cs="Aptos"/>
+                                <w:b/>
+                                <w:bCs/>
+                                <w:color w:val="215E99" w:themeColor="text2" w:themeTint="BF"/>
+                                <w:sz w:val="32"/>
+                                <w:szCs w:val="32"/>
+                              </w:rPr>
+                              <w:t xml:space="preserve"> </w:t>
+                            </w:r>
+                            <w:r>
+                              <w:rPr>
+                                <w:rFonts w:eastAsia="Aptos" w:hAnsi="Aptos" w:cs="Aptos"/>
+                                <w:b/>
+                                <w:bCs/>
+                                <w:color w:val="215E99" w:themeColor="text2" w:themeTint="BF"/>
+                                <w:sz w:val="32"/>
+                                <w:szCs w:val="32"/>
+                              </w:rPr>
+                              <w:t xml:space="preserve"> 2026</w:t>
+                            </w:r>
+                            <w:r>
+                              <w:rPr>
+                                <w:rFonts w:eastAsia="Aptos" w:hAnsi="Aptos" w:cs="Aptos"/>
+                                <w:b/>
+                                <w:bCs/>
+                                <w:color w:val="215E99" w:themeColor="text2" w:themeTint="BF"/>
+                                <w:sz w:val="32"/>
+                                <w:szCs w:val="32"/>
+                              </w:rPr>
+                              <w:t>&gt;&gt;</w:t>
                             </w:r>
                           </w:p>
                           <w:p>
@@ -751,6 +806,17 @@
                         </w:rPr>
                         <w:t>CONVOCATORIA:</w:t>
                       </w:r>
+                      <w:r>
+                        <w:rPr>
+                          <w:rFonts w:eastAsia="Aptos" w:hAnsi="Aptos" w:cs="Aptos"/>
+                          <w:b/>
+                          <w:bCs/>
+                          <w:color w:val="215E99" w:themeColor="text2" w:themeTint="BF"/>
+                          <w:sz w:val="32"/>
+                          <w:szCs w:val="32"/>
+                        </w:rPr>
+                        <w:t xml:space="preserve"> Mayo 2026</w:t>
+                      </w:r>
                     </w:p>
                     <w:p>
                       <w:pPr>
@@ -773,7 +839,51 @@
                           <w:sz w:val="32"/>
                           <w:szCs w:val="32"/>
                         </w:rPr>
-                        <w:t>&lt;&lt;Mes y año&gt;&gt;</w:t>
+                        <w:t>&lt;&lt;</w:t>
+                      </w:r>
+                      <w:r>
+                        <w:rPr>
+                          <w:rFonts w:eastAsia="Aptos" w:hAnsi="Aptos" w:cs="Aptos"/>
+                          <w:b/>
+                          <w:bCs/>
+                          <w:color w:val="215E99" w:themeColor="text2" w:themeTint="BF"/>
+                          <w:sz w:val="32"/>
+                          <w:szCs w:val="32"/>
+                        </w:rPr>
+                        <w:t>Mayo</w:t>
+                      </w:r>
+                      <w:r>
+                        <w:rPr>
+                          <w:rFonts w:eastAsia="Aptos" w:hAnsi="Aptos" w:cs="Aptos"/>
+                          <w:b/>
+                          <w:bCs/>
+                          <w:color w:val="215E99" w:themeColor="text2" w:themeTint="BF"/>
+                          <w:sz w:val="32"/>
+                          <w:szCs w:val="32"/>
+                        </w:rPr>
+                        <w:t xml:space="preserve"> </w:t>
+                      </w:r>
+                      <w:r>
+                        <w:rPr>
+                          <w:rFonts w:eastAsia="Aptos" w:hAnsi="Aptos" w:cs="Aptos"/>
+                          <w:b/>
+                          <w:bCs/>
+                          <w:color w:val="215E99" w:themeColor="text2" w:themeTint="BF"/>
+                          <w:sz w:val="32"/>
+                          <w:szCs w:val="32"/>
+                        </w:rPr>
+                        <w:t xml:space="preserve"> 2026</w:t>
+                      </w:r>
+                      <w:r>
+                        <w:rPr>
+                          <w:rFonts w:eastAsia="Aptos" w:hAnsi="Aptos" w:cs="Aptos"/>
+                          <w:b/>
+                          <w:bCs/>
+                          <w:color w:val="215E99" w:themeColor="text2" w:themeTint="BF"/>
+                          <w:sz w:val="32"/>
+                          <w:szCs w:val="32"/>
+                        </w:rPr>
+                        <w:t>&gt;&gt;</w:t>
                       </w:r>
                     </w:p>
                     <w:p>
@@ -1043,42 +1153,8 @@
                                 <w:szCs w:val="44"/>
                                 <w:lang w:val="en-US"/>
                               </w:rPr>
-                              <w:t xml:space="preserve">Desarrollo de </w:t>
+                              <w:t>Desarrollo de Aplicaciones Multiplataforma</w:t>
                             </w:r>
-                            <w:proofErr w:type="spellStart"/>
-                            <w:r>
-                              <w:rPr>
-                                <w:rFonts w:eastAsia="Aptos" w:hAnsi="Aptos" w:cs="Aptos"/>
-                                <w:color w:val="215E99" w:themeColor="text2" w:themeTint="BF"/>
-                                <w:sz w:val="44"/>
-                                <w:szCs w:val="44"/>
-                                <w:lang w:val="en-US"/>
-                              </w:rPr>
-                              <w:t>Aplicaciones</w:t>
-                            </w:r>
-                            <w:proofErr w:type="spellEnd"/>
-                            <w:r>
-                              <w:rPr>
-                                <w:rFonts w:eastAsia="Aptos" w:hAnsi="Aptos" w:cs="Aptos"/>
-                                <w:color w:val="215E99" w:themeColor="text2" w:themeTint="BF"/>
-                                <w:sz w:val="44"/>
-                                <w:szCs w:val="44"/>
-                                <w:lang w:val="en-US"/>
-                              </w:rPr>
-                              <w:t xml:space="preserve"> </w:t>
-                            </w:r>
-                            <w:proofErr w:type="spellStart"/>
-                            <w:r>
-                              <w:rPr>
-                                <w:rFonts w:eastAsia="Aptos" w:hAnsi="Aptos" w:cs="Aptos"/>
-                                <w:color w:val="215E99" w:themeColor="text2" w:themeTint="BF"/>
-                                <w:sz w:val="44"/>
-                                <w:szCs w:val="44"/>
-                                <w:lang w:val="en-US"/>
-                              </w:rPr>
-                              <w:t>Multiplataforma</w:t>
-                            </w:r>
-                            <w:proofErr w:type="spellEnd"/>
                           </w:p>
                         </w:txbxContent>
                       </wps:txbx>
@@ -1124,42 +1200,8 @@
                           <w:szCs w:val="44"/>
                           <w:lang w:val="en-US"/>
                         </w:rPr>
-                        <w:t xml:space="preserve">Desarrollo de </w:t>
+                        <w:t>Desarrollo de Aplicaciones Multiplataforma</w:t>
                       </w:r>
-                      <w:proofErr w:type="spellStart"/>
-                      <w:r>
-                        <w:rPr>
-                          <w:rFonts w:eastAsia="Aptos" w:hAnsi="Aptos" w:cs="Aptos"/>
-                          <w:color w:val="215E99" w:themeColor="text2" w:themeTint="BF"/>
-                          <w:sz w:val="44"/>
-                          <w:szCs w:val="44"/>
-                          <w:lang w:val="en-US"/>
-                        </w:rPr>
-                        <w:t>Aplicaciones</w:t>
-                      </w:r>
-                      <w:proofErr w:type="spellEnd"/>
-                      <w:r>
-                        <w:rPr>
-                          <w:rFonts w:eastAsia="Aptos" w:hAnsi="Aptos" w:cs="Aptos"/>
-                          <w:color w:val="215E99" w:themeColor="text2" w:themeTint="BF"/>
-                          <w:sz w:val="44"/>
-                          <w:szCs w:val="44"/>
-                          <w:lang w:val="en-US"/>
-                        </w:rPr>
-                        <w:t xml:space="preserve"> </w:t>
-                      </w:r>
-                      <w:proofErr w:type="spellStart"/>
-                      <w:r>
-                        <w:rPr>
-                          <w:rFonts w:eastAsia="Aptos" w:hAnsi="Aptos" w:cs="Aptos"/>
-                          <w:color w:val="215E99" w:themeColor="text2" w:themeTint="BF"/>
-                          <w:sz w:val="44"/>
-                          <w:szCs w:val="44"/>
-                          <w:lang w:val="en-US"/>
-                        </w:rPr>
-                        <w:t>Multiplataforma</w:t>
-                      </w:r>
-                      <w:proofErr w:type="spellEnd"/>
                     </w:p>
                   </w:txbxContent>
                 </v:textbox>
@@ -1174,7 +1216,7 @@
           <w:lang w:eastAsia="es-VE"/>
         </w:rPr>
         <w:drawing>
-          <wp:inline distT="0" distB="0" distL="0" distR="0" wp14:anchorId="5CA2EA5A" wp14:editId="28BC3656">
+          <wp:inline distT="0" distB="0" distL="0" distR="0" wp14:anchorId="5CA2EA5A" wp14:editId="357B1E32">
             <wp:extent cx="7556500" cy="10599420"/>
             <wp:effectExtent l="0" t="0" r="6350" b="0"/>
             <wp:docPr id="2" name="Imagen 2" descr="D:\servicios forobeta posts\diseño grafico\CLIENTES\Feelmusic - 05.11.18\archivos\11\11.jpg"/>
@@ -5096,31 +5138,7 @@
           <w:lang w:eastAsia="es-ES"/>
           <w14:ligatures w14:val="none"/>
         </w:rPr>
-        <w:t xml:space="preserve"> Desarrollo de características extra que complementen el sistema, como módulos de estadísticas, integración con </w:t>
-      </w:r>
-      <w:proofErr w:type="spellStart"/>
-      <w:r>
-        <w:rPr>
-          <w:rFonts w:eastAsia="Times New Roman" w:cs="Times New Roman"/>
-          <w:kern w:val="0"/>
-          <w:sz w:val="24"/>
-          <w:szCs w:val="24"/>
-          <w:lang w:eastAsia="es-ES"/>
-          <w14:ligatures w14:val="none"/>
-        </w:rPr>
-        <w:t>APIs</w:t>
-      </w:r>
-      <w:proofErr w:type="spellEnd"/>
-      <w:r>
-        <w:rPr>
-          <w:rFonts w:eastAsia="Times New Roman" w:cs="Times New Roman"/>
-          <w:kern w:val="0"/>
-          <w:sz w:val="24"/>
-          <w:szCs w:val="24"/>
-          <w:lang w:eastAsia="es-ES"/>
-          <w14:ligatures w14:val="none"/>
-        </w:rPr>
-        <w:t xml:space="preserve"> externas o herramientas de comunicación interna.</w:t>
+        <w:t xml:space="preserve"> Desarrollo de características extra que complementen el sistema, como módulos de estadísticas, integración con APIs externas o herramientas de comunicación interna.</w:t>
       </w:r>
     </w:p>
     <w:p>
@@ -5342,18 +5360,122 @@
       </w:pPr>
       <w:bookmarkStart w:id="5" w:name="_Toc210125370"/>
       <w:r>
+        <w:lastRenderedPageBreak/>
         <w:t>ANÁLISIS Y DISEÑO</w:t>
       </w:r>
       <w:bookmarkEnd w:id="5"/>
     </w:p>
     <w:p>
-      <w:r>
-        <w:t>(…)</w:t>
-      </w:r>
-      <w:r>
-        <w:tab/>
-      </w:r>
-    </w:p>
+      <w:pPr>
+        <w:pStyle w:val="whitespace-break-spaces"/>
+        <w:ind w:left="1068"/>
+        <w:rPr>
+          <w:rFonts w:asciiTheme="majorHAnsi" w:hAnsiTheme="majorHAnsi"/>
+        </w:rPr>
+      </w:pPr>
+      <w:r>
+        <w:rPr>
+          <w:rFonts w:asciiTheme="majorHAnsi" w:hAnsiTheme="majorHAnsi"/>
+        </w:rPr>
+        <w:t xml:space="preserve">En esta sección se detallan los aspectos fundamentales del </w:t>
+      </w:r>
+      <w:r>
+        <w:rPr>
+          <w:rStyle w:val="Textoennegrita"/>
+          <w:rFonts w:asciiTheme="majorHAnsi" w:eastAsiaTheme="majorEastAsia" w:hAnsiTheme="majorHAnsi"/>
+        </w:rPr>
+        <w:t>análisis y diseño</w:t>
+      </w:r>
+      <w:r>
+        <w:rPr>
+          <w:rFonts w:asciiTheme="majorHAnsi" w:hAnsiTheme="majorHAnsi"/>
+        </w:rPr>
+        <w:t xml:space="preserve"> del aplicativo para la gestión de formaciones en empresa. El análisis permite identificar los requisitos y necesidades del sistema, mientras que el diseño establece la estructura y comportamiento que cumplirá con dichos requisitos.</w:t>
+      </w:r>
+    </w:p>
+    <w:p>
+      <w:pPr>
+        <w:pStyle w:val="whitespace-break-spaces"/>
+        <w:ind w:left="1068"/>
+        <w:rPr>
+          <w:rFonts w:asciiTheme="majorHAnsi" w:hAnsiTheme="majorHAnsi"/>
+        </w:rPr>
+      </w:pPr>
+      <w:r>
+        <w:rPr>
+          <w:rFonts w:asciiTheme="majorHAnsi" w:hAnsiTheme="majorHAnsi"/>
+        </w:rPr>
+        <w:t xml:space="preserve">Se abordarán los </w:t>
+      </w:r>
+      <w:r>
+        <w:rPr>
+          <w:rStyle w:val="Textoennegrita"/>
+          <w:rFonts w:asciiTheme="majorHAnsi" w:eastAsiaTheme="majorEastAsia" w:hAnsiTheme="majorHAnsi"/>
+        </w:rPr>
+        <w:t>requisitos funcionales</w:t>
+      </w:r>
+      <w:r>
+        <w:rPr>
+          <w:rFonts w:asciiTheme="majorHAnsi" w:hAnsiTheme="majorHAnsi"/>
+        </w:rPr>
+        <w:t xml:space="preserve">, que definen las acciones y procesos que el sistema debe </w:t>
+      </w:r>
+      <w:r>
+        <w:rPr>
+          <w:rFonts w:asciiTheme="minorHAnsi" w:hAnsiTheme="minorHAnsi"/>
+        </w:rPr>
+        <w:t>realizar</w:t>
+      </w:r>
+      <w:r>
+        <w:rPr>
+          <w:rFonts w:asciiTheme="majorHAnsi" w:hAnsiTheme="majorHAnsi"/>
+        </w:rPr>
+        <w:t xml:space="preserve">; los </w:t>
+      </w:r>
+      <w:r>
+        <w:rPr>
+          <w:rStyle w:val="Textoennegrita"/>
+          <w:rFonts w:asciiTheme="majorHAnsi" w:eastAsiaTheme="majorEastAsia" w:hAnsiTheme="majorHAnsi"/>
+        </w:rPr>
+        <w:t>requisitos no funcionales</w:t>
+      </w:r>
+      <w:r>
+        <w:rPr>
+          <w:rFonts w:asciiTheme="majorHAnsi" w:hAnsiTheme="majorHAnsi"/>
+        </w:rPr>
+        <w:t xml:space="preserve">, que establecen las condiciones de calidad, rendimiento y seguridad; y los </w:t>
+      </w:r>
+      <w:r>
+        <w:rPr>
+          <w:rStyle w:val="Textoennegrita"/>
+          <w:rFonts w:asciiTheme="majorHAnsi" w:eastAsiaTheme="majorEastAsia" w:hAnsiTheme="majorHAnsi"/>
+        </w:rPr>
+        <w:t>casos de uso</w:t>
+      </w:r>
+      <w:r>
+        <w:rPr>
+          <w:rFonts w:asciiTheme="majorHAnsi" w:hAnsiTheme="majorHAnsi"/>
+        </w:rPr>
+        <w:t>, que describen las interacciones entre los actores y el sistema para alcanzar los objetivos planteados.</w:t>
+      </w:r>
+    </w:p>
+    <w:p>
+      <w:pPr>
+        <w:pStyle w:val="whitespace-break-spaces"/>
+        <w:ind w:left="1068"/>
+      </w:pPr>
+      <w:r>
+        <w:rPr>
+          <w:rFonts w:asciiTheme="majorHAnsi" w:hAnsiTheme="majorHAnsi"/>
+        </w:rPr>
+        <w:t>Este apartado sienta las bases técnicas y operativas para el desarrollo del aplicativo, asegurando que cumpla con las expectativas del departamento y los usuarios finales</w:t>
+      </w:r>
+      <w:r>
+        <w:t>.</w:t>
+      </w:r>
+    </w:p>
+    <w:p/>
+    <w:p/>
     <w:p>
       <w:pPr>
         <w:pStyle w:val="Prrafodelista"/>
@@ -5397,6 +5519,130 @@
       </w:r>
       <w:bookmarkEnd w:id="10"/>
     </w:p>
+    <w:tbl>
+      <w:tblPr>
+        <w:tblStyle w:val="Tablaconcuadrcula"/>
+        <w:tblW w:w="0" w:type="auto"/>
+        <w:tblLook w:val="04A0" w:firstRow="1" w:lastRow="0" w:firstColumn="1" w:lastColumn="0" w:noHBand="0" w:noVBand="1"/>
+      </w:tblPr>
+      <w:tblGrid>
+        <w:gridCol w:w="4814"/>
+        <w:gridCol w:w="4814"/>
+      </w:tblGrid>
+      <w:tr>
+        <w:tc>
+          <w:tcPr>
+            <w:tcW w:w="4814" w:type="dxa"/>
+          </w:tcPr>
+          <w:p>
+            <w:r>
+              <w:t>Requisito Funcional</w:t>
+            </w:r>
+          </w:p>
+        </w:tc>
+        <w:tc>
+          <w:tcPr>
+            <w:tcW w:w="4814" w:type="dxa"/>
+          </w:tcPr>
+          <w:p>
+            <w:r>
+              <w:t>Descripción</w:t>
+            </w:r>
+          </w:p>
+        </w:tc>
+      </w:tr>
+      <w:tr>
+        <w:tc>
+          <w:tcPr>
+            <w:tcW w:w="4814" w:type="dxa"/>
+          </w:tcPr>
+          <w:p>
+            <w:r>
+              <w:t>RF-01</w:t>
+            </w:r>
+          </w:p>
+        </w:tc>
+        <w:tc>
+          <w:tcPr>
+            <w:tcW w:w="4814" w:type="dxa"/>
+          </w:tcPr>
+          <w:p>
+            <w:r>
+              <w:t>El sistema debe permitir el registro y autenticación de usuarios con diferentes perfiles</w:t>
+            </w:r>
+          </w:p>
+        </w:tc>
+      </w:tr>
+      <w:tr>
+        <w:tc>
+          <w:tcPr>
+            <w:tcW w:w="4814" w:type="dxa"/>
+          </w:tcPr>
+          <w:p>
+            <w:r>
+              <w:t>RF-02</w:t>
+            </w:r>
+          </w:p>
+        </w:tc>
+        <w:tc>
+          <w:tcPr>
+            <w:tcW w:w="4814" w:type="dxa"/>
+          </w:tcPr>
+          <w:p>
+            <w:r>
+              <w:t>El administrador debe poder crear, modificar y eliminar empresas asociadas a las formaciones.</w:t>
+            </w:r>
+          </w:p>
+        </w:tc>
+      </w:tr>
+      <w:tr>
+        <w:tc>
+          <w:tcPr>
+            <w:tcW w:w="4814" w:type="dxa"/>
+          </w:tcPr>
+          <w:p>
+            <w:r>
+              <w:t>RF-03</w:t>
+            </w:r>
+          </w:p>
+        </w:tc>
+        <w:tc>
+          <w:tcPr>
+            <w:tcW w:w="4814" w:type="dxa"/>
+          </w:tcPr>
+          <w:p>
+            <w:r>
+              <w:t>El profesorado debe poder asignar estudiantes a empresas y tutores.</w:t>
+            </w:r>
+          </w:p>
+        </w:tc>
+      </w:tr>
+      <w:tr>
+        <w:tc>
+          <w:tcPr>
+            <w:tcW w:w="4814" w:type="dxa"/>
+          </w:tcPr>
+          <w:p>
+            <w:r>
+              <w:t>RF-04</w:t>
+            </w:r>
+          </w:p>
+        </w:tc>
+        <w:tc>
+          <w:tcPr>
+            <w:tcW w:w="4814" w:type="dxa"/>
+          </w:tcPr>
+          <w:p>
+            <w:r>
+              <w:t>Los tutores de empresa deben poder subir y gestionar la documentación asociada a cada estudiante</w:t>
+            </w:r>
+          </w:p>
+        </w:tc>
+      </w:tr>
+    </w:tbl>
+    <w:p/>
+    <w:p/>
+    <w:p/>
     <w:p>
       <w:r>
         <w:t>(…)</w:t>
@@ -5416,6 +5662,152 @@
       </w:r>
       <w:bookmarkEnd w:id="11"/>
     </w:p>
+    <w:tbl>
+      <w:tblPr>
+        <w:tblStyle w:val="Tablaconcuadrcula"/>
+        <w:tblW w:w="0" w:type="auto"/>
+        <w:tblLook w:val="04A0" w:firstRow="1" w:lastRow="0" w:firstColumn="1" w:lastColumn="0" w:noHBand="0" w:noVBand="1"/>
+      </w:tblPr>
+      <w:tblGrid>
+        <w:gridCol w:w="4814"/>
+        <w:gridCol w:w="4814"/>
+      </w:tblGrid>
+      <w:tr>
+        <w:tc>
+          <w:tcPr>
+            <w:tcW w:w="4814" w:type="dxa"/>
+          </w:tcPr>
+          <w:p>
+            <w:r>
+              <w:t>Requisito no Funcional</w:t>
+            </w:r>
+          </w:p>
+        </w:tc>
+        <w:tc>
+          <w:tcPr>
+            <w:tcW w:w="4814" w:type="dxa"/>
+          </w:tcPr>
+          <w:p>
+            <w:r>
+              <w:t>Descripción</w:t>
+            </w:r>
+          </w:p>
+        </w:tc>
+      </w:tr>
+      <w:tr>
+        <w:tc>
+          <w:tcPr>
+            <w:tcW w:w="4814" w:type="dxa"/>
+          </w:tcPr>
+          <w:p>
+            <w:r>
+              <w:t>RNF-01</w:t>
+            </w:r>
+          </w:p>
+        </w:tc>
+        <w:tc>
+          <w:tcPr>
+            <w:tcW w:w="4814" w:type="dxa"/>
+          </w:tcPr>
+          <w:p>
+            <w:r>
+              <w:t xml:space="preserve">Los datos de usuarios y empresas deben almacenarse </w:t>
+            </w:r>
+            <w:r>
+              <w:rPr>
+                <w:b/>
+                <w:bCs/>
+              </w:rPr>
+              <w:t>cifrados</w:t>
+            </w:r>
+          </w:p>
+        </w:tc>
+      </w:tr>
+      <w:tr>
+        <w:tc>
+          <w:tcPr>
+            <w:tcW w:w="4814" w:type="dxa"/>
+          </w:tcPr>
+          <w:p>
+            <w:r>
+              <w:t>RNF-02</w:t>
+            </w:r>
+          </w:p>
+        </w:tc>
+        <w:tc>
+          <w:tcPr>
+            <w:tcW w:w="4814" w:type="dxa"/>
+          </w:tcPr>
+          <w:p>
+            <w:r>
+              <w:t xml:space="preserve">La interfaz debe ser </w:t>
+            </w:r>
+            <w:r>
+              <w:rPr>
+                <w:b/>
+                <w:bCs/>
+              </w:rPr>
+              <w:t>intuitiva y accesible</w:t>
+            </w:r>
+          </w:p>
+        </w:tc>
+      </w:tr>
+      <w:tr>
+        <w:tc>
+          <w:tcPr>
+            <w:tcW w:w="4814" w:type="dxa"/>
+          </w:tcPr>
+          <w:p>
+            <w:r>
+              <w:t>RNF-03</w:t>
+            </w:r>
+          </w:p>
+        </w:tc>
+        <w:tc>
+          <w:tcPr>
+            <w:tcW w:w="4814" w:type="dxa"/>
+          </w:tcPr>
+          <w:p>
+            <w:r>
+              <w:t>Protege los datos sensibles y permite la recuperación segura de contraseñas.</w:t>
+            </w:r>
+          </w:p>
+          <w:p/>
+        </w:tc>
+      </w:tr>
+      <w:tr>
+        <w:tc>
+          <w:tcPr>
+            <w:tcW w:w="4814" w:type="dxa"/>
+          </w:tcPr>
+          <w:p>
+            <w:r>
+              <w:t>RNF-0</w:t>
+            </w:r>
+            <w:r>
+              <w:t>4</w:t>
+            </w:r>
+          </w:p>
+        </w:tc>
+        <w:tc>
+          <w:tcPr>
+            <w:tcW w:w="4814" w:type="dxa"/>
+          </w:tcPr>
+          <w:p>
+            <w:r>
+              <w:t>Asegura que el sistema funcione en los navegadores y dispositivos más utilizados.</w:t>
+            </w:r>
+          </w:p>
+          <w:p>
+            <w:pPr>
+              <w:ind w:left="360"/>
+            </w:pPr>
+          </w:p>
+          <w:p/>
+        </w:tc>
+      </w:tr>
+    </w:tbl>
+    <w:p/>
     <w:p>
       <w:r>
         <w:t>(…)</w:t>
@@ -5435,11 +5827,1149 @@
       </w:r>
       <w:bookmarkEnd w:id="12"/>
     </w:p>
-    <w:p>
-      <w:r>
-        <w:t>(...)</w:t>
-      </w:r>
-    </w:p>
+    <w:p/>
+    <w:p>
+      <w:r>
+        <w:t>Casos de uso para el Administador General</w:t>
+      </w:r>
+    </w:p>
+    <w:tbl>
+      <w:tblPr>
+        <w:tblW w:w="0" w:type="auto"/>
+        <w:tblCellSpacing w:w="15" w:type="dxa"/>
+        <w:tblCellMar>
+          <w:top w:w="15" w:type="dxa"/>
+          <w:left w:w="15" w:type="dxa"/>
+          <w:bottom w:w="15" w:type="dxa"/>
+          <w:right w:w="15" w:type="dxa"/>
+        </w:tblCellMar>
+        <w:tblLook w:val="04A0" w:firstRow="1" w:lastRow="0" w:firstColumn="1" w:lastColumn="0" w:noHBand="0" w:noVBand="1"/>
+      </w:tblPr>
+      <w:tblGrid>
+        <w:gridCol w:w="781"/>
+        <w:gridCol w:w="2171"/>
+        <w:gridCol w:w="6686"/>
+      </w:tblGrid>
+      <w:tr>
+        <w:trPr>
+          <w:tblHeader/>
+          <w:tblCellSpacing w:w="15" w:type="dxa"/>
+        </w:trPr>
+        <w:tc>
+          <w:tcPr>
+            <w:tcW w:w="0" w:type="auto"/>
+            <w:vAlign w:val="center"/>
+            <w:hideMark/>
+          </w:tcPr>
+          <w:p>
+            <w:pPr>
+              <w:rPr>
+                <w:b/>
+                <w:bCs/>
+              </w:rPr>
+            </w:pPr>
+            <w:r>
+              <w:rPr>
+                <w:b/>
+                <w:bCs/>
+              </w:rPr>
+              <w:t>Código</w:t>
+            </w:r>
+          </w:p>
+        </w:tc>
+        <w:tc>
+          <w:tcPr>
+            <w:tcW w:w="0" w:type="auto"/>
+            <w:vAlign w:val="center"/>
+            <w:hideMark/>
+          </w:tcPr>
+          <w:p>
+            <w:pPr>
+              <w:rPr>
+                <w:b/>
+                <w:bCs/>
+              </w:rPr>
+            </w:pPr>
+            <w:r>
+              <w:rPr>
+                <w:b/>
+                <w:bCs/>
+              </w:rPr>
+              <w:t>Nombre del Caso de Uso</w:t>
+            </w:r>
+          </w:p>
+        </w:tc>
+        <w:tc>
+          <w:tcPr>
+            <w:tcW w:w="0" w:type="auto"/>
+            <w:vAlign w:val="center"/>
+            <w:hideMark/>
+          </w:tcPr>
+          <w:p>
+            <w:pPr>
+              <w:rPr>
+                <w:b/>
+                <w:bCs/>
+              </w:rPr>
+            </w:pPr>
+            <w:r>
+              <w:rPr>
+                <w:b/>
+                <w:bCs/>
+              </w:rPr>
+              <w:t>Descripción</w:t>
+            </w:r>
+          </w:p>
+        </w:tc>
+      </w:tr>
+      <w:tr>
+        <w:trPr>
+          <w:tblCellSpacing w:w="15" w:type="dxa"/>
+        </w:trPr>
+        <w:tc>
+          <w:tcPr>
+            <w:tcW w:w="0" w:type="auto"/>
+            <w:vAlign w:val="center"/>
+            <w:hideMark/>
+          </w:tcPr>
+          <w:p>
+            <w:r>
+              <w:t>CU-01</w:t>
+            </w:r>
+          </w:p>
+        </w:tc>
+        <w:tc>
+          <w:tcPr>
+            <w:tcW w:w="0" w:type="auto"/>
+            <w:vAlign w:val="center"/>
+            <w:hideMark/>
+          </w:tcPr>
+          <w:p>
+            <w:r>
+              <w:t>Gestionar usuarios</w:t>
+            </w:r>
+          </w:p>
+        </w:tc>
+        <w:tc>
+          <w:tcPr>
+            <w:tcW w:w="0" w:type="auto"/>
+            <w:vAlign w:val="center"/>
+            <w:hideMark/>
+          </w:tcPr>
+          <w:p>
+            <w:r>
+              <w:t>Crear, modificar y eliminar usuarios (profesores, tutores, estudiantes).</w:t>
+            </w:r>
+          </w:p>
+        </w:tc>
+      </w:tr>
+      <w:tr>
+        <w:trPr>
+          <w:tblCellSpacing w:w="15" w:type="dxa"/>
+        </w:trPr>
+        <w:tc>
+          <w:tcPr>
+            <w:tcW w:w="0" w:type="auto"/>
+            <w:vAlign w:val="center"/>
+            <w:hideMark/>
+          </w:tcPr>
+          <w:p>
+            <w:r>
+              <w:t>CU-02</w:t>
+            </w:r>
+          </w:p>
+        </w:tc>
+        <w:tc>
+          <w:tcPr>
+            <w:tcW w:w="0" w:type="auto"/>
+            <w:vAlign w:val="center"/>
+            <w:hideMark/>
+          </w:tcPr>
+          <w:p>
+            <w:r>
+              <w:t>Gestionar empresas</w:t>
+            </w:r>
+          </w:p>
+        </w:tc>
+        <w:tc>
+          <w:tcPr>
+            <w:tcW w:w="0" w:type="auto"/>
+            <w:vAlign w:val="center"/>
+            <w:hideMark/>
+          </w:tcPr>
+          <w:p>
+            <w:r>
+              <w:t>Registrar, modificar y dar de baja empresas asociadas a las formaciones.</w:t>
+            </w:r>
+          </w:p>
+        </w:tc>
+      </w:tr>
+      <w:tr>
+        <w:trPr>
+          <w:tblCellSpacing w:w="15" w:type="dxa"/>
+        </w:trPr>
+        <w:tc>
+          <w:tcPr>
+            <w:tcW w:w="0" w:type="auto"/>
+            <w:vAlign w:val="center"/>
+            <w:hideMark/>
+          </w:tcPr>
+          <w:p>
+            <w:r>
+              <w:t>CU-03</w:t>
+            </w:r>
+          </w:p>
+        </w:tc>
+        <w:tc>
+          <w:tcPr>
+            <w:tcW w:w="0" w:type="auto"/>
+            <w:vAlign w:val="center"/>
+            <w:hideMark/>
+          </w:tcPr>
+          <w:p>
+            <w:r>
+              <w:t>Asignar roles y permisos</w:t>
+            </w:r>
+          </w:p>
+        </w:tc>
+        <w:tc>
+          <w:tcPr>
+            <w:tcW w:w="0" w:type="auto"/>
+            <w:vAlign w:val="center"/>
+            <w:hideMark/>
+          </w:tcPr>
+          <w:p>
+            <w:r>
+              <w:t>Definir los roles (administrador, profesor, tutor, estudiante) y sus permisos en el sistema.</w:t>
+            </w:r>
+          </w:p>
+        </w:tc>
+      </w:tr>
+      <w:tr>
+        <w:trPr>
+          <w:tblCellSpacing w:w="15" w:type="dxa"/>
+        </w:trPr>
+        <w:tc>
+          <w:tcPr>
+            <w:tcW w:w="0" w:type="auto"/>
+            <w:vAlign w:val="center"/>
+            <w:hideMark/>
+          </w:tcPr>
+          <w:p>
+            <w:r>
+              <w:t>CU-04</w:t>
+            </w:r>
+          </w:p>
+        </w:tc>
+        <w:tc>
+          <w:tcPr>
+            <w:tcW w:w="0" w:type="auto"/>
+            <w:vAlign w:val="center"/>
+            <w:hideMark/>
+          </w:tcPr>
+          <w:p>
+            <w:r>
+              <w:t>Generar informes globales</w:t>
+            </w:r>
+          </w:p>
+        </w:tc>
+        <w:tc>
+          <w:tcPr>
+            <w:tcW w:w="0" w:type="auto"/>
+            <w:vAlign w:val="center"/>
+            <w:hideMark/>
+          </w:tcPr>
+          <w:p>
+            <w:r>
+              <w:t>Exportar informes estadísticos de todas las formaciones en empresa.</w:t>
+            </w:r>
+          </w:p>
+        </w:tc>
+      </w:tr>
+    </w:tbl>
+    <w:p/>
+    <w:p>
+      <w:r>
+        <w:t>Casos de Uso para el Profesorado</w:t>
+      </w:r>
+    </w:p>
+    <w:tbl>
+      <w:tblPr>
+        <w:tblW w:w="0" w:type="auto"/>
+        <w:tblCellSpacing w:w="15" w:type="dxa"/>
+        <w:tblCellMar>
+          <w:top w:w="15" w:type="dxa"/>
+          <w:left w:w="15" w:type="dxa"/>
+          <w:bottom w:w="15" w:type="dxa"/>
+          <w:right w:w="15" w:type="dxa"/>
+        </w:tblCellMar>
+        <w:tblLook w:val="04A0" w:firstRow="1" w:lastRow="0" w:firstColumn="1" w:lastColumn="0" w:noHBand="0" w:noVBand="1"/>
+      </w:tblPr>
+      <w:tblGrid>
+        <w:gridCol w:w="781"/>
+        <w:gridCol w:w="2841"/>
+        <w:gridCol w:w="6016"/>
+      </w:tblGrid>
+      <w:tr>
+        <w:trPr>
+          <w:tblHeader/>
+          <w:tblCellSpacing w:w="15" w:type="dxa"/>
+        </w:trPr>
+        <w:tc>
+          <w:tcPr>
+            <w:tcW w:w="0" w:type="auto"/>
+            <w:vAlign w:val="center"/>
+            <w:hideMark/>
+          </w:tcPr>
+          <w:p>
+            <w:pPr>
+              <w:rPr>
+                <w:b/>
+                <w:bCs/>
+              </w:rPr>
+            </w:pPr>
+            <w:r>
+              <w:rPr>
+                <w:b/>
+                <w:bCs/>
+              </w:rPr>
+              <w:t>Código</w:t>
+            </w:r>
+          </w:p>
+        </w:tc>
+        <w:tc>
+          <w:tcPr>
+            <w:tcW w:w="0" w:type="auto"/>
+            <w:vAlign w:val="center"/>
+            <w:hideMark/>
+          </w:tcPr>
+          <w:p>
+            <w:pPr>
+              <w:rPr>
+                <w:b/>
+                <w:bCs/>
+              </w:rPr>
+            </w:pPr>
+            <w:r>
+              <w:rPr>
+                <w:b/>
+                <w:bCs/>
+              </w:rPr>
+              <w:t>Nombre del Caso de Uso</w:t>
+            </w:r>
+          </w:p>
+        </w:tc>
+        <w:tc>
+          <w:tcPr>
+            <w:tcW w:w="0" w:type="auto"/>
+            <w:vAlign w:val="center"/>
+            <w:hideMark/>
+          </w:tcPr>
+          <w:p>
+            <w:pPr>
+              <w:rPr>
+                <w:b/>
+                <w:bCs/>
+              </w:rPr>
+            </w:pPr>
+            <w:r>
+              <w:rPr>
+                <w:b/>
+                <w:bCs/>
+              </w:rPr>
+              <w:t>Descripción</w:t>
+            </w:r>
+          </w:p>
+        </w:tc>
+      </w:tr>
+      <w:tr>
+        <w:trPr>
+          <w:tblCellSpacing w:w="15" w:type="dxa"/>
+        </w:trPr>
+        <w:tc>
+          <w:tcPr>
+            <w:tcW w:w="0" w:type="auto"/>
+            <w:vAlign w:val="center"/>
+            <w:hideMark/>
+          </w:tcPr>
+          <w:p>
+            <w:r>
+              <w:t>CU-05</w:t>
+            </w:r>
+          </w:p>
+        </w:tc>
+        <w:tc>
+          <w:tcPr>
+            <w:tcW w:w="0" w:type="auto"/>
+            <w:vAlign w:val="center"/>
+            <w:hideMark/>
+          </w:tcPr>
+          <w:p>
+            <w:r>
+              <w:t>Asignar estudiantes a empresas</w:t>
+            </w:r>
+          </w:p>
+        </w:tc>
+        <w:tc>
+          <w:tcPr>
+            <w:tcW w:w="0" w:type="auto"/>
+            <w:vAlign w:val="center"/>
+            <w:hideMark/>
+          </w:tcPr>
+          <w:p>
+            <w:r>
+              <w:t>Asociar estudiantes a empresas y tutores para realizar la formación.</w:t>
+            </w:r>
+          </w:p>
+        </w:tc>
+      </w:tr>
+      <w:tr>
+        <w:trPr>
+          <w:tblCellSpacing w:w="15" w:type="dxa"/>
+        </w:trPr>
+        <w:tc>
+          <w:tcPr>
+            <w:tcW w:w="0" w:type="auto"/>
+            <w:vAlign w:val="center"/>
+            <w:hideMark/>
+          </w:tcPr>
+          <w:p>
+            <w:r>
+              <w:t>CU-06</w:t>
+            </w:r>
+          </w:p>
+        </w:tc>
+        <w:tc>
+          <w:tcPr>
+            <w:tcW w:w="0" w:type="auto"/>
+            <w:vAlign w:val="center"/>
+            <w:hideMark/>
+          </w:tcPr>
+          <w:p>
+            <w:r>
+              <w:t>Gestionar documentación</w:t>
+            </w:r>
+          </w:p>
+        </w:tc>
+        <w:tc>
+          <w:tcPr>
+            <w:tcW w:w="0" w:type="auto"/>
+            <w:vAlign w:val="center"/>
+            <w:hideMark/>
+          </w:tcPr>
+          <w:p>
+            <w:r>
+              <w:t>Subir, modificar y consultar la documentación asociada a cada formación.</w:t>
+            </w:r>
+          </w:p>
+        </w:tc>
+      </w:tr>
+      <w:tr>
+        <w:trPr>
+          <w:tblCellSpacing w:w="15" w:type="dxa"/>
+        </w:trPr>
+        <w:tc>
+          <w:tcPr>
+            <w:tcW w:w="0" w:type="auto"/>
+            <w:vAlign w:val="center"/>
+            <w:hideMark/>
+          </w:tcPr>
+          <w:p>
+            <w:r>
+              <w:t>CU-07</w:t>
+            </w:r>
+          </w:p>
+        </w:tc>
+        <w:tc>
+          <w:tcPr>
+            <w:tcW w:w="0" w:type="auto"/>
+            <w:vAlign w:val="center"/>
+            <w:hideMark/>
+          </w:tcPr>
+          <w:p>
+            <w:r>
+              <w:t>Evaluar formaciones</w:t>
+            </w:r>
+          </w:p>
+        </w:tc>
+        <w:tc>
+          <w:tcPr>
+            <w:tcW w:w="0" w:type="auto"/>
+            <w:vAlign w:val="center"/>
+            <w:hideMark/>
+          </w:tcPr>
+          <w:p>
+            <w:r>
+              <w:t>Registrar las evaluaciones y comentarios sobre el desempeño de los estudiantes.</w:t>
+            </w:r>
+          </w:p>
+        </w:tc>
+      </w:tr>
+      <w:tr>
+        <w:trPr>
+          <w:tblCellSpacing w:w="15" w:type="dxa"/>
+        </w:trPr>
+        <w:tc>
+          <w:tcPr>
+            <w:tcW w:w="0" w:type="auto"/>
+            <w:vAlign w:val="center"/>
+            <w:hideMark/>
+          </w:tcPr>
+          <w:p>
+            <w:r>
+              <w:t>CU-08</w:t>
+            </w:r>
+          </w:p>
+        </w:tc>
+        <w:tc>
+          <w:tcPr>
+            <w:tcW w:w="0" w:type="auto"/>
+            <w:vAlign w:val="center"/>
+            <w:hideMark/>
+          </w:tcPr>
+          <w:p>
+            <w:r>
+              <w:t>Consultar historial de formaciones</w:t>
+            </w:r>
+          </w:p>
+        </w:tc>
+        <w:tc>
+          <w:tcPr>
+            <w:tcW w:w="0" w:type="auto"/>
+            <w:vAlign w:val="center"/>
+            <w:hideMark/>
+          </w:tcPr>
+          <w:p>
+            <w:r>
+              <w:t>Ver el historial de formaciones de un estudiante o grupo.</w:t>
+            </w:r>
+          </w:p>
+        </w:tc>
+      </w:tr>
+    </w:tbl>
+    <w:p/>
+    <w:p>
+      <w:r>
+        <w:t>Casos de Uso para el Tutor de la Emrpesa</w:t>
+      </w:r>
+    </w:p>
+    <w:tbl>
+      <w:tblPr>
+        <w:tblW w:w="0" w:type="auto"/>
+        <w:tblCellSpacing w:w="15" w:type="dxa"/>
+        <w:tblCellMar>
+          <w:top w:w="15" w:type="dxa"/>
+          <w:left w:w="15" w:type="dxa"/>
+          <w:bottom w:w="15" w:type="dxa"/>
+          <w:right w:w="15" w:type="dxa"/>
+        </w:tblCellMar>
+        <w:tblLook w:val="04A0" w:firstRow="1" w:lastRow="0" w:firstColumn="1" w:lastColumn="0" w:noHBand="0" w:noVBand="1"/>
+      </w:tblPr>
+      <w:tblGrid>
+        <w:gridCol w:w="781"/>
+        <w:gridCol w:w="2669"/>
+        <w:gridCol w:w="6188"/>
+      </w:tblGrid>
+      <w:tr>
+        <w:trPr>
+          <w:tblHeader/>
+          <w:tblCellSpacing w:w="15" w:type="dxa"/>
+        </w:trPr>
+        <w:tc>
+          <w:tcPr>
+            <w:tcW w:w="0" w:type="auto"/>
+            <w:vAlign w:val="center"/>
+            <w:hideMark/>
+          </w:tcPr>
+          <w:p>
+            <w:pPr>
+              <w:rPr>
+                <w:b/>
+                <w:bCs/>
+              </w:rPr>
+            </w:pPr>
+            <w:r>
+              <w:rPr>
+                <w:b/>
+                <w:bCs/>
+              </w:rPr>
+              <w:t>Código</w:t>
+            </w:r>
+          </w:p>
+        </w:tc>
+        <w:tc>
+          <w:tcPr>
+            <w:tcW w:w="0" w:type="auto"/>
+            <w:vAlign w:val="center"/>
+            <w:hideMark/>
+          </w:tcPr>
+          <w:p>
+            <w:pPr>
+              <w:rPr>
+                <w:b/>
+                <w:bCs/>
+              </w:rPr>
+            </w:pPr>
+            <w:r>
+              <w:rPr>
+                <w:b/>
+                <w:bCs/>
+              </w:rPr>
+              <w:t>Nombre del Caso de Uso</w:t>
+            </w:r>
+          </w:p>
+        </w:tc>
+        <w:tc>
+          <w:tcPr>
+            <w:tcW w:w="0" w:type="auto"/>
+            <w:vAlign w:val="center"/>
+            <w:hideMark/>
+          </w:tcPr>
+          <w:p>
+            <w:pPr>
+              <w:rPr>
+                <w:b/>
+                <w:bCs/>
+              </w:rPr>
+            </w:pPr>
+            <w:r>
+              <w:rPr>
+                <w:b/>
+                <w:bCs/>
+              </w:rPr>
+              <w:t>Descripción</w:t>
+            </w:r>
+          </w:p>
+        </w:tc>
+      </w:tr>
+      <w:tr>
+        <w:trPr>
+          <w:tblCellSpacing w:w="15" w:type="dxa"/>
+        </w:trPr>
+        <w:tc>
+          <w:tcPr>
+            <w:tcW w:w="0" w:type="auto"/>
+            <w:vAlign w:val="center"/>
+            <w:hideMark/>
+          </w:tcPr>
+          <w:p>
+            <w:r>
+              <w:t>CU-09</w:t>
+            </w:r>
+          </w:p>
+        </w:tc>
+        <w:tc>
+          <w:tcPr>
+            <w:tcW w:w="0" w:type="auto"/>
+            <w:vAlign w:val="center"/>
+            <w:hideMark/>
+          </w:tcPr>
+          <w:p>
+            <w:r>
+              <w:t>Registrar asistencia y progreso</w:t>
+            </w:r>
+          </w:p>
+        </w:tc>
+        <w:tc>
+          <w:tcPr>
+            <w:tcW w:w="0" w:type="auto"/>
+            <w:vAlign w:val="center"/>
+            <w:hideMark/>
+          </w:tcPr>
+          <w:p>
+            <w:r>
+              <w:t>Llevar un registro de la asistencia y el progreso del estudiante durante la formación.</w:t>
+            </w:r>
+          </w:p>
+        </w:tc>
+      </w:tr>
+      <w:tr>
+        <w:trPr>
+          <w:tblCellSpacing w:w="15" w:type="dxa"/>
+        </w:trPr>
+        <w:tc>
+          <w:tcPr>
+            <w:tcW w:w="0" w:type="auto"/>
+            <w:vAlign w:val="center"/>
+            <w:hideMark/>
+          </w:tcPr>
+          <w:p>
+            <w:r>
+              <w:t>CU-10</w:t>
+            </w:r>
+          </w:p>
+        </w:tc>
+        <w:tc>
+          <w:tcPr>
+            <w:tcW w:w="0" w:type="auto"/>
+            <w:vAlign w:val="center"/>
+            <w:hideMark/>
+          </w:tcPr>
+          <w:p>
+            <w:r>
+              <w:t>Subir informes de seguimiento</w:t>
+            </w:r>
+          </w:p>
+        </w:tc>
+        <w:tc>
+          <w:tcPr>
+            <w:tcW w:w="0" w:type="auto"/>
+            <w:vAlign w:val="center"/>
+            <w:hideMark/>
+          </w:tcPr>
+          <w:p>
+            <w:r>
+              <w:t>Cargar informes periódicos sobre el desarrollo de la formación en la empresa.</w:t>
+            </w:r>
+          </w:p>
+        </w:tc>
+      </w:tr>
+      <w:tr>
+        <w:trPr>
+          <w:tblCellSpacing w:w="15" w:type="dxa"/>
+        </w:trPr>
+        <w:tc>
+          <w:tcPr>
+            <w:tcW w:w="0" w:type="auto"/>
+            <w:vAlign w:val="center"/>
+            <w:hideMark/>
+          </w:tcPr>
+          <w:p>
+            <w:r>
+              <w:lastRenderedPageBreak/>
+              <w:t>CU-11</w:t>
+            </w:r>
+          </w:p>
+        </w:tc>
+        <w:tc>
+          <w:tcPr>
+            <w:tcW w:w="0" w:type="auto"/>
+            <w:vAlign w:val="center"/>
+            <w:hideMark/>
+          </w:tcPr>
+          <w:p>
+            <w:r>
+              <w:t>Comunicarse con el profesorado</w:t>
+            </w:r>
+          </w:p>
+        </w:tc>
+        <w:tc>
+          <w:tcPr>
+            <w:tcW w:w="0" w:type="auto"/>
+            <w:vAlign w:val="center"/>
+            <w:hideMark/>
+          </w:tcPr>
+          <w:p>
+            <w:r>
+              <w:t>Enviar mensajes o notificaciones al profesorado sobre el estudiante.</w:t>
+            </w:r>
+          </w:p>
+        </w:tc>
+      </w:tr>
+    </w:tbl>
+    <w:p/>
+    <w:p/>
+    <w:p>
+      <w:r>
+        <w:t>Casos de Uso para el Estudiante</w:t>
+      </w:r>
+    </w:p>
+    <w:tbl>
+      <w:tblPr>
+        <w:tblW w:w="0" w:type="auto"/>
+        <w:tblCellSpacing w:w="15" w:type="dxa"/>
+        <w:tblCellMar>
+          <w:top w:w="15" w:type="dxa"/>
+          <w:left w:w="15" w:type="dxa"/>
+          <w:bottom w:w="15" w:type="dxa"/>
+          <w:right w:w="15" w:type="dxa"/>
+        </w:tblCellMar>
+        <w:tblLook w:val="04A0" w:firstRow="1" w:lastRow="0" w:firstColumn="1" w:lastColumn="0" w:noHBand="0" w:noVBand="1"/>
+      </w:tblPr>
+      <w:tblGrid>
+        <w:gridCol w:w="781"/>
+        <w:gridCol w:w="2940"/>
+        <w:gridCol w:w="5917"/>
+      </w:tblGrid>
+      <w:tr>
+        <w:trPr>
+          <w:tblHeader/>
+          <w:tblCellSpacing w:w="15" w:type="dxa"/>
+        </w:trPr>
+        <w:tc>
+          <w:tcPr>
+            <w:tcW w:w="0" w:type="auto"/>
+            <w:vAlign w:val="center"/>
+            <w:hideMark/>
+          </w:tcPr>
+          <w:p>
+            <w:pPr>
+              <w:rPr>
+                <w:b/>
+                <w:bCs/>
+              </w:rPr>
+            </w:pPr>
+            <w:r>
+              <w:rPr>
+                <w:b/>
+                <w:bCs/>
+              </w:rPr>
+              <w:t>Código</w:t>
+            </w:r>
+          </w:p>
+        </w:tc>
+        <w:tc>
+          <w:tcPr>
+            <w:tcW w:w="0" w:type="auto"/>
+            <w:vAlign w:val="center"/>
+            <w:hideMark/>
+          </w:tcPr>
+          <w:p>
+            <w:pPr>
+              <w:rPr>
+                <w:b/>
+                <w:bCs/>
+              </w:rPr>
+            </w:pPr>
+            <w:r>
+              <w:rPr>
+                <w:b/>
+                <w:bCs/>
+              </w:rPr>
+              <w:t>Nombre del Caso de Uso</w:t>
+            </w:r>
+          </w:p>
+        </w:tc>
+        <w:tc>
+          <w:tcPr>
+            <w:tcW w:w="0" w:type="auto"/>
+            <w:vAlign w:val="center"/>
+            <w:hideMark/>
+          </w:tcPr>
+          <w:p>
+            <w:pPr>
+              <w:rPr>
+                <w:b/>
+                <w:bCs/>
+              </w:rPr>
+            </w:pPr>
+            <w:r>
+              <w:rPr>
+                <w:b/>
+                <w:bCs/>
+              </w:rPr>
+              <w:t>Descripción</w:t>
+            </w:r>
+          </w:p>
+        </w:tc>
+      </w:tr>
+      <w:tr>
+        <w:trPr>
+          <w:tblCellSpacing w:w="15" w:type="dxa"/>
+        </w:trPr>
+        <w:tc>
+          <w:tcPr>
+            <w:tcW w:w="0" w:type="auto"/>
+            <w:vAlign w:val="center"/>
+            <w:hideMark/>
+          </w:tcPr>
+          <w:p>
+            <w:r>
+              <w:t>CU-12</w:t>
+            </w:r>
+          </w:p>
+        </w:tc>
+        <w:tc>
+          <w:tcPr>
+            <w:tcW w:w="0" w:type="auto"/>
+            <w:vAlign w:val="center"/>
+            <w:hideMark/>
+          </w:tcPr>
+          <w:p>
+            <w:r>
+              <w:t>Consultar información de la formación</w:t>
+            </w:r>
+          </w:p>
+        </w:tc>
+        <w:tc>
+          <w:tcPr>
+            <w:tcW w:w="0" w:type="auto"/>
+            <w:vAlign w:val="center"/>
+            <w:hideMark/>
+          </w:tcPr>
+          <w:p>
+            <w:r>
+              <w:t>Ver los detalles de su formación asignada (empresa, tutor, fechas, objetivos).</w:t>
+            </w:r>
+          </w:p>
+        </w:tc>
+      </w:tr>
+      <w:tr>
+        <w:trPr>
+          <w:tblCellSpacing w:w="15" w:type="dxa"/>
+        </w:trPr>
+        <w:tc>
+          <w:tcPr>
+            <w:tcW w:w="0" w:type="auto"/>
+            <w:vAlign w:val="center"/>
+            <w:hideMark/>
+          </w:tcPr>
+          <w:p>
+            <w:r>
+              <w:t>CU-13</w:t>
+            </w:r>
+          </w:p>
+        </w:tc>
+        <w:tc>
+          <w:tcPr>
+            <w:tcW w:w="0" w:type="auto"/>
+            <w:vAlign w:val="center"/>
+            <w:hideMark/>
+          </w:tcPr>
+          <w:p>
+            <w:r>
+              <w:t>Subir documentación requerida</w:t>
+            </w:r>
+          </w:p>
+        </w:tc>
+        <w:tc>
+          <w:tcPr>
+            <w:tcW w:w="0" w:type="auto"/>
+            <w:vAlign w:val="center"/>
+            <w:hideMark/>
+          </w:tcPr>
+          <w:p>
+            <w:r>
+              <w:t>Cargar documentos solicitados por el tutor o el profesorado (ej: informes, evaluaciones).</w:t>
+            </w:r>
+          </w:p>
+        </w:tc>
+      </w:tr>
+      <w:tr>
+        <w:trPr>
+          <w:tblCellSpacing w:w="15" w:type="dxa"/>
+        </w:trPr>
+        <w:tc>
+          <w:tcPr>
+            <w:tcW w:w="0" w:type="auto"/>
+            <w:vAlign w:val="center"/>
+            <w:hideMark/>
+          </w:tcPr>
+          <w:p>
+            <w:r>
+              <w:t>CU-14</w:t>
+            </w:r>
+          </w:p>
+        </w:tc>
+        <w:tc>
+          <w:tcPr>
+            <w:tcW w:w="0" w:type="auto"/>
+            <w:vAlign w:val="center"/>
+            <w:hideMark/>
+          </w:tcPr>
+          <w:p>
+            <w:r>
+              <w:t>Registrar incidencias</w:t>
+            </w:r>
+          </w:p>
+        </w:tc>
+        <w:tc>
+          <w:tcPr>
+            <w:tcW w:w="0" w:type="auto"/>
+            <w:vAlign w:val="center"/>
+            <w:hideMark/>
+          </w:tcPr>
+          <w:p>
+            <w:r>
+              <w:t>Notificar problemas o incidencias durante la formación en empresa.</w:t>
+            </w:r>
+          </w:p>
+        </w:tc>
+      </w:tr>
+    </w:tbl>
+    <w:p/>
+    <w:p>
+      <w:r>
+        <w:t>Casos de Uso Generales para todos los Usuarios</w:t>
+      </w:r>
+    </w:p>
+    <w:tbl>
+      <w:tblPr>
+        <w:tblW w:w="0" w:type="auto"/>
+        <w:tblCellSpacing w:w="15" w:type="dxa"/>
+        <w:tblCellMar>
+          <w:top w:w="15" w:type="dxa"/>
+          <w:left w:w="15" w:type="dxa"/>
+          <w:bottom w:w="15" w:type="dxa"/>
+          <w:right w:w="15" w:type="dxa"/>
+        </w:tblCellMar>
+        <w:tblLook w:val="04A0" w:firstRow="1" w:lastRow="0" w:firstColumn="1" w:lastColumn="0" w:noHBand="0" w:noVBand="1"/>
+      </w:tblPr>
+      <w:tblGrid>
+        <w:gridCol w:w="781"/>
+        <w:gridCol w:w="2522"/>
+        <w:gridCol w:w="5524"/>
+      </w:tblGrid>
+      <w:tr>
+        <w:trPr>
+          <w:tblHeader/>
+          <w:tblCellSpacing w:w="15" w:type="dxa"/>
+        </w:trPr>
+        <w:tc>
+          <w:tcPr>
+            <w:tcW w:w="736" w:type="dxa"/>
+            <w:vAlign w:val="center"/>
+            <w:hideMark/>
+          </w:tcPr>
+          <w:p>
+            <w:pPr>
+              <w:rPr>
+                <w:b/>
+                <w:bCs/>
+              </w:rPr>
+            </w:pPr>
+            <w:r>
+              <w:rPr>
+                <w:b/>
+                <w:bCs/>
+              </w:rPr>
+              <w:t>Código</w:t>
+            </w:r>
+          </w:p>
+        </w:tc>
+        <w:tc>
+          <w:tcPr>
+            <w:tcW w:w="0" w:type="auto"/>
+            <w:vAlign w:val="center"/>
+            <w:hideMark/>
+          </w:tcPr>
+          <w:p>
+            <w:pPr>
+              <w:rPr>
+                <w:b/>
+                <w:bCs/>
+              </w:rPr>
+            </w:pPr>
+            <w:r>
+              <w:rPr>
+                <w:b/>
+                <w:bCs/>
+              </w:rPr>
+              <w:t>Nombre del Caso de Uso</w:t>
+            </w:r>
+          </w:p>
+        </w:tc>
+        <w:tc>
+          <w:tcPr>
+            <w:tcW w:w="0" w:type="auto"/>
+            <w:vAlign w:val="center"/>
+            <w:hideMark/>
+          </w:tcPr>
+          <w:p>
+            <w:pPr>
+              <w:rPr>
+                <w:b/>
+                <w:bCs/>
+              </w:rPr>
+            </w:pPr>
+            <w:r>
+              <w:rPr>
+                <w:b/>
+                <w:bCs/>
+              </w:rPr>
+              <w:t>Descripción</w:t>
+            </w:r>
+          </w:p>
+        </w:tc>
+      </w:tr>
+      <w:tr>
+        <w:trPr>
+          <w:tblCellSpacing w:w="15" w:type="dxa"/>
+        </w:trPr>
+        <w:tc>
+          <w:tcPr>
+            <w:tcW w:w="736" w:type="dxa"/>
+            <w:vAlign w:val="center"/>
+            <w:hideMark/>
+          </w:tcPr>
+          <w:p>
+            <w:r>
+              <w:t>CU-15</w:t>
+            </w:r>
+          </w:p>
+        </w:tc>
+        <w:tc>
+          <w:tcPr>
+            <w:tcW w:w="0" w:type="auto"/>
+            <w:vAlign w:val="center"/>
+            <w:hideMark/>
+          </w:tcPr>
+          <w:p>
+            <w:r>
+              <w:t>Iniciar sesión</w:t>
+            </w:r>
+          </w:p>
+        </w:tc>
+        <w:tc>
+          <w:tcPr>
+            <w:tcW w:w="0" w:type="auto"/>
+            <w:vAlign w:val="center"/>
+            <w:hideMark/>
+          </w:tcPr>
+          <w:p>
+            <w:r>
+              <w:t>Acceder al sistema mediante usuario y contraseña.</w:t>
+            </w:r>
+          </w:p>
+        </w:tc>
+      </w:tr>
+      <w:tr>
+        <w:trPr>
+          <w:tblCellSpacing w:w="15" w:type="dxa"/>
+        </w:trPr>
+        <w:tc>
+          <w:tcPr>
+            <w:tcW w:w="736" w:type="dxa"/>
+            <w:vAlign w:val="center"/>
+            <w:hideMark/>
+          </w:tcPr>
+          <w:p>
+            <w:r>
+              <w:t>CU-1</w:t>
+            </w:r>
+            <w:r>
+              <w:t>6</w:t>
+            </w:r>
+          </w:p>
+        </w:tc>
+        <w:tc>
+          <w:tcPr>
+            <w:tcW w:w="0" w:type="auto"/>
+            <w:vAlign w:val="center"/>
+            <w:hideMark/>
+          </w:tcPr>
+          <w:p>
+            <w:r>
+              <w:t>Consultar notificaciones</w:t>
+            </w:r>
+          </w:p>
+        </w:tc>
+        <w:tc>
+          <w:tcPr>
+            <w:tcW w:w="0" w:type="auto"/>
+            <w:vAlign w:val="center"/>
+            <w:hideMark/>
+          </w:tcPr>
+          <w:p>
+            <w:r>
+              <w:t>Ver las notificaciones o mensajes recibidos en el sistema.</w:t>
+            </w:r>
+          </w:p>
+        </w:tc>
+      </w:tr>
+    </w:tbl>
+    <w:p/>
+    <w:p/>
     <w:p>
       <w:pPr>
         <w:pStyle w:val="Ttulo2"/>
@@ -5610,6 +7140,7 @@
       </w:pPr>
       <w:bookmarkStart w:id="18" w:name="_Toc210125379"/>
       <w:r>
+        <w:lastRenderedPageBreak/>
         <w:t>DIAGRAMA E/R</w:t>
       </w:r>
       <w:bookmarkEnd w:id="18"/>
@@ -5816,7 +7347,6 @@
       </w:pPr>
       <w:bookmarkStart w:id="22" w:name="_Toc210125381"/>
       <w:r>
-        <w:lastRenderedPageBreak/>
         <w:t>INTERFACES GRÁFICAS DE USUARIO</w:t>
       </w:r>
       <w:bookmarkEnd w:id="22"/>
@@ -6104,6 +7634,7 @@
       </w:pPr>
       <w:bookmarkStart w:id="47" w:name="_Toc210125394"/>
       <w:r>
+        <w:lastRenderedPageBreak/>
         <w:t>IMPACTO Y RIESGO DE LOS CAMBIOS PROPUESTOS</w:t>
       </w:r>
       <w:bookmarkEnd w:id="47"/>
@@ -6954,6 +8485,119 @@
     </w:lvl>
   </w:abstractNum>
   <w:abstractNum w:abstractNumId="4" w15:restartNumberingAfterBreak="0">
+    <w:nsid w:val="6DCD0F4F"/>
+    <w:multiLevelType w:val="multilevel"/>
+    <w:tmpl w:val="EBBADC9A"/>
+    <w:lvl w:ilvl="0">
+      <w:start w:val="1"/>
+      <w:numFmt w:val="decimal"/>
+      <w:lvlText w:val="%1."/>
+      <w:lvlJc w:val="left"/>
+      <w:pPr>
+        <w:tabs>
+          <w:tab w:val="num" w:pos="720"/>
+        </w:tabs>
+        <w:ind w:left="720" w:hanging="360"/>
+      </w:pPr>
+    </w:lvl>
+    <w:lvl w:ilvl="1" w:tentative="1">
+      <w:start w:val="1"/>
+      <w:numFmt w:val="decimal"/>
+      <w:lvlText w:val="%2."/>
+      <w:lvlJc w:val="left"/>
+      <w:pPr>
+        <w:tabs>
+          <w:tab w:val="num" w:pos="1440"/>
+        </w:tabs>
+        <w:ind w:left="1440" w:hanging="360"/>
+      </w:pPr>
+    </w:lvl>
+    <w:lvl w:ilvl="2" w:tentative="1">
+      <w:start w:val="1"/>
+      <w:numFmt w:val="decimal"/>
+      <w:lvlText w:val="%3."/>
+      <w:lvlJc w:val="left"/>
+      <w:pPr>
+        <w:tabs>
+          <w:tab w:val="num" w:pos="2160"/>
+        </w:tabs>
+        <w:ind w:left="2160" w:hanging="360"/>
+      </w:pPr>
+    </w:lvl>
+    <w:lvl w:ilvl="3" w:tentative="1">
+      <w:start w:val="1"/>
+      <w:numFmt w:val="decimal"/>
+      <w:lvlText w:val="%4."/>
+      <w:lvlJc w:val="left"/>
+      <w:pPr>
+        <w:tabs>
+          <w:tab w:val="num" w:pos="2880"/>
+        </w:tabs>
+        <w:ind w:left="2880" w:hanging="360"/>
+      </w:pPr>
+    </w:lvl>
+    <w:lvl w:ilvl="4" w:tentative="1">
+      <w:start w:val="1"/>
+      <w:numFmt w:val="decimal"/>
+      <w:lvlText w:val="%5."/>
+      <w:lvlJc w:val="left"/>
+      <w:pPr>
+        <w:tabs>
+          <w:tab w:val="num" w:pos="3600"/>
+        </w:tabs>
+        <w:ind w:left="3600" w:hanging="360"/>
+      </w:pPr>
+    </w:lvl>
+    <w:lvl w:ilvl="5" w:tentative="1">
+      <w:start w:val="1"/>
+      <w:numFmt w:val="decimal"/>
+      <w:lvlText w:val="%6."/>
+      <w:lvlJc w:val="left"/>
+      <w:pPr>
+        <w:tabs>
+          <w:tab w:val="num" w:pos="4320"/>
+        </w:tabs>
+        <w:ind w:left="4320" w:hanging="360"/>
+      </w:pPr>
+    </w:lvl>
+    <w:lvl w:ilvl="6" w:tentative="1">
+      <w:start w:val="1"/>
+      <w:numFmt w:val="decimal"/>
+      <w:lvlText w:val="%7."/>
+      <w:lvlJc w:val="left"/>
+      <w:pPr>
+        <w:tabs>
+          <w:tab w:val="num" w:pos="5040"/>
+        </w:tabs>
+        <w:ind w:left="5040" w:hanging="360"/>
+      </w:pPr>
+    </w:lvl>
+    <w:lvl w:ilvl="7" w:tentative="1">
+      <w:start w:val="1"/>
+      <w:numFmt w:val="decimal"/>
+      <w:lvlText w:val="%8."/>
+      <w:lvlJc w:val="left"/>
+      <w:pPr>
+        <w:tabs>
+          <w:tab w:val="num" w:pos="5760"/>
+        </w:tabs>
+        <w:ind w:left="5760" w:hanging="360"/>
+      </w:pPr>
+    </w:lvl>
+    <w:lvl w:ilvl="8" w:tentative="1">
+      <w:start w:val="1"/>
+      <w:numFmt w:val="decimal"/>
+      <w:lvlText w:val="%9."/>
+      <w:lvlJc w:val="left"/>
+      <w:pPr>
+        <w:tabs>
+          <w:tab w:val="num" w:pos="6480"/>
+        </w:tabs>
+        <w:ind w:left="6480" w:hanging="360"/>
+      </w:pPr>
+    </w:lvl>
+  </w:abstractNum>
+  <w:abstractNum w:abstractNumId="5" w15:restartNumberingAfterBreak="0">
     <w:nsid w:val="74564571"/>
     <w:multiLevelType w:val="multilevel"/>
     <w:tmpl w:val="7826AFC2"/>
@@ -7083,6 +8727,9 @@
     <w:abstractNumId w:val="2"/>
   </w:num>
   <w:num w:numId="5" w16cid:durableId="280035960">
+    <w:abstractNumId w:val="5"/>
+  </w:num>
+  <w:num w:numId="6" w16cid:durableId="1540511827">
     <w:abstractNumId w:val="4"/>
   </w:num>
 </w:numbering>
@@ -8152,6 +9799,25 @@
     <w:basedOn w:val="Fuentedeprrafopredeter"/>
     <w:rsid w:val="00901B72"/>
   </w:style>
+  <w:style w:type="table" w:styleId="Tablaconcuadrcula">
+    <w:name w:val="Table Grid"/>
+    <w:basedOn w:val="Tablanormal"/>
+    <w:uiPriority w:val="39"/>
+    <w:rsid w:val="00B505D7"/>
+    <w:pPr>
+      <w:spacing w:after="0" w:line="240" w:lineRule="auto"/>
+    </w:pPr>
+    <w:tblPr>
+      <w:tblBorders>
+        <w:top w:val="single" w:sz="4" w:space="0" w:color="auto"/>
+        <w:left w:val="single" w:sz="4" w:space="0" w:color="auto"/>
+        <w:bottom w:val="single" w:sz="4" w:space="0" w:color="auto"/>
+        <w:right w:val="single" w:sz="4" w:space="0" w:color="auto"/>
+        <w:insideH w:val="single" w:sz="4" w:space="0" w:color="auto"/>
+        <w:insideV w:val="single" w:sz="4" w:space="0" w:color="auto"/>
+      </w:tblBorders>
+    </w:tblPr>
+  </w:style>
 </w:styles>
 </file>
 
@@ -8451,15 +10117,6 @@
 </file>
 
 <file path=customXml/item1.xml><?xml version="1.0" encoding="utf-8"?>
-<?mso-contentType ?>
-<FormTemplates xmlns="http://schemas.microsoft.com/sharepoint/v3/contenttype/forms">
-  <Display>DocumentLibraryForm</Display>
-  <Edit>DocumentLibraryForm</Edit>
-  <New>DocumentLibraryForm</New>
-</FormTemplates>
-</file>
-
-<file path=customXml/item2.xml><?xml version="1.0" encoding="utf-8"?>
 <ct:contentTypeSchema xmlns:ct="http://schemas.microsoft.com/office/2006/metadata/contentType" xmlns:ma="http://schemas.microsoft.com/office/2006/metadata/properties/metaAttributes" ct:_="" ma:_="" ma:contentTypeName="Documento" ma:contentTypeID="0x0101003E64B964EE86E94E88810388061E4AC8" ma:contentTypeVersion="3" ma:contentTypeDescription="Crear nuevo documento." ma:contentTypeScope="" ma:versionID="3c755de4efb81f0959f76dfe4f7a563c">
   <xsd:schema xmlns:xsd="http://www.w3.org/2001/XMLSchema" xmlns:xs="http://www.w3.org/2001/XMLSchema" xmlns:p="http://schemas.microsoft.com/office/2006/metadata/properties" xmlns:ns2="72982a07-b385-426f-8f99-a9bd2486cbec" targetNamespace="http://schemas.microsoft.com/office/2006/metadata/properties" ma:root="true" ma:fieldsID="5f645ab2d71ed821d1fb93c6441734aa" ns2:_="">
     <xsd:import namespace="72982a07-b385-426f-8f99-a9bd2486cbec"/>
@@ -8597,25 +10254,26 @@
 </ct:contentTypeSchema>
 </file>
 
-<file path=customXml/item3.xml><?xml version="1.0" encoding="utf-8"?>
-<b:Sources xmlns:b="http://schemas.openxmlformats.org/officeDocument/2006/bibliography" xmlns="http://schemas.openxmlformats.org/officeDocument/2006/bibliography" SelectedStyle="\APASixthEditionOfficeOnline.xsl" StyleName="APA" Version="6"/>
+<file path=customXml/item2.xml><?xml version="1.0" encoding="utf-8"?>
+<?mso-contentType ?>
+<FormTemplates xmlns="http://schemas.microsoft.com/sharepoint/v3/contenttype/forms">
+  <Display>DocumentLibraryForm</Display>
+  <Edit>DocumentLibraryForm</Edit>
+  <New>DocumentLibraryForm</New>
+</FormTemplates>
 </file>
 
-<file path=customXml/item4.xml><?xml version="1.0" encoding="utf-8"?>
+<file path=customXml/item3.xml><?xml version="1.0" encoding="utf-8"?>
 <p:properties xmlns:p="http://schemas.microsoft.com/office/2006/metadata/properties" xmlns:xsi="http://www.w3.org/2001/XMLSchema-instance" xmlns:pc="http://schemas.microsoft.com/office/infopath/2007/PartnerControls">
   <documentManagement/>
 </p:properties>
 </file>
 
-<file path=customXml/itemProps1.xml><?xml version="1.0" encoding="utf-8"?>
-<ds:datastoreItem xmlns:ds="http://schemas.openxmlformats.org/officeDocument/2006/customXml" ds:itemID="{480B8420-1B48-4D23-8D6E-64373AC5070B}">
-  <ds:schemaRefs>
-    <ds:schemaRef ds:uri="http://schemas.microsoft.com/sharepoint/v3/contenttype/forms"/>
-  </ds:schemaRefs>
-</ds:datastoreItem>
+<file path=customXml/item4.xml><?xml version="1.0" encoding="utf-8"?>
+<b:Sources xmlns:b="http://schemas.openxmlformats.org/officeDocument/2006/bibliography" xmlns="http://schemas.openxmlformats.org/officeDocument/2006/bibliography" SelectedStyle="\APASixthEditionOfficeOnline.xsl" StyleName="APA" Version="6"/>
 </file>
 
-<file path=customXml/itemProps2.xml><?xml version="1.0" encoding="utf-8"?>
+<file path=customXml/itemProps1.xml><?xml version="1.0" encoding="utf-8"?>
 <ds:datastoreItem xmlns:ds="http://schemas.openxmlformats.org/officeDocument/2006/customXml" ds:itemID="{CAB20FFE-1E23-4B58-9D76-1835AB7D3BED}">
   <ds:schemaRefs>
     <ds:schemaRef ds:uri="http://schemas.microsoft.com/office/2006/metadata/contentType"/>
@@ -8633,19 +10291,27 @@
 </ds:datastoreItem>
 </file>
 
-<file path=customXml/itemProps3.xml><?xml version="1.0" encoding="utf-8"?>
-<ds:datastoreItem xmlns:ds="http://schemas.openxmlformats.org/officeDocument/2006/customXml" ds:itemID="{453714F8-FBC3-4DCC-8DCB-89BB58DCF76F}">
+<file path=customXml/itemProps2.xml><?xml version="1.0" encoding="utf-8"?>
+<ds:datastoreItem xmlns:ds="http://schemas.openxmlformats.org/officeDocument/2006/customXml" ds:itemID="{480B8420-1B48-4D23-8D6E-64373AC5070B}">
   <ds:schemaRefs>
-    <ds:schemaRef ds:uri="http://schemas.openxmlformats.org/officeDocument/2006/bibliography"/>
+    <ds:schemaRef ds:uri="http://schemas.microsoft.com/sharepoint/v3/contenttype/forms"/>
   </ds:schemaRefs>
 </ds:datastoreItem>
 </file>
 
-<file path=customXml/itemProps4.xml><?xml version="1.0" encoding="utf-8"?>
+<file path=customXml/itemProps3.xml><?xml version="1.0" encoding="utf-8"?>
 <ds:datastoreItem xmlns:ds="http://schemas.openxmlformats.org/officeDocument/2006/customXml" ds:itemID="{7F0B1298-25D5-45B9-909D-DD837044A49E}">
   <ds:schemaRefs>
     <ds:schemaRef ds:uri="http://schemas.microsoft.com/office/2006/metadata/properties"/>
     <ds:schemaRef ds:uri="http://schemas.microsoft.com/office/infopath/2007/PartnerControls"/>
   </ds:schemaRefs>
 </ds:datastoreItem>
+</file>
+
+<file path=customXml/itemProps4.xml><?xml version="1.0" encoding="utf-8"?>
+<ds:datastoreItem xmlns:ds="http://schemas.openxmlformats.org/officeDocument/2006/customXml" ds:itemID="{453714F8-FBC3-4DCC-8DCB-89BB58DCF76F}">
+  <ds:schemaRefs>
+    <ds:schemaRef ds:uri="http://schemas.openxmlformats.org/officeDocument/2006/bibliography"/>
+  </ds:schemaRefs>
+</ds:datastoreItem>
 </file>
</xml_diff>

<commit_message>
Cambios realizados en la Documentacion
</commit_message>
<xml_diff>
--- a/PROYECTO_MATEOSRAMOS_OSCAR/docu/DocumentacionProyecto_2VIFC302.docx
+++ b/PROYECTO_MATEOSRAMOS_OSCAR/docu/DocumentacionProyecto_2VIFC302.docx
@@ -1216,7 +1216,7 @@
           <w:lang w:eastAsia="es-VE"/>
         </w:rPr>
         <w:drawing>
-          <wp:inline distT="0" distB="0" distL="0" distR="0" wp14:anchorId="5CA2EA5A" wp14:editId="357B1E32">
+          <wp:inline distT="0" distB="0" distL="0" distR="0" wp14:anchorId="5CA2EA5A" wp14:editId="380EB7A3">
             <wp:extent cx="7556500" cy="10599420"/>
             <wp:effectExtent l="0" t="0" r="6350" b="0"/>
             <wp:docPr id="2" name="Imagen 2" descr="D:\servicios forobeta posts\diseño grafico\CLIENTES\Feelmusic - 05.11.18\archivos\11\11.jpg"/>
@@ -4285,7 +4285,6 @@
           <w:sz w:val="28"/>
           <w:szCs w:val="28"/>
         </w:rPr>
-        <w:lastRenderedPageBreak/>
         <w:t>Índice</w:t>
       </w:r>
       <w:r>
@@ -4542,7 +4541,6 @@
       </w:pPr>
       <w:bookmarkStart w:id="0" w:name="_Toc210125366"/>
       <w:r>
-        <w:lastRenderedPageBreak/>
         <w:t>INTRODUCCIÓN</w:t>
       </w:r>
       <w:bookmarkEnd w:id="0"/>
@@ -4550,7 +4548,15 @@
     <w:p/>
     <w:p>
       <w:r>
-        <w:t>Este proyecto intermodular tiene como objetivo desarrollar un aplicativo para la gestión de las formaciones en empresa del departamento de Informática y Comunicaciones del CIFP La Laboral de Gijón. El sistema permitirá gestionar de manera centralizada los procesos asociados a las prácticas formativas, incluyendo la asignación de estudiantes a empresas, el seguimiento de tutores y la gestión de documentación.</w:t>
+        <w:t xml:space="preserve">Este proyecto intermodular tiene como objetivo desarrollar un aplicativo para la gestión de las formaciones en empresa del departamento de Informática y Comunicaciones del </w:t>
+      </w:r>
+      <w:proofErr w:type="spellStart"/>
+      <w:r>
+        <w:t>CIFP</w:t>
+      </w:r>
+      <w:proofErr w:type="spellEnd"/>
+      <w:r>
+        <w:t xml:space="preserve"> La Laboral de Gijón. El sistema permitirá gestionar de manera centralizada los procesos asociados a las prácticas formativas, incluyendo la asignación de estudiantes a empresas, el seguimiento de tutores y la gestión de documentación.</w:t>
       </w:r>
     </w:p>
     <w:p>
@@ -4575,7 +4581,15 @@
     </w:p>
     <w:p>
       <w:r>
-        <w:t>Desarrollar un aplicativo funcional y documentado que permita gestionar de manera eficiente las formaciones en empresa del departamento de Informática y Comunicaciones del CIFP La Laboral de Gijón, facilitando la coordinación entre estudiantes, profesorado, tutores de empresa y administradores.</w:t>
+        <w:t xml:space="preserve">Desarrollar un aplicativo funcional y documentado que permita gestionar de manera eficiente las formaciones en empresa del departamento de Informática y Comunicaciones del </w:t>
+      </w:r>
+      <w:proofErr w:type="spellStart"/>
+      <w:r>
+        <w:t>CIFP</w:t>
+      </w:r>
+      <w:proofErr w:type="spellEnd"/>
+      <w:r>
+        <w:t xml:space="preserve"> La Laboral de Gijón, facilitando la coordinación entre estudiantes, profesorado, tutores de empresa y administradores.</w:t>
       </w:r>
     </w:p>
     <w:p>
@@ -4607,7 +4621,25 @@
           <w:sz w:val="22"/>
           <w:szCs w:val="22"/>
         </w:rPr>
-        <w:t>Desarrollar un aplicativo funcional y documentado que permita gestionar de manera eficiente las formaciones en empresa del departamento de Informática y Comunicaciones del CIFP La Laboral de Gijón, facilitando la coordinación entre estudiantes, profesorado, tutores de empresa y administradores</w:t>
+        <w:t xml:space="preserve">Desarrollar un aplicativo funcional y documentado que permita gestionar de manera eficiente las formaciones en empresa del departamento de Informática y Comunicaciones del </w:t>
+      </w:r>
+      <w:proofErr w:type="spellStart"/>
+      <w:r>
+        <w:rPr>
+          <w:color w:val="auto"/>
+          <w:sz w:val="22"/>
+          <w:szCs w:val="22"/>
+        </w:rPr>
+        <w:t>CIFP</w:t>
+      </w:r>
+      <w:proofErr w:type="spellEnd"/>
+      <w:r>
+        <w:rPr>
+          <w:color w:val="auto"/>
+          <w:sz w:val="22"/>
+          <w:szCs w:val="22"/>
+        </w:rPr>
+        <w:t xml:space="preserve"> La Laboral de Gijón, facilitando la coordinación entre estudiantes, profesorado, tutores de empresa y administradores</w:t>
       </w:r>
     </w:p>
     <w:p/>
@@ -4856,7 +4888,6 @@
           <w:lang w:eastAsia="es-ES"/>
           <w14:ligatures w14:val="none"/>
         </w:rPr>
-        <w:lastRenderedPageBreak/>
         <w:t>Desarrollar interfaces gráficas (GUI) y una aplicación móvil</w:t>
       </w:r>
     </w:p>
@@ -5138,7 +5169,31 @@
           <w:lang w:eastAsia="es-ES"/>
           <w14:ligatures w14:val="none"/>
         </w:rPr>
-        <w:t xml:space="preserve"> Desarrollo de características extra que complementen el sistema, como módulos de estadísticas, integración con APIs externas o herramientas de comunicación interna.</w:t>
+        <w:t xml:space="preserve"> Desarrollo de características extra que complementen el sistema, como módulos de estadísticas, integración con </w:t>
+      </w:r>
+      <w:proofErr w:type="spellStart"/>
+      <w:r>
+        <w:rPr>
+          <w:rFonts w:eastAsia="Times New Roman" w:cs="Times New Roman"/>
+          <w:kern w:val="0"/>
+          <w:sz w:val="24"/>
+          <w:szCs w:val="24"/>
+          <w:lang w:eastAsia="es-ES"/>
+          <w14:ligatures w14:val="none"/>
+        </w:rPr>
+        <w:t>APIs</w:t>
+      </w:r>
+      <w:proofErr w:type="spellEnd"/>
+      <w:r>
+        <w:rPr>
+          <w:rFonts w:eastAsia="Times New Roman" w:cs="Times New Roman"/>
+          <w:kern w:val="0"/>
+          <w:sz w:val="24"/>
+          <w:szCs w:val="24"/>
+          <w:lang w:eastAsia="es-ES"/>
+          <w14:ligatures w14:val="none"/>
+        </w:rPr>
+        <w:t xml:space="preserve"> externas o herramientas de comunicación interna.</w:t>
       </w:r>
     </w:p>
     <w:p>
@@ -5360,7 +5415,6 @@
       </w:pPr>
       <w:bookmarkStart w:id="5" w:name="_Toc210125370"/>
       <w:r>
-        <w:lastRenderedPageBreak/>
         <w:t>ANÁLISIS Y DISEÑO</w:t>
       </w:r>
       <w:bookmarkEnd w:id="5"/>
@@ -5782,10 +5836,7 @@
           </w:tcPr>
           <w:p>
             <w:r>
-              <w:t>RNF-0</w:t>
-            </w:r>
-            <w:r>
-              <w:t>4</w:t>
+              <w:t>RNF-04</w:t>
             </w:r>
           </w:p>
         </w:tc>
@@ -5847,8 +5898,8 @@
       </w:tblPr>
       <w:tblGrid>
         <w:gridCol w:w="781"/>
-        <w:gridCol w:w="2171"/>
-        <w:gridCol w:w="6686"/>
+        <w:gridCol w:w="2147"/>
+        <w:gridCol w:w="6710"/>
       </w:tblGrid>
       <w:tr>
         <w:trPr>
@@ -6041,47 +6092,6 @@
           <w:p>
             <w:r>
               <w:t>Definir los roles (administrador, profesor, tutor, estudiante) y sus permisos en el sistema.</w:t>
-            </w:r>
-          </w:p>
-        </w:tc>
-      </w:tr>
-      <w:tr>
-        <w:trPr>
-          <w:tblCellSpacing w:w="15" w:type="dxa"/>
-        </w:trPr>
-        <w:tc>
-          <w:tcPr>
-            <w:tcW w:w="0" w:type="auto"/>
-            <w:vAlign w:val="center"/>
-            <w:hideMark/>
-          </w:tcPr>
-          <w:p>
-            <w:r>
-              <w:t>CU-04</w:t>
-            </w:r>
-          </w:p>
-        </w:tc>
-        <w:tc>
-          <w:tcPr>
-            <w:tcW w:w="0" w:type="auto"/>
-            <w:vAlign w:val="center"/>
-            <w:hideMark/>
-          </w:tcPr>
-          <w:p>
-            <w:r>
-              <w:t>Generar informes globales</w:t>
-            </w:r>
-          </w:p>
-        </w:tc>
-        <w:tc>
-          <w:tcPr>
-            <w:tcW w:w="0" w:type="auto"/>
-            <w:vAlign w:val="center"/>
-            <w:hideMark/>
-          </w:tcPr>
-          <w:p>
-            <w:r>
-              <w:t>Exportar informes estadísticos de todas las formaciones en empresa.</w:t>
             </w:r>
           </w:p>
         </w:tc>
@@ -6350,7 +6360,10 @@
     <w:p/>
     <w:p>
       <w:r>
-        <w:t>Casos de Uso para el Tutor de la Emrpesa</w:t>
+        <w:t>Casos de Uso para el Tutor de la Em</w:t>
+      </w:r>
+      <w:r>
+        <w:t>presa</w:t>
       </w:r>
     </w:p>
     <w:tbl>
@@ -6536,7 +6549,6 @@
           </w:tcPr>
           <w:p>
             <w:r>
-              <w:lastRenderedPageBreak/>
               <w:t>CU-11</w:t>
             </w:r>
           </w:p>
@@ -7140,7 +7152,6 @@
       </w:pPr>
       <w:bookmarkStart w:id="18" w:name="_Toc210125379"/>
       <w:r>
-        <w:lastRenderedPageBreak/>
         <w:t>DIAGRAMA E/R</w:t>
       </w:r>
       <w:bookmarkEnd w:id="18"/>
@@ -7634,7 +7645,6 @@
       </w:pPr>
       <w:bookmarkStart w:id="47" w:name="_Toc210125394"/>
       <w:r>
-        <w:lastRenderedPageBreak/>
         <w:t>IMPACTO Y RIESGO DE LOS CAMBIOS PROPUESTOS</w:t>
       </w:r>
       <w:bookmarkEnd w:id="47"/>
@@ -9337,6 +9347,7 @@
   <w:style w:type="character" w:default="1" w:styleId="Fuentedeprrafopredeter">
     <w:name w:val="Default Paragraph Font"/>
     <w:uiPriority w:val="1"/>
+    <w:semiHidden/>
     <w:unhideWhenUsed/>
   </w:style>
   <w:style w:type="table" w:default="1" w:styleId="Tablanormal">
@@ -10117,6 +10128,21 @@
 </file>
 
 <file path=customXml/item1.xml><?xml version="1.0" encoding="utf-8"?>
+<p:properties xmlns:p="http://schemas.microsoft.com/office/2006/metadata/properties" xmlns:xsi="http://www.w3.org/2001/XMLSchema-instance" xmlns:pc="http://schemas.microsoft.com/office/infopath/2007/PartnerControls">
+  <documentManagement/>
+</p:properties>
+</file>
+
+<file path=customXml/item2.xml><?xml version="1.0" encoding="utf-8"?>
+<?mso-contentType ?>
+<FormTemplates xmlns="http://schemas.microsoft.com/sharepoint/v3/contenttype/forms">
+  <Display>DocumentLibraryForm</Display>
+  <Edit>DocumentLibraryForm</Edit>
+  <New>DocumentLibraryForm</New>
+</FormTemplates>
+</file>
+
+<file path=customXml/item3.xml><?xml version="1.0" encoding="utf-8"?>
 <ct:contentTypeSchema xmlns:ct="http://schemas.microsoft.com/office/2006/metadata/contentType" xmlns:ma="http://schemas.microsoft.com/office/2006/metadata/properties/metaAttributes" ct:_="" ma:_="" ma:contentTypeName="Documento" ma:contentTypeID="0x0101003E64B964EE86E94E88810388061E4AC8" ma:contentTypeVersion="3" ma:contentTypeDescription="Crear nuevo documento." ma:contentTypeScope="" ma:versionID="3c755de4efb81f0959f76dfe4f7a563c">
   <xsd:schema xmlns:xsd="http://www.w3.org/2001/XMLSchema" xmlns:xs="http://www.w3.org/2001/XMLSchema" xmlns:p="http://schemas.microsoft.com/office/2006/metadata/properties" xmlns:ns2="72982a07-b385-426f-8f99-a9bd2486cbec" targetNamespace="http://schemas.microsoft.com/office/2006/metadata/properties" ma:root="true" ma:fieldsID="5f645ab2d71ed821d1fb93c6441734aa" ns2:_="">
     <xsd:import namespace="72982a07-b385-426f-8f99-a9bd2486cbec"/>
@@ -10254,26 +10280,28 @@
 </ct:contentTypeSchema>
 </file>
 
-<file path=customXml/item2.xml><?xml version="1.0" encoding="utf-8"?>
-<?mso-contentType ?>
-<FormTemplates xmlns="http://schemas.microsoft.com/sharepoint/v3/contenttype/forms">
-  <Display>DocumentLibraryForm</Display>
-  <Edit>DocumentLibraryForm</Edit>
-  <New>DocumentLibraryForm</New>
-</FormTemplates>
-</file>
-
-<file path=customXml/item3.xml><?xml version="1.0" encoding="utf-8"?>
-<p:properties xmlns:p="http://schemas.microsoft.com/office/2006/metadata/properties" xmlns:xsi="http://www.w3.org/2001/XMLSchema-instance" xmlns:pc="http://schemas.microsoft.com/office/infopath/2007/PartnerControls">
-  <documentManagement/>
-</p:properties>
-</file>
-
 <file path=customXml/item4.xml><?xml version="1.0" encoding="utf-8"?>
 <b:Sources xmlns:b="http://schemas.openxmlformats.org/officeDocument/2006/bibliography" xmlns="http://schemas.openxmlformats.org/officeDocument/2006/bibliography" SelectedStyle="\APASixthEditionOfficeOnline.xsl" StyleName="APA" Version="6"/>
 </file>
 
 <file path=customXml/itemProps1.xml><?xml version="1.0" encoding="utf-8"?>
+<ds:datastoreItem xmlns:ds="http://schemas.openxmlformats.org/officeDocument/2006/customXml" ds:itemID="{7F0B1298-25D5-45B9-909D-DD837044A49E}">
+  <ds:schemaRefs>
+    <ds:schemaRef ds:uri="http://schemas.microsoft.com/office/2006/metadata/properties"/>
+    <ds:schemaRef ds:uri="http://schemas.microsoft.com/office/infopath/2007/PartnerControls"/>
+  </ds:schemaRefs>
+</ds:datastoreItem>
+</file>
+
+<file path=customXml/itemProps2.xml><?xml version="1.0" encoding="utf-8"?>
+<ds:datastoreItem xmlns:ds="http://schemas.openxmlformats.org/officeDocument/2006/customXml" ds:itemID="{480B8420-1B48-4D23-8D6E-64373AC5070B}">
+  <ds:schemaRefs>
+    <ds:schemaRef ds:uri="http://schemas.microsoft.com/sharepoint/v3/contenttype/forms"/>
+  </ds:schemaRefs>
+</ds:datastoreItem>
+</file>
+
+<file path=customXml/itemProps3.xml><?xml version="1.0" encoding="utf-8"?>
 <ds:datastoreItem xmlns:ds="http://schemas.openxmlformats.org/officeDocument/2006/customXml" ds:itemID="{CAB20FFE-1E23-4B58-9D76-1835AB7D3BED}">
   <ds:schemaRefs>
     <ds:schemaRef ds:uri="http://schemas.microsoft.com/office/2006/metadata/contentType"/>
@@ -10291,23 +10319,6 @@
 </ds:datastoreItem>
 </file>
 
-<file path=customXml/itemProps2.xml><?xml version="1.0" encoding="utf-8"?>
-<ds:datastoreItem xmlns:ds="http://schemas.openxmlformats.org/officeDocument/2006/customXml" ds:itemID="{480B8420-1B48-4D23-8D6E-64373AC5070B}">
-  <ds:schemaRefs>
-    <ds:schemaRef ds:uri="http://schemas.microsoft.com/sharepoint/v3/contenttype/forms"/>
-  </ds:schemaRefs>
-</ds:datastoreItem>
-</file>
-
-<file path=customXml/itemProps3.xml><?xml version="1.0" encoding="utf-8"?>
-<ds:datastoreItem xmlns:ds="http://schemas.openxmlformats.org/officeDocument/2006/customXml" ds:itemID="{7F0B1298-25D5-45B9-909D-DD837044A49E}">
-  <ds:schemaRefs>
-    <ds:schemaRef ds:uri="http://schemas.microsoft.com/office/2006/metadata/properties"/>
-    <ds:schemaRef ds:uri="http://schemas.microsoft.com/office/infopath/2007/PartnerControls"/>
-  </ds:schemaRefs>
-</ds:datastoreItem>
-</file>
-
 <file path=customXml/itemProps4.xml><?xml version="1.0" encoding="utf-8"?>
 <ds:datastoreItem xmlns:ds="http://schemas.openxmlformats.org/officeDocument/2006/customXml" ds:itemID="{453714F8-FBC3-4DCC-8DCB-89BB58DCF76F}">
   <ds:schemaRefs>

</xml_diff>

<commit_message>
Cambios realiados en el Proyecto
</commit_message>
<xml_diff>
--- a/PROYECTO_MATEOSRAMOS_OSCAR/docu/DocumentacionProyecto_2VIFC302.docx
+++ b/PROYECTO_MATEOSRAMOS_OSCAR/docu/DocumentacionProyecto_2VIFC302.docx
@@ -1216,7 +1216,7 @@
           <w:lang w:eastAsia="es-VE"/>
         </w:rPr>
         <w:drawing>
-          <wp:inline distT="0" distB="0" distL="0" distR="0" wp14:anchorId="5CA2EA5A" wp14:editId="6D9CAB93">
+          <wp:inline distT="0" distB="0" distL="0" distR="0" wp14:anchorId="5CA2EA5A" wp14:editId="3C6F5D2C">
             <wp:extent cx="7556500" cy="10599420"/>
             <wp:effectExtent l="0" t="0" r="6350" b="0"/>
             <wp:docPr id="2" name="Imagen 2" descr="D:\servicios forobeta posts\diseño grafico\CLIENTES\Feelmusic - 05.11.18\archivos\11\11.jpg"/>
@@ -6435,6 +6435,9 @@
         <w:keepNext/>
       </w:pPr>
       <w:r>
+        <w:rPr>
+          <w:noProof/>
+        </w:rPr>
         <w:drawing>
           <wp:inline distT="0" distB="0" distL="0" distR="0" wp14:anchorId="0D8A8682" wp14:editId="258C886F">
             <wp:extent cx="6120130" cy="3431540"/>
@@ -6549,7 +6552,7 @@
     <w:p>
       <w:r>
         <w:pict w14:anchorId="6990DA00">
-          <v:rect id="_x0000_i1047" style="width:0;height:1.5pt" o:hralign="center" o:hrstd="t" o:hr="t" fillcolor="#a0a0a0" stroked="f"/>
+          <v:rect id="_x0000_i1029" style="width:0;height:1.5pt" o:hralign="center" o:hrstd="t" o:hr="t" fillcolor="#a0a0a0" stroked="f"/>
         </w:pict>
       </w:r>
     </w:p>
@@ -6576,7 +6579,7 @@
     <w:p>
       <w:r>
         <w:pict w14:anchorId="7508284F">
-          <v:rect id="_x0000_i1048" style="width:0;height:1.5pt" o:hralign="center" o:hrstd="t" o:hr="t" fillcolor="#a0a0a0" stroked="f"/>
+          <v:rect id="_x0000_i1030" style="width:0;height:1.5pt" o:hralign="center" o:hrstd="t" o:hr="t" fillcolor="#a0a0a0" stroked="f"/>
         </w:pict>
       </w:r>
       <w:r>
@@ -6595,7 +6598,7 @@
     <w:p>
       <w:r>
         <w:pict w14:anchorId="54FF57A2">
-          <v:rect id="_x0000_i1049" style="width:0;height:1.5pt" o:hralign="center" o:hrstd="t" o:hr="t" fillcolor="#a0a0a0" stroked="f"/>
+          <v:rect id="_x0000_i1031" style="width:0;height:1.5pt" o:hralign="center" o:hrstd="t" o:hr="t" fillcolor="#a0a0a0" stroked="f"/>
         </w:pict>
       </w:r>
     </w:p>
@@ -6959,6 +6962,1164 @@
       <w:bookmarkEnd w:id="17"/>
     </w:p>
     <w:p>
+      <w:pPr>
+        <w:rPr>
+          <w:b/>
+          <w:bCs/>
+        </w:rPr>
+      </w:pPr>
+      <w:r>
+        <w:rPr>
+          <w:b/>
+          <w:bCs/>
+        </w:rPr>
+        <w:t>Persona</w:t>
+      </w:r>
+      <w:r>
+        <w:rPr>
+          <w:b/>
+          <w:bCs/>
+        </w:rPr>
+        <w:t>s</w:t>
+      </w:r>
+    </w:p>
+    <w:p>
+      <w:pPr>
+        <w:numPr>
+          <w:ilvl w:val="0"/>
+          <w:numId w:val="12"/>
+        </w:numPr>
+      </w:pPr>
+      <w:r>
+        <w:rPr>
+          <w:b/>
+          <w:bCs/>
+        </w:rPr>
+        <w:t>Atributos:</w:t>
+      </w:r>
+    </w:p>
+    <w:p>
+      <w:pPr>
+        <w:numPr>
+          <w:ilvl w:val="1"/>
+          <w:numId w:val="12"/>
+        </w:numPr>
+      </w:pPr>
+      <w:proofErr w:type="spellStart"/>
+      <w:r>
+        <w:t>id_persona</w:t>
+      </w:r>
+      <w:proofErr w:type="spellEnd"/>
+      <w:r>
+        <w:t xml:space="preserve"> (PK)</w:t>
+      </w:r>
+    </w:p>
+    <w:p>
+      <w:pPr>
+        <w:numPr>
+          <w:ilvl w:val="1"/>
+          <w:numId w:val="12"/>
+        </w:numPr>
+      </w:pPr>
+      <w:r>
+        <w:t>nombre</w:t>
+      </w:r>
+    </w:p>
+    <w:p>
+      <w:pPr>
+        <w:numPr>
+          <w:ilvl w:val="1"/>
+          <w:numId w:val="12"/>
+        </w:numPr>
+      </w:pPr>
+      <w:r>
+        <w:t>apellidos</w:t>
+      </w:r>
+    </w:p>
+    <w:p>
+      <w:pPr>
+        <w:numPr>
+          <w:ilvl w:val="1"/>
+          <w:numId w:val="12"/>
+        </w:numPr>
+      </w:pPr>
+      <w:r>
+        <w:t>usuario</w:t>
+      </w:r>
+    </w:p>
+    <w:p>
+      <w:pPr>
+        <w:numPr>
+          <w:ilvl w:val="1"/>
+          <w:numId w:val="12"/>
+        </w:numPr>
+      </w:pPr>
+      <w:r>
+        <w:t>contraseña</w:t>
+      </w:r>
+    </w:p>
+    <w:p>
+      <w:pPr>
+        <w:numPr>
+          <w:ilvl w:val="1"/>
+          <w:numId w:val="12"/>
+        </w:numPr>
+      </w:pPr>
+      <w:r>
+        <w:t>perfil (ENUM: 'Administrador', 'Profesorado', 'Tutor', 'Estudiante')</w:t>
+      </w:r>
+    </w:p>
+    <w:p>
+      <w:pPr>
+        <w:numPr>
+          <w:ilvl w:val="1"/>
+          <w:numId w:val="12"/>
+        </w:numPr>
+      </w:pPr>
+      <w:proofErr w:type="spellStart"/>
+      <w:r>
+        <w:t>fecha_registro</w:t>
+      </w:r>
+      <w:proofErr w:type="spellEnd"/>
+    </w:p>
+    <w:p/>
+    <w:p>
+      <w:pPr>
+        <w:rPr>
+          <w:b/>
+          <w:bCs/>
+        </w:rPr>
+      </w:pPr>
+      <w:r>
+        <w:rPr>
+          <w:b/>
+          <w:bCs/>
+        </w:rPr>
+        <w:t>Estudiante</w:t>
+      </w:r>
+      <w:r>
+        <w:rPr>
+          <w:b/>
+          <w:bCs/>
+        </w:rPr>
+        <w:t>s</w:t>
+      </w:r>
+    </w:p>
+    <w:p>
+      <w:pPr>
+        <w:numPr>
+          <w:ilvl w:val="0"/>
+          <w:numId w:val="12"/>
+        </w:numPr>
+      </w:pPr>
+      <w:r>
+        <w:rPr>
+          <w:b/>
+          <w:bCs/>
+        </w:rPr>
+        <w:t>Atributos:</w:t>
+      </w:r>
+    </w:p>
+    <w:p>
+      <w:pPr>
+        <w:numPr>
+          <w:ilvl w:val="1"/>
+          <w:numId w:val="12"/>
+        </w:numPr>
+      </w:pPr>
+      <w:proofErr w:type="spellStart"/>
+      <w:r>
+        <w:t>id_</w:t>
+      </w:r>
+      <w:r>
+        <w:t>estudiante</w:t>
+      </w:r>
+      <w:proofErr w:type="spellEnd"/>
+      <w:r>
+        <w:t xml:space="preserve"> (PK)</w:t>
+      </w:r>
+    </w:p>
+    <w:p>
+      <w:pPr>
+        <w:numPr>
+          <w:ilvl w:val="1"/>
+          <w:numId w:val="12"/>
+        </w:numPr>
+      </w:pPr>
+      <w:proofErr w:type="spellStart"/>
+      <w:r>
+        <w:t>id_persona</w:t>
+      </w:r>
+      <w:proofErr w:type="spellEnd"/>
+    </w:p>
+    <w:p>
+      <w:pPr>
+        <w:numPr>
+          <w:ilvl w:val="1"/>
+          <w:numId w:val="12"/>
+        </w:numPr>
+      </w:pPr>
+      <w:proofErr w:type="spellStart"/>
+      <w:r>
+        <w:t>id_grupo</w:t>
+      </w:r>
+      <w:proofErr w:type="spellEnd"/>
+      <w:r>
+        <w:t xml:space="preserve">   Grupo al que pertenece cada estudiante</w:t>
+      </w:r>
+    </w:p>
+    <w:p>
+      <w:pPr>
+        <w:numPr>
+          <w:ilvl w:val="1"/>
+          <w:numId w:val="12"/>
+        </w:numPr>
+      </w:pPr>
+      <w:r>
+        <w:t>email</w:t>
+      </w:r>
+    </w:p>
+    <w:p>
+      <w:pPr>
+        <w:numPr>
+          <w:ilvl w:val="1"/>
+          <w:numId w:val="12"/>
+        </w:numPr>
+      </w:pPr>
+      <w:r>
+        <w:t xml:space="preserve">dirección </w:t>
+      </w:r>
+      <w:proofErr w:type="spellStart"/>
+      <w:r>
+        <w:t>ej</w:t>
+      </w:r>
+      <w:proofErr w:type="spellEnd"/>
+      <w:r>
+        <w:t xml:space="preserve">:(Calle Evaristo Valle </w:t>
+      </w:r>
+      <w:proofErr w:type="spellStart"/>
+      <w:r>
+        <w:t>Nº</w:t>
+      </w:r>
+      <w:proofErr w:type="spellEnd"/>
+      <w:r>
+        <w:t xml:space="preserve"> 5 3ª)</w:t>
+      </w:r>
+    </w:p>
+    <w:p>
+      <w:pPr>
+        <w:numPr>
+          <w:ilvl w:val="1"/>
+          <w:numId w:val="12"/>
+        </w:numPr>
+      </w:pPr>
+      <w:r>
+        <w:t>teléfono</w:t>
+      </w:r>
+    </w:p>
+    <w:p>
+      <w:pPr>
+        <w:numPr>
+          <w:ilvl w:val="1"/>
+          <w:numId w:val="12"/>
+        </w:numPr>
+      </w:pPr>
+      <w:proofErr w:type="spellStart"/>
+      <w:r>
+        <w:t>fechanac</w:t>
+      </w:r>
+      <w:proofErr w:type="spellEnd"/>
+    </w:p>
+    <w:p>
+      <w:pPr>
+        <w:numPr>
+          <w:ilvl w:val="1"/>
+          <w:numId w:val="12"/>
+        </w:numPr>
+      </w:pPr>
+      <w:proofErr w:type="spellStart"/>
+      <w:r>
+        <w:t>dni</w:t>
+      </w:r>
+      <w:proofErr w:type="spellEnd"/>
+    </w:p>
+    <w:p>
+      <w:pPr>
+        <w:numPr>
+          <w:ilvl w:val="1"/>
+          <w:numId w:val="12"/>
+        </w:numPr>
+      </w:pPr>
+      <w:r>
+        <w:t>email</w:t>
+      </w:r>
+    </w:p>
+    <w:p>
+      <w:pPr>
+        <w:numPr>
+          <w:ilvl w:val="1"/>
+          <w:numId w:val="12"/>
+        </w:numPr>
+      </w:pPr>
+      <w:r>
+        <w:t>horario</w:t>
+      </w:r>
+    </w:p>
+    <w:p>
+      <w:pPr>
+        <w:numPr>
+          <w:ilvl w:val="1"/>
+          <w:numId w:val="12"/>
+        </w:numPr>
+      </w:pPr>
+      <w:r>
+        <w:t xml:space="preserve">curso </w:t>
+      </w:r>
+    </w:p>
+    <w:p>
+      <w:pPr>
+        <w:numPr>
+          <w:ilvl w:val="1"/>
+          <w:numId w:val="12"/>
+        </w:numPr>
+      </w:pPr>
+      <w:r>
+        <w:t>nota media</w:t>
+      </w:r>
+    </w:p>
+    <w:p/>
+    <w:p>
+      <w:pPr>
+        <w:rPr>
+          <w:b/>
+          <w:bCs/>
+        </w:rPr>
+      </w:pPr>
+      <w:r>
+        <w:rPr>
+          <w:b/>
+          <w:bCs/>
+        </w:rPr>
+        <w:t>Profesor</w:t>
+      </w:r>
+      <w:r>
+        <w:rPr>
+          <w:b/>
+          <w:bCs/>
+        </w:rPr>
+        <w:t>es</w:t>
+      </w:r>
+    </w:p>
+    <w:p>
+      <w:pPr>
+        <w:numPr>
+          <w:ilvl w:val="0"/>
+          <w:numId w:val="12"/>
+        </w:numPr>
+      </w:pPr>
+      <w:r>
+        <w:rPr>
+          <w:b/>
+          <w:bCs/>
+        </w:rPr>
+        <w:t>Atributos:</w:t>
+      </w:r>
+    </w:p>
+    <w:p>
+      <w:pPr>
+        <w:numPr>
+          <w:ilvl w:val="1"/>
+          <w:numId w:val="12"/>
+        </w:numPr>
+      </w:pPr>
+      <w:proofErr w:type="spellStart"/>
+      <w:r>
+        <w:t>id_</w:t>
+      </w:r>
+      <w:r>
+        <w:t>profesor</w:t>
+      </w:r>
+      <w:proofErr w:type="spellEnd"/>
+      <w:r>
+        <w:t xml:space="preserve"> (PK)</w:t>
+      </w:r>
+    </w:p>
+    <w:p>
+      <w:pPr>
+        <w:numPr>
+          <w:ilvl w:val="1"/>
+          <w:numId w:val="12"/>
+        </w:numPr>
+      </w:pPr>
+      <w:proofErr w:type="spellStart"/>
+      <w:r>
+        <w:t>id_persona</w:t>
+      </w:r>
+      <w:proofErr w:type="spellEnd"/>
+    </w:p>
+    <w:p>
+      <w:pPr>
+        <w:numPr>
+          <w:ilvl w:val="1"/>
+          <w:numId w:val="12"/>
+        </w:numPr>
+      </w:pPr>
+      <w:r>
+        <w:t>código único del profesor en el centro educativo</w:t>
+      </w:r>
+    </w:p>
+    <w:p>
+      <w:pPr>
+        <w:numPr>
+          <w:ilvl w:val="1"/>
+          <w:numId w:val="12"/>
+        </w:numPr>
+      </w:pPr>
+      <w:r>
+        <w:t>departamento</w:t>
+      </w:r>
+    </w:p>
+    <w:p>
+      <w:pPr>
+        <w:numPr>
+          <w:ilvl w:val="1"/>
+          <w:numId w:val="12"/>
+        </w:numPr>
+      </w:pPr>
+      <w:r>
+        <w:t>email</w:t>
+      </w:r>
+    </w:p>
+    <w:p>
+      <w:pPr>
+        <w:numPr>
+          <w:ilvl w:val="1"/>
+          <w:numId w:val="12"/>
+        </w:numPr>
+      </w:pPr>
+      <w:r>
+        <w:t xml:space="preserve">especialidad </w:t>
+      </w:r>
+      <w:proofErr w:type="spellStart"/>
+      <w:r>
+        <w:t>enum</w:t>
+      </w:r>
+      <w:proofErr w:type="spellEnd"/>
+      <w:r>
+        <w:t xml:space="preserve"> </w:t>
+      </w:r>
+      <w:proofErr w:type="spellStart"/>
+      <w:r>
+        <w:t>ej</w:t>
+      </w:r>
+      <w:proofErr w:type="spellEnd"/>
+      <w:r>
+        <w:t>:(Desarrollo de Aplicaciones Multiplataforma)</w:t>
+      </w:r>
+    </w:p>
+    <w:p>
+      <w:pPr>
+        <w:numPr>
+          <w:ilvl w:val="1"/>
+          <w:numId w:val="12"/>
+        </w:numPr>
+      </w:pPr>
+      <w:r>
+        <w:t xml:space="preserve">horario de </w:t>
+      </w:r>
+      <w:proofErr w:type="spellStart"/>
+      <w:r>
+        <w:t>tutoria</w:t>
+      </w:r>
+      <w:proofErr w:type="spellEnd"/>
+    </w:p>
+    <w:p>
+      <w:pPr>
+        <w:numPr>
+          <w:ilvl w:val="1"/>
+          <w:numId w:val="12"/>
+        </w:numPr>
+      </w:pPr>
+      <w:r>
+        <w:t>aula asignada</w:t>
+      </w:r>
+    </w:p>
+    <w:p>
+      <w:pPr>
+        <w:numPr>
+          <w:ilvl w:val="1"/>
+          <w:numId w:val="12"/>
+        </w:numPr>
+      </w:pPr>
+      <w:r>
+        <w:t>cursos asignados (tabla de relación entre profesor y curso)</w:t>
+      </w:r>
+    </w:p>
+    <w:p>
+      <w:pPr>
+        <w:numPr>
+          <w:ilvl w:val="1"/>
+          <w:numId w:val="12"/>
+        </w:numPr>
+      </w:pPr>
+      <w:r>
+        <w:t xml:space="preserve">es </w:t>
+      </w:r>
+      <w:proofErr w:type="gramStart"/>
+      <w:r>
+        <w:t xml:space="preserve">Coordinador  </w:t>
+      </w:r>
+      <w:proofErr w:type="spellStart"/>
+      <w:r>
+        <w:t>Boolean</w:t>
+      </w:r>
+      <w:proofErr w:type="spellEnd"/>
+      <w:proofErr w:type="gramEnd"/>
+      <w:r>
+        <w:t xml:space="preserve">  indica si </w:t>
+      </w:r>
+      <w:proofErr w:type="spellStart"/>
+      <w:r>
+        <w:t>cordina</w:t>
+      </w:r>
+      <w:proofErr w:type="spellEnd"/>
+      <w:r>
+        <w:t xml:space="preserve"> algún curso o ciclo</w:t>
+      </w:r>
+    </w:p>
+    <w:p>
+      <w:pPr>
+        <w:numPr>
+          <w:ilvl w:val="1"/>
+          <w:numId w:val="12"/>
+        </w:numPr>
+      </w:pPr>
+      <w:proofErr w:type="spellStart"/>
+      <w:r>
+        <w:t>grupos_Coordinados</w:t>
+      </w:r>
+      <w:proofErr w:type="spellEnd"/>
+      <w:r>
+        <w:t xml:space="preserve"> (relación entre Grupo y </w:t>
+      </w:r>
+      <w:proofErr w:type="gramStart"/>
+      <w:r>
+        <w:t>profesor )</w:t>
+      </w:r>
+      <w:proofErr w:type="gramEnd"/>
+    </w:p>
+    <w:p>
+      <w:pPr>
+        <w:numPr>
+          <w:ilvl w:val="1"/>
+          <w:numId w:val="12"/>
+        </w:numPr>
+      </w:pPr>
+      <w:r>
+        <w:t>fecha Ingreso (Fecha en la que el Profesor se incorporó al centro)</w:t>
+      </w:r>
+    </w:p>
+    <w:p>
+      <w:pPr>
+        <w:ind w:left="720"/>
+      </w:pPr>
+    </w:p>
+    <w:p>
+      <w:pPr>
+        <w:rPr>
+          <w:b/>
+          <w:bCs/>
+        </w:rPr>
+      </w:pPr>
+      <w:r>
+        <w:rPr>
+          <w:b/>
+          <w:bCs/>
+        </w:rPr>
+        <w:t>Tutor</w:t>
+      </w:r>
+      <w:r>
+        <w:rPr>
+          <w:b/>
+          <w:bCs/>
+        </w:rPr>
+        <w:t>es</w:t>
+      </w:r>
+    </w:p>
+    <w:p>
+      <w:pPr>
+        <w:numPr>
+          <w:ilvl w:val="0"/>
+          <w:numId w:val="12"/>
+        </w:numPr>
+      </w:pPr>
+      <w:r>
+        <w:rPr>
+          <w:b/>
+          <w:bCs/>
+        </w:rPr>
+        <w:t>Atributos:</w:t>
+      </w:r>
+    </w:p>
+    <w:p>
+      <w:pPr>
+        <w:numPr>
+          <w:ilvl w:val="1"/>
+          <w:numId w:val="12"/>
+        </w:numPr>
+      </w:pPr>
+      <w:proofErr w:type="spellStart"/>
+      <w:r>
+        <w:t>id_</w:t>
+      </w:r>
+      <w:proofErr w:type="gramStart"/>
+      <w:r>
+        <w:t>tutor</w:t>
+      </w:r>
+      <w:proofErr w:type="spellEnd"/>
+      <w:r>
+        <w:t>(</w:t>
+      </w:r>
+      <w:proofErr w:type="gramEnd"/>
+      <w:r>
+        <w:t>PK)</w:t>
+      </w:r>
+    </w:p>
+    <w:p>
+      <w:pPr>
+        <w:numPr>
+          <w:ilvl w:val="1"/>
+          <w:numId w:val="12"/>
+        </w:numPr>
+      </w:pPr>
+      <w:proofErr w:type="spellStart"/>
+      <w:r>
+        <w:t>id_persona</w:t>
+      </w:r>
+      <w:proofErr w:type="spellEnd"/>
+    </w:p>
+    <w:p>
+      <w:pPr>
+        <w:numPr>
+          <w:ilvl w:val="1"/>
+          <w:numId w:val="12"/>
+        </w:numPr>
+      </w:pPr>
+      <w:proofErr w:type="spellStart"/>
+      <w:r>
+        <w:t>id_empresa</w:t>
+      </w:r>
+      <w:proofErr w:type="spellEnd"/>
+      <w:r>
+        <w:t xml:space="preserve"> (Clave ajena de relación con la tabla empresa)</w:t>
+      </w:r>
+    </w:p>
+    <w:p>
+      <w:pPr>
+        <w:numPr>
+          <w:ilvl w:val="1"/>
+          <w:numId w:val="12"/>
+        </w:numPr>
+      </w:pPr>
+      <w:proofErr w:type="spellStart"/>
+      <w:r>
+        <w:t>código_</w:t>
+      </w:r>
+      <w:proofErr w:type="gramStart"/>
+      <w:r>
+        <w:t>tutor</w:t>
+      </w:r>
+      <w:proofErr w:type="spellEnd"/>
+      <w:r>
+        <w:t xml:space="preserve">  único</w:t>
+      </w:r>
+      <w:proofErr w:type="gramEnd"/>
+      <w:r>
+        <w:t xml:space="preserve"> del tutor en el centro educativo</w:t>
+      </w:r>
+    </w:p>
+    <w:p>
+      <w:pPr>
+        <w:numPr>
+          <w:ilvl w:val="1"/>
+          <w:numId w:val="12"/>
+        </w:numPr>
+      </w:pPr>
+      <w:r>
+        <w:t>departamento</w:t>
+      </w:r>
+    </w:p>
+    <w:p>
+      <w:pPr>
+        <w:numPr>
+          <w:ilvl w:val="1"/>
+          <w:numId w:val="12"/>
+        </w:numPr>
+      </w:pPr>
+      <w:r>
+        <w:t>email</w:t>
+      </w:r>
+    </w:p>
+    <w:p>
+      <w:pPr>
+        <w:numPr>
+          <w:ilvl w:val="1"/>
+          <w:numId w:val="12"/>
+        </w:numPr>
+      </w:pPr>
+      <w:r>
+        <w:t xml:space="preserve">especialidad </w:t>
+      </w:r>
+      <w:proofErr w:type="spellStart"/>
+      <w:r>
+        <w:t>enum</w:t>
+      </w:r>
+      <w:proofErr w:type="spellEnd"/>
+      <w:r>
+        <w:t xml:space="preserve"> </w:t>
+      </w:r>
+      <w:proofErr w:type="spellStart"/>
+      <w:r>
+        <w:t>ej</w:t>
+      </w:r>
+      <w:proofErr w:type="spellEnd"/>
+      <w:r>
+        <w:t>:(Desarrollo de Aplicaciones Multiplataforma)</w:t>
+      </w:r>
+    </w:p>
+    <w:p>
+      <w:pPr>
+        <w:numPr>
+          <w:ilvl w:val="1"/>
+          <w:numId w:val="12"/>
+        </w:numPr>
+      </w:pPr>
+      <w:r>
+        <w:t xml:space="preserve">horario de </w:t>
+      </w:r>
+      <w:proofErr w:type="spellStart"/>
+      <w:r>
+        <w:t>tutoria</w:t>
+      </w:r>
+      <w:proofErr w:type="spellEnd"/>
+    </w:p>
+    <w:p>
+      <w:pPr>
+        <w:numPr>
+          <w:ilvl w:val="1"/>
+          <w:numId w:val="12"/>
+        </w:numPr>
+      </w:pPr>
+      <w:r>
+        <w:t>aula asignada</w:t>
+      </w:r>
+    </w:p>
+    <w:p>
+      <w:pPr>
+        <w:numPr>
+          <w:ilvl w:val="1"/>
+          <w:numId w:val="12"/>
+        </w:numPr>
+      </w:pPr>
+      <w:r>
+        <w:t>cursos asignados (tabla de relación entre profesor y curso)</w:t>
+      </w:r>
+    </w:p>
+    <w:p>
+      <w:pPr>
+        <w:numPr>
+          <w:ilvl w:val="1"/>
+          <w:numId w:val="12"/>
+        </w:numPr>
+      </w:pPr>
+      <w:r>
+        <w:t xml:space="preserve">es </w:t>
+      </w:r>
+      <w:proofErr w:type="gramStart"/>
+      <w:r>
+        <w:t xml:space="preserve">Coordinador  </w:t>
+      </w:r>
+      <w:proofErr w:type="spellStart"/>
+      <w:r>
+        <w:t>Boolean</w:t>
+      </w:r>
+      <w:proofErr w:type="spellEnd"/>
+      <w:proofErr w:type="gramEnd"/>
+      <w:r>
+        <w:t xml:space="preserve">  indica si </w:t>
+      </w:r>
+      <w:proofErr w:type="spellStart"/>
+      <w:r>
+        <w:t>cordina</w:t>
+      </w:r>
+      <w:proofErr w:type="spellEnd"/>
+      <w:r>
+        <w:t xml:space="preserve"> algún curso o ciclo</w:t>
+      </w:r>
+    </w:p>
+    <w:p>
+      <w:pPr>
+        <w:numPr>
+          <w:ilvl w:val="1"/>
+          <w:numId w:val="12"/>
+        </w:numPr>
+      </w:pPr>
+      <w:proofErr w:type="spellStart"/>
+      <w:r>
+        <w:t>grupos_Coordinados</w:t>
+      </w:r>
+      <w:proofErr w:type="spellEnd"/>
+      <w:r>
+        <w:t xml:space="preserve"> (relación entre Grupo y </w:t>
+      </w:r>
+      <w:proofErr w:type="gramStart"/>
+      <w:r>
+        <w:t>profesor )</w:t>
+      </w:r>
+      <w:proofErr w:type="gramEnd"/>
+    </w:p>
+    <w:p>
+      <w:pPr>
+        <w:numPr>
+          <w:ilvl w:val="1"/>
+          <w:numId w:val="12"/>
+        </w:numPr>
+      </w:pPr>
+      <w:r>
+        <w:t>fecha Ingreso (Fecha en la que el Profesor se incorporó al centro)</w:t>
+      </w:r>
+    </w:p>
+    <w:p/>
+    <w:p>
+      <w:pPr>
+        <w:rPr>
+          <w:b/>
+          <w:bCs/>
+        </w:rPr>
+      </w:pPr>
+      <w:r>
+        <w:rPr>
+          <w:b/>
+          <w:bCs/>
+        </w:rPr>
+        <w:t>Ciclos</w:t>
+      </w:r>
+    </w:p>
+    <w:p>
+      <w:pPr>
+        <w:numPr>
+          <w:ilvl w:val="0"/>
+          <w:numId w:val="12"/>
+        </w:numPr>
+      </w:pPr>
+      <w:r>
+        <w:rPr>
+          <w:b/>
+          <w:bCs/>
+        </w:rPr>
+        <w:t>Atributos:</w:t>
+      </w:r>
+    </w:p>
+    <w:p>
+      <w:pPr>
+        <w:numPr>
+          <w:ilvl w:val="1"/>
+          <w:numId w:val="12"/>
+        </w:numPr>
+      </w:pPr>
+      <w:proofErr w:type="spellStart"/>
+      <w:r>
+        <w:t>id_</w:t>
+      </w:r>
+      <w:proofErr w:type="gramStart"/>
+      <w:r>
+        <w:t>ciclo</w:t>
+      </w:r>
+      <w:proofErr w:type="spellEnd"/>
+      <w:r>
+        <w:t>(</w:t>
+      </w:r>
+      <w:proofErr w:type="gramEnd"/>
+      <w:r>
+        <w:t>PK)</w:t>
+      </w:r>
+    </w:p>
+    <w:p>
+      <w:pPr>
+        <w:numPr>
+          <w:ilvl w:val="1"/>
+          <w:numId w:val="12"/>
+        </w:numPr>
+      </w:pPr>
+      <w:r>
+        <w:t>nombre</w:t>
+      </w:r>
+    </w:p>
+    <w:p>
+      <w:pPr>
+        <w:numPr>
+          <w:ilvl w:val="1"/>
+          <w:numId w:val="12"/>
+        </w:numPr>
+      </w:pPr>
+      <w:proofErr w:type="spellStart"/>
+      <w:r>
+        <w:t>descirpcion</w:t>
+      </w:r>
+      <w:proofErr w:type="spellEnd"/>
+    </w:p>
+    <w:p/>
+    <w:p/>
+    <w:p>
+      <w:pPr>
+        <w:rPr>
+          <w:b/>
+          <w:bCs/>
+        </w:rPr>
+      </w:pPr>
+      <w:r>
+        <w:rPr>
+          <w:b/>
+          <w:bCs/>
+        </w:rPr>
+        <w:t>C</w:t>
+      </w:r>
+      <w:r>
+        <w:rPr>
+          <w:b/>
+          <w:bCs/>
+        </w:rPr>
+        <w:t>ursos</w:t>
+      </w:r>
+    </w:p>
+    <w:p>
+      <w:pPr>
+        <w:numPr>
+          <w:ilvl w:val="0"/>
+          <w:numId w:val="12"/>
+        </w:numPr>
+      </w:pPr>
+      <w:r>
+        <w:rPr>
+          <w:b/>
+          <w:bCs/>
+        </w:rPr>
+        <w:t>Atributos:</w:t>
+      </w:r>
+    </w:p>
+    <w:p>
+      <w:pPr>
+        <w:numPr>
+          <w:ilvl w:val="1"/>
+          <w:numId w:val="12"/>
+        </w:numPr>
+      </w:pPr>
+      <w:proofErr w:type="spellStart"/>
+      <w:r>
+        <w:t>id_</w:t>
+      </w:r>
+      <w:proofErr w:type="gramStart"/>
+      <w:r>
+        <w:t>ciclo</w:t>
+      </w:r>
+      <w:proofErr w:type="spellEnd"/>
+      <w:r>
+        <w:t>(</w:t>
+      </w:r>
+      <w:proofErr w:type="gramEnd"/>
+      <w:r>
+        <w:t>PK)</w:t>
+      </w:r>
+    </w:p>
+    <w:p>
+      <w:pPr>
+        <w:numPr>
+          <w:ilvl w:val="1"/>
+          <w:numId w:val="12"/>
+        </w:numPr>
+      </w:pPr>
+      <w:proofErr w:type="spellStart"/>
+      <w:r>
+        <w:t>id_curso</w:t>
+      </w:r>
+      <w:proofErr w:type="spellEnd"/>
+    </w:p>
+    <w:p>
+      <w:pPr>
+        <w:numPr>
+          <w:ilvl w:val="1"/>
+          <w:numId w:val="12"/>
+        </w:numPr>
+      </w:pPr>
+      <w:r>
+        <w:t>nombre</w:t>
+      </w:r>
+    </w:p>
+    <w:p>
+      <w:pPr>
+        <w:numPr>
+          <w:ilvl w:val="1"/>
+          <w:numId w:val="12"/>
+        </w:numPr>
+      </w:pPr>
+      <w:r>
+        <w:t>código</w:t>
+      </w:r>
+    </w:p>
+    <w:p>
+      <w:pPr>
+        <w:numPr>
+          <w:ilvl w:val="1"/>
+          <w:numId w:val="12"/>
+        </w:numPr>
+      </w:pPr>
+      <w:r>
+        <w:t>año académico</w:t>
+      </w:r>
+    </w:p>
+    <w:p/>
+    <w:p/>
+    <w:p/>
+    <w:p>
+      <w:pPr>
+        <w:ind w:left="360"/>
+      </w:pPr>
+    </w:p>
+    <w:p>
+      <w:r>
+        <w:t>Grupos</w:t>
+      </w:r>
+    </w:p>
+    <w:p>
+      <w:pPr>
+        <w:numPr>
+          <w:ilvl w:val="0"/>
+          <w:numId w:val="12"/>
+        </w:numPr>
+      </w:pPr>
+      <w:r>
+        <w:rPr>
+          <w:b/>
+          <w:bCs/>
+        </w:rPr>
+        <w:t>Atributos:</w:t>
+      </w:r>
+    </w:p>
+    <w:p>
+      <w:pPr>
+        <w:numPr>
+          <w:ilvl w:val="1"/>
+          <w:numId w:val="12"/>
+        </w:numPr>
+      </w:pPr>
+      <w:proofErr w:type="spellStart"/>
+      <w:r>
+        <w:t>id_</w:t>
+      </w:r>
+      <w:proofErr w:type="gramStart"/>
+      <w:r>
+        <w:t>grupo</w:t>
+      </w:r>
+      <w:proofErr w:type="spellEnd"/>
+      <w:r>
+        <w:t>(</w:t>
+      </w:r>
+      <w:proofErr w:type="gramEnd"/>
+      <w:r>
+        <w:t>PK)</w:t>
+      </w:r>
+    </w:p>
+    <w:p>
+      <w:pPr>
+        <w:numPr>
+          <w:ilvl w:val="1"/>
+          <w:numId w:val="12"/>
+        </w:numPr>
+      </w:pPr>
+      <w:proofErr w:type="spellStart"/>
+      <w:r>
+        <w:t>id_curso</w:t>
+      </w:r>
+      <w:proofErr w:type="spellEnd"/>
+    </w:p>
+    <w:p>
+      <w:pPr>
+        <w:numPr>
+          <w:ilvl w:val="1"/>
+          <w:numId w:val="12"/>
+        </w:numPr>
+      </w:pPr>
+      <w:r>
+        <w:t>nombre</w:t>
+      </w:r>
+    </w:p>
+    <w:p>
+      <w:r>
+        <w:t>Empresas</w:t>
+      </w:r>
+    </w:p>
+    <w:p>
+      <w:pPr>
+        <w:numPr>
+          <w:ilvl w:val="0"/>
+          <w:numId w:val="12"/>
+        </w:numPr>
+      </w:pPr>
+      <w:r>
+        <w:rPr>
+          <w:b/>
+          <w:bCs/>
+        </w:rPr>
+        <w:t>Atributos:</w:t>
+      </w:r>
+    </w:p>
+    <w:p>
+      <w:pPr>
+        <w:numPr>
+          <w:ilvl w:val="1"/>
+          <w:numId w:val="12"/>
+        </w:numPr>
+      </w:pPr>
+      <w:proofErr w:type="spellStart"/>
+      <w:r>
+        <w:t>id_</w:t>
+      </w:r>
+      <w:proofErr w:type="gramStart"/>
+      <w:r>
+        <w:t>empresa</w:t>
+      </w:r>
+      <w:proofErr w:type="spellEnd"/>
+      <w:r>
+        <w:t>(</w:t>
+      </w:r>
+      <w:proofErr w:type="gramEnd"/>
+      <w:r>
+        <w:t>PK)</w:t>
+      </w:r>
+    </w:p>
+    <w:p>
+      <w:pPr>
+        <w:numPr>
+          <w:ilvl w:val="1"/>
+          <w:numId w:val="12"/>
+        </w:numPr>
+      </w:pPr>
+      <w:r>
+        <w:t>nombre</w:t>
+      </w:r>
+    </w:p>
+    <w:p>
+      <w:pPr>
+        <w:numPr>
+          <w:ilvl w:val="1"/>
+          <w:numId w:val="12"/>
+        </w:numPr>
+      </w:pPr>
+    </w:p>
+    <w:p/>
+    <w:p/>
+    <w:p/>
+    <w:p>
       <w:r>
         <w:t>(…)</w:t>
       </w:r>
@@ -6977,6 +8138,17 @@
       </w:r>
       <w:bookmarkEnd w:id="18"/>
     </w:p>
+    <w:p/>
+    <w:p/>
+    <w:p/>
+    <w:p/>
+    <w:p>
+      <w:pPr>
+        <w:ind w:left="1440"/>
+      </w:pPr>
+    </w:p>
+    <w:p/>
+    <w:p/>
     <w:p>
       <w:r>
         <w:t>(…)</w:t>
@@ -8456,6 +9628,155 @@
     </w:lvl>
   </w:abstractNum>
   <w:abstractNum w:abstractNumId="5" w15:restartNumberingAfterBreak="0">
+    <w:nsid w:val="4D573647"/>
+    <w:multiLevelType w:val="multilevel"/>
+    <w:tmpl w:val="E446D0E4"/>
+    <w:lvl w:ilvl="0">
+      <w:start w:val="1"/>
+      <w:numFmt w:val="bullet"/>
+      <w:lvlText w:val=""/>
+      <w:lvlJc w:val="left"/>
+      <w:pPr>
+        <w:tabs>
+          <w:tab w:val="num" w:pos="720"/>
+        </w:tabs>
+        <w:ind w:left="720" w:hanging="360"/>
+      </w:pPr>
+      <w:rPr>
+        <w:rFonts w:ascii="Symbol" w:hAnsi="Symbol" w:hint="default"/>
+        <w:sz w:val="20"/>
+      </w:rPr>
+    </w:lvl>
+    <w:lvl w:ilvl="1">
+      <w:start w:val="1"/>
+      <w:numFmt w:val="bullet"/>
+      <w:lvlText w:val="o"/>
+      <w:lvlJc w:val="left"/>
+      <w:pPr>
+        <w:tabs>
+          <w:tab w:val="num" w:pos="1440"/>
+        </w:tabs>
+        <w:ind w:left="1440" w:hanging="360"/>
+      </w:pPr>
+      <w:rPr>
+        <w:rFonts w:ascii="Courier New" w:hAnsi="Courier New" w:hint="default"/>
+        <w:sz w:val="20"/>
+      </w:rPr>
+    </w:lvl>
+    <w:lvl w:ilvl="2" w:tentative="1">
+      <w:start w:val="1"/>
+      <w:numFmt w:val="bullet"/>
+      <w:lvlText w:val=""/>
+      <w:lvlJc w:val="left"/>
+      <w:pPr>
+        <w:tabs>
+          <w:tab w:val="num" w:pos="2160"/>
+        </w:tabs>
+        <w:ind w:left="2160" w:hanging="360"/>
+      </w:pPr>
+      <w:rPr>
+        <w:rFonts w:ascii="Wingdings" w:hAnsi="Wingdings" w:hint="default"/>
+        <w:sz w:val="20"/>
+      </w:rPr>
+    </w:lvl>
+    <w:lvl w:ilvl="3" w:tentative="1">
+      <w:start w:val="1"/>
+      <w:numFmt w:val="bullet"/>
+      <w:lvlText w:val=""/>
+      <w:lvlJc w:val="left"/>
+      <w:pPr>
+        <w:tabs>
+          <w:tab w:val="num" w:pos="2880"/>
+        </w:tabs>
+        <w:ind w:left="2880" w:hanging="360"/>
+      </w:pPr>
+      <w:rPr>
+        <w:rFonts w:ascii="Wingdings" w:hAnsi="Wingdings" w:hint="default"/>
+        <w:sz w:val="20"/>
+      </w:rPr>
+    </w:lvl>
+    <w:lvl w:ilvl="4" w:tentative="1">
+      <w:start w:val="1"/>
+      <w:numFmt w:val="bullet"/>
+      <w:lvlText w:val=""/>
+      <w:lvlJc w:val="left"/>
+      <w:pPr>
+        <w:tabs>
+          <w:tab w:val="num" w:pos="3600"/>
+        </w:tabs>
+        <w:ind w:left="3600" w:hanging="360"/>
+      </w:pPr>
+      <w:rPr>
+        <w:rFonts w:ascii="Wingdings" w:hAnsi="Wingdings" w:hint="default"/>
+        <w:sz w:val="20"/>
+      </w:rPr>
+    </w:lvl>
+    <w:lvl w:ilvl="5" w:tentative="1">
+      <w:start w:val="1"/>
+      <w:numFmt w:val="bullet"/>
+      <w:lvlText w:val=""/>
+      <w:lvlJc w:val="left"/>
+      <w:pPr>
+        <w:tabs>
+          <w:tab w:val="num" w:pos="4320"/>
+        </w:tabs>
+        <w:ind w:left="4320" w:hanging="360"/>
+      </w:pPr>
+      <w:rPr>
+        <w:rFonts w:ascii="Wingdings" w:hAnsi="Wingdings" w:hint="default"/>
+        <w:sz w:val="20"/>
+      </w:rPr>
+    </w:lvl>
+    <w:lvl w:ilvl="6" w:tentative="1">
+      <w:start w:val="1"/>
+      <w:numFmt w:val="bullet"/>
+      <w:lvlText w:val=""/>
+      <w:lvlJc w:val="left"/>
+      <w:pPr>
+        <w:tabs>
+          <w:tab w:val="num" w:pos="5040"/>
+        </w:tabs>
+        <w:ind w:left="5040" w:hanging="360"/>
+      </w:pPr>
+      <w:rPr>
+        <w:rFonts w:ascii="Wingdings" w:hAnsi="Wingdings" w:hint="default"/>
+        <w:sz w:val="20"/>
+      </w:rPr>
+    </w:lvl>
+    <w:lvl w:ilvl="7" w:tentative="1">
+      <w:start w:val="1"/>
+      <w:numFmt w:val="bullet"/>
+      <w:lvlText w:val=""/>
+      <w:lvlJc w:val="left"/>
+      <w:pPr>
+        <w:tabs>
+          <w:tab w:val="num" w:pos="5760"/>
+        </w:tabs>
+        <w:ind w:left="5760" w:hanging="360"/>
+      </w:pPr>
+      <w:rPr>
+        <w:rFonts w:ascii="Wingdings" w:hAnsi="Wingdings" w:hint="default"/>
+        <w:sz w:val="20"/>
+      </w:rPr>
+    </w:lvl>
+    <w:lvl w:ilvl="8" w:tentative="1">
+      <w:start w:val="1"/>
+      <w:numFmt w:val="bullet"/>
+      <w:lvlText w:val=""/>
+      <w:lvlJc w:val="left"/>
+      <w:pPr>
+        <w:tabs>
+          <w:tab w:val="num" w:pos="6480"/>
+        </w:tabs>
+        <w:ind w:left="6480" w:hanging="360"/>
+      </w:pPr>
+      <w:rPr>
+        <w:rFonts w:ascii="Wingdings" w:hAnsi="Wingdings" w:hint="default"/>
+        <w:sz w:val="20"/>
+      </w:rPr>
+    </w:lvl>
+  </w:abstractNum>
+  <w:abstractNum w:abstractNumId="6" w15:restartNumberingAfterBreak="0">
     <w:nsid w:val="508014F6"/>
     <w:multiLevelType w:val="hybridMultilevel"/>
     <w:tmpl w:val="C9A67BD8"/>
@@ -8541,7 +9862,7 @@
       </w:pPr>
     </w:lvl>
   </w:abstractNum>
-  <w:abstractNum w:abstractNumId="6" w15:restartNumberingAfterBreak="0">
+  <w:abstractNum w:abstractNumId="7" w15:restartNumberingAfterBreak="0">
     <w:nsid w:val="5AC27E1F"/>
     <w:multiLevelType w:val="multilevel"/>
     <w:tmpl w:val="758E38C4"/>
@@ -8654,7 +9975,7 @@
       </w:pPr>
     </w:lvl>
   </w:abstractNum>
-  <w:abstractNum w:abstractNumId="7" w15:restartNumberingAfterBreak="0">
+  <w:abstractNum w:abstractNumId="8" w15:restartNumberingAfterBreak="0">
     <w:nsid w:val="618E4B21"/>
     <w:multiLevelType w:val="multilevel"/>
     <w:tmpl w:val="F77A84FA"/>
@@ -8767,7 +10088,7 @@
       </w:pPr>
     </w:lvl>
   </w:abstractNum>
-  <w:abstractNum w:abstractNumId="8" w15:restartNumberingAfterBreak="0">
+  <w:abstractNum w:abstractNumId="9" w15:restartNumberingAfterBreak="0">
     <w:nsid w:val="6DCD0F4F"/>
     <w:multiLevelType w:val="multilevel"/>
     <w:tmpl w:val="EBBADC9A"/>
@@ -8880,7 +10201,7 @@
       </w:pPr>
     </w:lvl>
   </w:abstractNum>
-  <w:abstractNum w:abstractNumId="9" w15:restartNumberingAfterBreak="0">
+  <w:abstractNum w:abstractNumId="10" w15:restartNumberingAfterBreak="0">
     <w:nsid w:val="74564571"/>
     <w:multiLevelType w:val="multilevel"/>
     <w:tmpl w:val="7826AFC2"/>
@@ -8997,7 +10318,7 @@
       </w:pPr>
     </w:lvl>
   </w:abstractNum>
-  <w:abstractNum w:abstractNumId="10" w15:restartNumberingAfterBreak="0">
+  <w:abstractNum w:abstractNumId="11" w15:restartNumberingAfterBreak="0">
     <w:nsid w:val="79BA2E23"/>
     <w:multiLevelType w:val="multilevel"/>
     <w:tmpl w:val="7570CABA"/>
@@ -9147,7 +10468,7 @@
     </w:lvl>
   </w:abstractNum>
   <w:num w:numId="1" w16cid:durableId="533735661">
-    <w:abstractNumId w:val="5"/>
+    <w:abstractNumId w:val="6"/>
   </w:num>
   <w:num w:numId="2" w16cid:durableId="1428697826">
     <w:abstractNumId w:val="2"/>
@@ -9159,25 +10480,28 @@
     <w:abstractNumId w:val="4"/>
   </w:num>
   <w:num w:numId="5" w16cid:durableId="280035960">
+    <w:abstractNumId w:val="10"/>
+  </w:num>
+  <w:num w:numId="6" w16cid:durableId="1540511827">
     <w:abstractNumId w:val="9"/>
   </w:num>
-  <w:num w:numId="6" w16cid:durableId="1540511827">
+  <w:num w:numId="7" w16cid:durableId="2096003153">
     <w:abstractNumId w:val="8"/>
-  </w:num>
-  <w:num w:numId="7" w16cid:durableId="2096003153">
-    <w:abstractNumId w:val="7"/>
   </w:num>
   <w:num w:numId="8" w16cid:durableId="369650520">
     <w:abstractNumId w:val="0"/>
   </w:num>
   <w:num w:numId="9" w16cid:durableId="222104886">
-    <w:abstractNumId w:val="6"/>
+    <w:abstractNumId w:val="7"/>
   </w:num>
   <w:num w:numId="10" w16cid:durableId="1904096832">
     <w:abstractNumId w:val="1"/>
   </w:num>
   <w:num w:numId="11" w16cid:durableId="1571842331">
-    <w:abstractNumId w:val="10"/>
+    <w:abstractNumId w:val="11"/>
+  </w:num>
+  <w:num w:numId="12" w16cid:durableId="798380115">
+    <w:abstractNumId w:val="5"/>
   </w:num>
 </w:numbering>
 </file>
@@ -9582,6 +10906,7 @@
   <w:style w:type="paragraph" w:default="1" w:styleId="Normal">
     <w:name w:val="Normal"/>
     <w:qFormat/>
+    <w:rsid w:val="00E540ED"/>
   </w:style>
   <w:style w:type="paragraph" w:styleId="Ttulo1">
     <w:name w:val="heading 1"/>
@@ -10564,25 +11889,16 @@
 </file>
 
 <file path=customXml/item1.xml><?xml version="1.0" encoding="utf-8"?>
-<b:Sources xmlns:b="http://schemas.openxmlformats.org/officeDocument/2006/bibliography" xmlns="http://schemas.openxmlformats.org/officeDocument/2006/bibliography" SelectedStyle="\APASixthEditionOfficeOnline.xsl" StyleName="APA" Version="6"/>
-</file>
-
-<file path=customXml/item2.xml><?xml version="1.0" encoding="utf-8"?>
 <p:properties xmlns:p="http://schemas.microsoft.com/office/2006/metadata/properties" xmlns:xsi="http://www.w3.org/2001/XMLSchema-instance" xmlns:pc="http://schemas.microsoft.com/office/infopath/2007/PartnerControls">
   <documentManagement/>
 </p:properties>
 </file>
 
-<file path=customXml/item3.xml><?xml version="1.0" encoding="utf-8"?>
-<?mso-contentType ?>
-<FormTemplates xmlns="http://schemas.microsoft.com/sharepoint/v3/contenttype/forms">
-  <Display>DocumentLibraryForm</Display>
-  <Edit>DocumentLibraryForm</Edit>
-  <New>DocumentLibraryForm</New>
-</FormTemplates>
+<file path=customXml/item2.xml><?xml version="1.0" encoding="utf-8"?>
+<b:Sources xmlns:b="http://schemas.openxmlformats.org/officeDocument/2006/bibliography" xmlns="http://schemas.openxmlformats.org/officeDocument/2006/bibliography" SelectedStyle="\APASixthEditionOfficeOnline.xsl" StyleName="APA" Version="6"/>
 </file>
 
-<file path=customXml/item4.xml><?xml version="1.0" encoding="utf-8"?>
+<file path=customXml/item3.xml><?xml version="1.0" encoding="utf-8"?>
 <ct:contentTypeSchema xmlns:ct="http://schemas.microsoft.com/office/2006/metadata/contentType" xmlns:ma="http://schemas.microsoft.com/office/2006/metadata/properties/metaAttributes" ct:_="" ma:_="" ma:contentTypeName="Documento" ma:contentTypeID="0x0101003E64B964EE86E94E88810388061E4AC8" ma:contentTypeVersion="3" ma:contentTypeDescription="Crear nuevo documento." ma:contentTypeScope="" ma:versionID="3c755de4efb81f0959f76dfe4f7a563c">
   <xsd:schema xmlns:xsd="http://www.w3.org/2001/XMLSchema" xmlns:xs="http://www.w3.org/2001/XMLSchema" xmlns:p="http://schemas.microsoft.com/office/2006/metadata/properties" xmlns:ns2="72982a07-b385-426f-8f99-a9bd2486cbec" targetNamespace="http://schemas.microsoft.com/office/2006/metadata/properties" ma:root="true" ma:fieldsID="5f645ab2d71ed821d1fb93c6441734aa" ns2:_="">
     <xsd:import namespace="72982a07-b385-426f-8f99-a9bd2486cbec"/>
@@ -10720,15 +12036,16 @@
 </ct:contentTypeSchema>
 </file>
 
-<file path=customXml/itemProps1.xml><?xml version="1.0" encoding="utf-8"?>
-<ds:datastoreItem xmlns:ds="http://schemas.openxmlformats.org/officeDocument/2006/customXml" ds:itemID="{453714F8-FBC3-4DCC-8DCB-89BB58DCF76F}">
-  <ds:schemaRefs>
-    <ds:schemaRef ds:uri="http://schemas.openxmlformats.org/officeDocument/2006/bibliography"/>
-  </ds:schemaRefs>
-</ds:datastoreItem>
+<file path=customXml/item4.xml><?xml version="1.0" encoding="utf-8"?>
+<?mso-contentType ?>
+<FormTemplates xmlns="http://schemas.microsoft.com/sharepoint/v3/contenttype/forms">
+  <Display>DocumentLibraryForm</Display>
+  <Edit>DocumentLibraryForm</Edit>
+  <New>DocumentLibraryForm</New>
+</FormTemplates>
 </file>
 
-<file path=customXml/itemProps2.xml><?xml version="1.0" encoding="utf-8"?>
+<file path=customXml/itemProps1.xml><?xml version="1.0" encoding="utf-8"?>
 <ds:datastoreItem xmlns:ds="http://schemas.openxmlformats.org/officeDocument/2006/customXml" ds:itemID="{7F0B1298-25D5-45B9-909D-DD837044A49E}">
   <ds:schemaRefs>
     <ds:schemaRef ds:uri="http://schemas.microsoft.com/office/2006/metadata/properties"/>
@@ -10737,15 +12054,15 @@
 </ds:datastoreItem>
 </file>
 
-<file path=customXml/itemProps3.xml><?xml version="1.0" encoding="utf-8"?>
-<ds:datastoreItem xmlns:ds="http://schemas.openxmlformats.org/officeDocument/2006/customXml" ds:itemID="{480B8420-1B48-4D23-8D6E-64373AC5070B}">
+<file path=customXml/itemProps2.xml><?xml version="1.0" encoding="utf-8"?>
+<ds:datastoreItem xmlns:ds="http://schemas.openxmlformats.org/officeDocument/2006/customXml" ds:itemID="{453714F8-FBC3-4DCC-8DCB-89BB58DCF76F}">
   <ds:schemaRefs>
-    <ds:schemaRef ds:uri="http://schemas.microsoft.com/sharepoint/v3/contenttype/forms"/>
+    <ds:schemaRef ds:uri="http://schemas.openxmlformats.org/officeDocument/2006/bibliography"/>
   </ds:schemaRefs>
 </ds:datastoreItem>
 </file>
 
-<file path=customXml/itemProps4.xml><?xml version="1.0" encoding="utf-8"?>
+<file path=customXml/itemProps3.xml><?xml version="1.0" encoding="utf-8"?>
 <ds:datastoreItem xmlns:ds="http://schemas.openxmlformats.org/officeDocument/2006/customXml" ds:itemID="{CAB20FFE-1E23-4B58-9D76-1835AB7D3BED}">
   <ds:schemaRefs>
     <ds:schemaRef ds:uri="http://schemas.microsoft.com/office/2006/metadata/contentType"/>
@@ -10761,4 +12078,12 @@
     <ds:schemaRef ds:uri="http://schemas.microsoft.com/internal/obd"/>
   </ds:schemaRefs>
 </ds:datastoreItem>
+</file>
+
+<file path=customXml/itemProps4.xml><?xml version="1.0" encoding="utf-8"?>
+<ds:datastoreItem xmlns:ds="http://schemas.openxmlformats.org/officeDocument/2006/customXml" ds:itemID="{480B8420-1B48-4D23-8D6E-64373AC5070B}">
+  <ds:schemaRefs>
+    <ds:schemaRef ds:uri="http://schemas.microsoft.com/sharepoint/v3/contenttype/forms"/>
+  </ds:schemaRefs>
+</ds:datastoreItem>
 </file>
</xml_diff>

<commit_message>
Cambios realizdos en la Documentacion
</commit_message>
<xml_diff>
--- a/PROYECTO_MATEOSRAMOS_OSCAR/docu/DocumentacionProyecto_2VIFC302.docx
+++ b/PROYECTO_MATEOSRAMOS_OSCAR/docu/DocumentacionProyecto_2VIFC302.docx
@@ -1216,7 +1216,7 @@
           <w:lang w:eastAsia="es-VE"/>
         </w:rPr>
         <w:drawing>
-          <wp:inline distT="0" distB="0" distL="0" distR="0" wp14:anchorId="5CA2EA5A" wp14:editId="3C6F5D2C">
+          <wp:inline distT="0" distB="0" distL="0" distR="0" wp14:anchorId="5CA2EA5A" wp14:editId="5843597E">
             <wp:extent cx="7556500" cy="10599420"/>
             <wp:effectExtent l="0" t="0" r="6350" b="0"/>
             <wp:docPr id="2" name="Imagen 2" descr="D:\servicios forobeta posts\diseño grafico\CLIENTES\Feelmusic - 05.11.18\archivos\11\11.jpg"/>
@@ -4573,7 +4573,95 @@
     </w:p>
     <w:p>
       <w:r>
-        <w:t>Desarrollar un aplicativo funcional y documentado que permita gestionar de manera eficiente las formaciones en empresa del departamento de Informática y Comunicaciones del CIFP La Laboral de Gijón, facilitando la coordinación entre estudiantes, profesorado, tutores de empresa y administradores.</w:t>
+        <w:t>El aplicativo propuesto para gestionar las formaciones en empresa (</w:t>
+      </w:r>
+      <w:proofErr w:type="spellStart"/>
+      <w:r>
+        <w:t>FCT</w:t>
+      </w:r>
+      <w:proofErr w:type="spellEnd"/>
+      <w:r>
+        <w:t xml:space="preserve">) del departamento de Informática y Comunicaciones del </w:t>
+      </w:r>
+      <w:proofErr w:type="spellStart"/>
+      <w:r>
+        <w:t>CIFP</w:t>
+      </w:r>
+      <w:proofErr w:type="spellEnd"/>
+      <w:r>
+        <w:t xml:space="preserve"> La Laboral de Gijón sería una plataforma web/</w:t>
+      </w:r>
+      <w:proofErr w:type="gramStart"/>
+      <w:r>
+        <w:t>móvil centralizada</w:t>
+      </w:r>
+      <w:proofErr w:type="gramEnd"/>
+      <w:r>
+        <w:t xml:space="preserve"> que automatizaría y optimizaría la coordinación entre estudiantes, profesores, tutores de empresa y administradores, eliminando el uso de correos o documentos físicos. Incluiría módulos clave como gestión de plazas (catálogo de empresas, solicitudes y asignación automática), seguimiento (registro de actividades, evaluaciones con rúbricas y notificaciones en tiempo real), comunicación (mensajería interna y foros), informes (generación automática de documentos evaluativos) y administración (gestión de usuarios y configuración de plazas), todo desarrollado con tecnologías modernas como </w:t>
+      </w:r>
+      <w:proofErr w:type="spellStart"/>
+      <w:r>
+        <w:t>React.js</w:t>
+      </w:r>
+      <w:proofErr w:type="spellEnd"/>
+      <w:r>
+        <w:t xml:space="preserve"> o </w:t>
+      </w:r>
+      <w:proofErr w:type="spellStart"/>
+      <w:r>
+        <w:t>Vue.js</w:t>
+      </w:r>
+      <w:proofErr w:type="spellEnd"/>
+      <w:r>
+        <w:t xml:space="preserve"> en </w:t>
+      </w:r>
+      <w:proofErr w:type="spellStart"/>
+      <w:r>
+        <w:t>frontend</w:t>
+      </w:r>
+      <w:proofErr w:type="spellEnd"/>
+      <w:r>
+        <w:t>, Django/</w:t>
+      </w:r>
+      <w:proofErr w:type="spellStart"/>
+      <w:r>
+        <w:t>Node.js</w:t>
+      </w:r>
+      <w:proofErr w:type="spellEnd"/>
+      <w:r>
+        <w:t xml:space="preserve"> en </w:t>
+      </w:r>
+      <w:proofErr w:type="spellStart"/>
+      <w:r>
+        <w:t>backend</w:t>
+      </w:r>
+      <w:proofErr w:type="spellEnd"/>
+      <w:r>
+        <w:t xml:space="preserve">, y PostgreSQL/MongoDB para la base de datos, garantizando seguridad y cumplimiento del </w:t>
+      </w:r>
+      <w:proofErr w:type="spellStart"/>
+      <w:r>
+        <w:t>RGPD</w:t>
+      </w:r>
+      <w:proofErr w:type="spellEnd"/>
+      <w:r>
+        <w:t xml:space="preserve">. El proyecto se ejecutaría en fases (análisis, desarrollo, pruebas, documentación y mantenimiento), con un presupuesto estimado de 21,000-35,000€, priorizando un </w:t>
+      </w:r>
+      <w:proofErr w:type="spellStart"/>
+      <w:r>
+        <w:t>MVP</w:t>
+      </w:r>
+      <w:proofErr w:type="spellEnd"/>
+      <w:r>
+        <w:t xml:space="preserve"> funcional que incluya gestión de plazas y seguimiento básico, y escalando según </w:t>
+      </w:r>
+      <w:proofErr w:type="spellStart"/>
+      <w:r>
+        <w:t>feedback</w:t>
+      </w:r>
+      <w:proofErr w:type="spellEnd"/>
+      <w:r>
+        <w:t>. La documentación técnica y de usuario, junto con talleres de formación, asegurarían una adopción efectiva, mientras que un enfoque ágil mitiga riesgos como cambios de requisitos o baja participación, mejorando así la experiencia educativa y la conexión con el sector empresarial.</w:t>
       </w:r>
     </w:p>
     <w:p>
@@ -5952,7 +6040,7 @@
     <w:p>
       <w:r>
         <w:pict w14:anchorId="56D05979">
-          <v:rect id="_x0000_i1025" style="width:0;height:1.5pt" o:hralign="center" o:hrstd="t" o:hr="t" fillcolor="#a0a0a0" stroked="f"/>
+          <v:rect id="_x0000_i1046" style="width:0;height:1.5pt" o:hralign="center" o:hrstd="t" o:hr="t" fillcolor="#a0a0a0" stroked="f"/>
         </w:pict>
       </w:r>
     </w:p>
@@ -6082,7 +6170,7 @@
     <w:p>
       <w:r>
         <w:pict w14:anchorId="12055BF7">
-          <v:rect id="_x0000_i1026" style="width:0;height:1.5pt" o:hralign="center" o:hrstd="t" o:hr="t" fillcolor="#a0a0a0" stroked="f"/>
+          <v:rect id="_x0000_i1047" style="width:0;height:1.5pt" o:hralign="center" o:hrstd="t" o:hr="t" fillcolor="#a0a0a0" stroked="f"/>
         </w:pict>
       </w:r>
     </w:p>
@@ -6248,7 +6336,7 @@
     <w:p>
       <w:r>
         <w:pict w14:anchorId="72A5C082">
-          <v:rect id="_x0000_i1027" style="width:0;height:1.5pt" o:hralign="center" o:hrstd="t" o:hr="t" fillcolor="#a0a0a0" stroked="f"/>
+          <v:rect id="_x0000_i1048" style="width:0;height:1.5pt" o:hralign="center" o:hrstd="t" o:hr="t" fillcolor="#a0a0a0" stroked="f"/>
         </w:pict>
       </w:r>
     </w:p>
@@ -6378,7 +6466,7 @@
     <w:p>
       <w:r>
         <w:pict w14:anchorId="5BD73AC1">
-          <v:rect id="_x0000_i1028" style="width:0;height:1.5pt" o:hralign="center" o:hrstd="t" o:hr="t" fillcolor="#a0a0a0" stroked="f"/>
+          <v:rect id="_x0000_i1049" style="width:0;height:1.5pt" o:hralign="center" o:hrstd="t" o:hr="t" fillcolor="#a0a0a0" stroked="f"/>
         </w:pict>
       </w:r>
     </w:p>
@@ -6552,7 +6640,7 @@
     <w:p>
       <w:r>
         <w:pict w14:anchorId="6990DA00">
-          <v:rect id="_x0000_i1029" style="width:0;height:1.5pt" o:hralign="center" o:hrstd="t" o:hr="t" fillcolor="#a0a0a0" stroked="f"/>
+          <v:rect id="_x0000_i1050" style="width:0;height:1.5pt" o:hralign="center" o:hrstd="t" o:hr="t" fillcolor="#a0a0a0" stroked="f"/>
         </w:pict>
       </w:r>
     </w:p>
@@ -6579,7 +6667,7 @@
     <w:p>
       <w:r>
         <w:pict w14:anchorId="7508284F">
-          <v:rect id="_x0000_i1030" style="width:0;height:1.5pt" o:hralign="center" o:hrstd="t" o:hr="t" fillcolor="#a0a0a0" stroked="f"/>
+          <v:rect id="_x0000_i1051" style="width:0;height:1.5pt" o:hralign="center" o:hrstd="t" o:hr="t" fillcolor="#a0a0a0" stroked="f"/>
         </w:pict>
       </w:r>
       <w:r>
@@ -6598,7 +6686,7 @@
     <w:p>
       <w:r>
         <w:pict w14:anchorId="54FF57A2">
-          <v:rect id="_x0000_i1031" style="width:0;height:1.5pt" o:hralign="center" o:hrstd="t" o:hr="t" fillcolor="#a0a0a0" stroked="f"/>
+          <v:rect id="_x0000_i1052" style="width:0;height:1.5pt" o:hralign="center" o:hrstd="t" o:hr="t" fillcolor="#a0a0a0" stroked="f"/>
         </w:pict>
       </w:r>
     </w:p>
@@ -7011,7 +7099,15 @@
       </w:r>
       <w:proofErr w:type="spellEnd"/>
       <w:r>
-        <w:t xml:space="preserve"> (PK)</w:t>
+        <w:t xml:space="preserve"> (</w:t>
+      </w:r>
+      <w:proofErr w:type="spellStart"/>
+      <w:r>
+        <w:t>PK</w:t>
+      </w:r>
+      <w:proofErr w:type="spellEnd"/>
+      <w:r>
+        <w:t>)</w:t>
       </w:r>
     </w:p>
     <w:p>
@@ -7095,14 +7191,213 @@
           <w:b/>
           <w:bCs/>
         </w:rPr>
-        <w:t>Estudiante</w:t>
-      </w:r>
+        <w:t>Estudiantes</w:t>
+      </w:r>
+    </w:p>
+    <w:p>
+      <w:pPr>
+        <w:numPr>
+          <w:ilvl w:val="0"/>
+          <w:numId w:val="12"/>
+        </w:numPr>
+      </w:pPr>
       <w:r>
         <w:rPr>
           <w:b/>
           <w:bCs/>
         </w:rPr>
-        <w:t>s</w:t>
+        <w:t>Atributos:</w:t>
+      </w:r>
+    </w:p>
+    <w:p>
+      <w:pPr>
+        <w:numPr>
+          <w:ilvl w:val="1"/>
+          <w:numId w:val="12"/>
+        </w:numPr>
+      </w:pPr>
+      <w:proofErr w:type="spellStart"/>
+      <w:r>
+        <w:t>id_</w:t>
+      </w:r>
+      <w:r>
+        <w:t>estudiante</w:t>
+      </w:r>
+      <w:proofErr w:type="spellEnd"/>
+      <w:r>
+        <w:t xml:space="preserve"> (</w:t>
+      </w:r>
+      <w:proofErr w:type="spellStart"/>
+      <w:r>
+        <w:t>PK</w:t>
+      </w:r>
+      <w:proofErr w:type="spellEnd"/>
+      <w:r>
+        <w:t>)</w:t>
+      </w:r>
+    </w:p>
+    <w:p>
+      <w:pPr>
+        <w:numPr>
+          <w:ilvl w:val="1"/>
+          <w:numId w:val="12"/>
+        </w:numPr>
+      </w:pPr>
+      <w:proofErr w:type="spellStart"/>
+      <w:r>
+        <w:t>id_persona</w:t>
+      </w:r>
+      <w:proofErr w:type="spellEnd"/>
+    </w:p>
+    <w:p>
+      <w:pPr>
+        <w:numPr>
+          <w:ilvl w:val="1"/>
+          <w:numId w:val="12"/>
+        </w:numPr>
+      </w:pPr>
+      <w:proofErr w:type="spellStart"/>
+      <w:r>
+        <w:t>id_grupo</w:t>
+      </w:r>
+      <w:proofErr w:type="spellEnd"/>
+      <w:r>
+        <w:t xml:space="preserve">   Grupo al que pertenece cada estudiante</w:t>
+      </w:r>
+    </w:p>
+    <w:p>
+      <w:pPr>
+        <w:numPr>
+          <w:ilvl w:val="1"/>
+          <w:numId w:val="12"/>
+        </w:numPr>
+      </w:pPr>
+      <w:r>
+        <w:t>email</w:t>
+      </w:r>
+    </w:p>
+    <w:p>
+      <w:pPr>
+        <w:numPr>
+          <w:ilvl w:val="1"/>
+          <w:numId w:val="12"/>
+        </w:numPr>
+      </w:pPr>
+      <w:r>
+        <w:t xml:space="preserve">dirección </w:t>
+      </w:r>
+      <w:proofErr w:type="spellStart"/>
+      <w:r>
+        <w:t>ej</w:t>
+      </w:r>
+      <w:proofErr w:type="spellEnd"/>
+      <w:r>
+        <w:t xml:space="preserve">:(Calle Evaristo Valle </w:t>
+      </w:r>
+      <w:proofErr w:type="spellStart"/>
+      <w:r>
+        <w:t>Nº</w:t>
+      </w:r>
+      <w:proofErr w:type="spellEnd"/>
+      <w:r>
+        <w:t xml:space="preserve"> 5 3ª)</w:t>
+      </w:r>
+    </w:p>
+    <w:p>
+      <w:pPr>
+        <w:numPr>
+          <w:ilvl w:val="1"/>
+          <w:numId w:val="12"/>
+        </w:numPr>
+      </w:pPr>
+      <w:r>
+        <w:t>teléfono</w:t>
+      </w:r>
+    </w:p>
+    <w:p>
+      <w:pPr>
+        <w:numPr>
+          <w:ilvl w:val="1"/>
+          <w:numId w:val="12"/>
+        </w:numPr>
+      </w:pPr>
+      <w:proofErr w:type="spellStart"/>
+      <w:r>
+        <w:t>fechanac</w:t>
+      </w:r>
+      <w:proofErr w:type="spellEnd"/>
+    </w:p>
+    <w:p>
+      <w:pPr>
+        <w:numPr>
+          <w:ilvl w:val="1"/>
+          <w:numId w:val="12"/>
+        </w:numPr>
+      </w:pPr>
+      <w:proofErr w:type="spellStart"/>
+      <w:r>
+        <w:t>dni</w:t>
+      </w:r>
+      <w:proofErr w:type="spellEnd"/>
+    </w:p>
+    <w:p>
+      <w:pPr>
+        <w:numPr>
+          <w:ilvl w:val="1"/>
+          <w:numId w:val="12"/>
+        </w:numPr>
+      </w:pPr>
+      <w:r>
+        <w:t>email</w:t>
+      </w:r>
+    </w:p>
+    <w:p>
+      <w:pPr>
+        <w:numPr>
+          <w:ilvl w:val="1"/>
+          <w:numId w:val="12"/>
+        </w:numPr>
+      </w:pPr>
+      <w:r>
+        <w:t>horario</w:t>
+      </w:r>
+    </w:p>
+    <w:p>
+      <w:pPr>
+        <w:numPr>
+          <w:ilvl w:val="1"/>
+          <w:numId w:val="12"/>
+        </w:numPr>
+      </w:pPr>
+      <w:r>
+        <w:t xml:space="preserve">curso </w:t>
+      </w:r>
+    </w:p>
+    <w:p>
+      <w:pPr>
+        <w:numPr>
+          <w:ilvl w:val="1"/>
+          <w:numId w:val="12"/>
+        </w:numPr>
+      </w:pPr>
+      <w:r>
+        <w:t>nota media</w:t>
+      </w:r>
+    </w:p>
+    <w:p/>
+    <w:p>
+      <w:pPr>
+        <w:rPr>
+          <w:b/>
+          <w:bCs/>
+        </w:rPr>
+      </w:pPr>
+      <w:r>
+        <w:rPr>
+          <w:b/>
+          <w:bCs/>
+        </w:rPr>
+        <w:t>Profesores</w:t>
       </w:r>
     </w:p>
     <w:p>
@@ -7132,11 +7427,19 @@
         <w:t>id_</w:t>
       </w:r>
       <w:r>
-        <w:t>estudiante</w:t>
+        <w:t>profesor</w:t>
       </w:r>
       <w:proofErr w:type="spellEnd"/>
       <w:r>
-        <w:t xml:space="preserve"> (PK)</w:t>
+        <w:t xml:space="preserve"> (</w:t>
+      </w:r>
+      <w:proofErr w:type="spellStart"/>
+      <w:r>
+        <w:t>PK</w:t>
+      </w:r>
+      <w:proofErr w:type="spellEnd"/>
+      <w:r>
+        <w:t>)</w:t>
       </w:r>
     </w:p>
     <w:p>
@@ -7159,13 +7462,8 @@
           <w:numId w:val="12"/>
         </w:numPr>
       </w:pPr>
-      <w:proofErr w:type="spellStart"/>
-      <w:r>
-        <w:t>id_grupo</w:t>
-      </w:r>
-      <w:proofErr w:type="spellEnd"/>
-      <w:r>
-        <w:t xml:space="preserve">   Grupo al que pertenece cada estudiante</w:t>
+      <w:r>
+        <w:t>código único del profesor en el centro educativo</w:t>
       </w:r>
     </w:p>
     <w:p>
@@ -7176,7 +7474,7 @@
         </w:numPr>
       </w:pPr>
       <w:r>
-        <w:t>email</w:t>
+        <w:t>departamento</w:t>
       </w:r>
     </w:p>
     <w:p>
@@ -7187,23 +7485,7 @@
         </w:numPr>
       </w:pPr>
       <w:r>
-        <w:t xml:space="preserve">dirección </w:t>
-      </w:r>
-      <w:proofErr w:type="spellStart"/>
-      <w:r>
-        <w:t>ej</w:t>
-      </w:r>
-      <w:proofErr w:type="spellEnd"/>
-      <w:r>
-        <w:t xml:space="preserve">:(Calle Evaristo Valle </w:t>
-      </w:r>
-      <w:proofErr w:type="spellStart"/>
-      <w:r>
-        <w:t>Nº</w:t>
-      </w:r>
-      <w:proofErr w:type="spellEnd"/>
-      <w:r>
-        <w:t xml:space="preserve"> 5 3ª)</w:t>
+        <w:t>email</w:t>
       </w:r>
     </w:p>
     <w:p>
@@ -7214,7 +7496,23 @@
         </w:numPr>
       </w:pPr>
       <w:r>
-        <w:t>teléfono</w:t>
+        <w:t xml:space="preserve">especialidad </w:t>
+      </w:r>
+      <w:proofErr w:type="spellStart"/>
+      <w:r>
+        <w:t>enum</w:t>
+      </w:r>
+      <w:proofErr w:type="spellEnd"/>
+      <w:r>
+        <w:t xml:space="preserve"> </w:t>
+      </w:r>
+      <w:proofErr w:type="spellStart"/>
+      <w:r>
+        <w:t>ej</w:t>
+      </w:r>
+      <w:proofErr w:type="spellEnd"/>
+      <w:r>
+        <w:t>:(Desarrollo de Aplicaciones Multiplataforma)</w:t>
       </w:r>
     </w:p>
     <w:p>
@@ -7224,9 +7522,12 @@
           <w:numId w:val="12"/>
         </w:numPr>
       </w:pPr>
+      <w:r>
+        <w:t xml:space="preserve">horario de </w:t>
+      </w:r>
       <w:proofErr w:type="spellStart"/>
       <w:r>
-        <w:t>fechanac</w:t>
+        <w:t>tutoria</w:t>
       </w:r>
       <w:proofErr w:type="spellEnd"/>
     </w:p>
@@ -7237,11 +7538,9 @@
           <w:numId w:val="12"/>
         </w:numPr>
       </w:pPr>
-      <w:proofErr w:type="spellStart"/>
-      <w:r>
-        <w:t>dni</w:t>
-      </w:r>
-      <w:proofErr w:type="spellEnd"/>
+      <w:r>
+        <w:t>aula asignada</w:t>
+      </w:r>
     </w:p>
     <w:p>
       <w:pPr>
@@ -7251,7 +7550,7 @@
         </w:numPr>
       </w:pPr>
       <w:r>
-        <w:t>email</w:t>
+        <w:t>cursos asignados (tabla de relación entre profesor y curso)</w:t>
       </w:r>
     </w:p>
     <w:p>
@@ -7262,7 +7561,28 @@
         </w:numPr>
       </w:pPr>
       <w:r>
-        <w:t>horario</w:t>
+        <w:t xml:space="preserve">es </w:t>
+      </w:r>
+      <w:proofErr w:type="gramStart"/>
+      <w:r>
+        <w:t xml:space="preserve">Coordinador  </w:t>
+      </w:r>
+      <w:proofErr w:type="spellStart"/>
+      <w:r>
+        <w:t>Boolean</w:t>
+      </w:r>
+      <w:proofErr w:type="spellEnd"/>
+      <w:proofErr w:type="gramEnd"/>
+      <w:r>
+        <w:t xml:space="preserve">  indica si </w:t>
+      </w:r>
+      <w:proofErr w:type="spellStart"/>
+      <w:r>
+        <w:t>cordina</w:t>
+      </w:r>
+      <w:proofErr w:type="spellEnd"/>
+      <w:r>
+        <w:t xml:space="preserve"> algún curso o ciclo</w:t>
       </w:r>
     </w:p>
     <w:p>
@@ -7272,9 +7592,19 @@
           <w:numId w:val="12"/>
         </w:numPr>
       </w:pPr>
-      <w:r>
-        <w:t xml:space="preserve">curso </w:t>
-      </w:r>
+      <w:proofErr w:type="spellStart"/>
+      <w:r>
+        <w:t>grupos_Coordinados</w:t>
+      </w:r>
+      <w:proofErr w:type="spellEnd"/>
+      <w:r>
+        <w:t xml:space="preserve"> (relación entre Grupo y </w:t>
+      </w:r>
+      <w:proofErr w:type="gramStart"/>
+      <w:r>
+        <w:t>profesor )</w:t>
+      </w:r>
+      <w:proofErr w:type="gramEnd"/>
     </w:p>
     <w:p>
       <w:pPr>
@@ -7284,10 +7614,14 @@
         </w:numPr>
       </w:pPr>
       <w:r>
-        <w:t>nota media</w:t>
-      </w:r>
-    </w:p>
-    <w:p/>
+        <w:t>fecha Ingreso (Fecha en la que el Profesor se incorporó al centro)</w:t>
+      </w:r>
+    </w:p>
+    <w:p>
+      <w:pPr>
+        <w:ind w:left="720"/>
+      </w:pPr>
+    </w:p>
     <w:p>
       <w:pPr>
         <w:rPr>
@@ -7300,14 +7634,271 @@
           <w:b/>
           <w:bCs/>
         </w:rPr>
-        <w:t>Profesor</w:t>
-      </w:r>
+        <w:t>Tutores</w:t>
+      </w:r>
+    </w:p>
+    <w:p>
+      <w:pPr>
+        <w:numPr>
+          <w:ilvl w:val="0"/>
+          <w:numId w:val="12"/>
+        </w:numPr>
+      </w:pPr>
       <w:r>
         <w:rPr>
           <w:b/>
           <w:bCs/>
         </w:rPr>
-        <w:t>es</w:t>
+        <w:t>Atributos:</w:t>
+      </w:r>
+    </w:p>
+    <w:p>
+      <w:pPr>
+        <w:numPr>
+          <w:ilvl w:val="1"/>
+          <w:numId w:val="12"/>
+        </w:numPr>
+      </w:pPr>
+      <w:proofErr w:type="spellStart"/>
+      <w:r>
+        <w:t>id_</w:t>
+      </w:r>
+      <w:proofErr w:type="gramStart"/>
+      <w:r>
+        <w:t>tutor</w:t>
+      </w:r>
+      <w:proofErr w:type="spellEnd"/>
+      <w:r>
+        <w:t>(</w:t>
+      </w:r>
+      <w:proofErr w:type="spellStart"/>
+      <w:proofErr w:type="gramEnd"/>
+      <w:r>
+        <w:t>PK</w:t>
+      </w:r>
+      <w:proofErr w:type="spellEnd"/>
+      <w:r>
+        <w:t>)</w:t>
+      </w:r>
+    </w:p>
+    <w:p>
+      <w:pPr>
+        <w:numPr>
+          <w:ilvl w:val="1"/>
+          <w:numId w:val="12"/>
+        </w:numPr>
+      </w:pPr>
+      <w:proofErr w:type="spellStart"/>
+      <w:r>
+        <w:t>id_persona</w:t>
+      </w:r>
+      <w:proofErr w:type="spellEnd"/>
+    </w:p>
+    <w:p>
+      <w:pPr>
+        <w:numPr>
+          <w:ilvl w:val="1"/>
+          <w:numId w:val="12"/>
+        </w:numPr>
+      </w:pPr>
+      <w:proofErr w:type="spellStart"/>
+      <w:r>
+        <w:t>id_empresa</w:t>
+      </w:r>
+      <w:proofErr w:type="spellEnd"/>
+      <w:r>
+        <w:t xml:space="preserve"> (Clave ajena de relación con la tabla empresa)</w:t>
+      </w:r>
+    </w:p>
+    <w:p>
+      <w:pPr>
+        <w:numPr>
+          <w:ilvl w:val="1"/>
+          <w:numId w:val="12"/>
+        </w:numPr>
+      </w:pPr>
+      <w:proofErr w:type="spellStart"/>
+      <w:r>
+        <w:t>código_</w:t>
+      </w:r>
+      <w:proofErr w:type="gramStart"/>
+      <w:r>
+        <w:t>tutor</w:t>
+      </w:r>
+      <w:proofErr w:type="spellEnd"/>
+      <w:r>
+        <w:t xml:space="preserve">  único</w:t>
+      </w:r>
+      <w:proofErr w:type="gramEnd"/>
+      <w:r>
+        <w:t xml:space="preserve"> del tutor en el centro educativo</w:t>
+      </w:r>
+    </w:p>
+    <w:p>
+      <w:pPr>
+        <w:numPr>
+          <w:ilvl w:val="1"/>
+          <w:numId w:val="12"/>
+        </w:numPr>
+      </w:pPr>
+      <w:r>
+        <w:t>departamento</w:t>
+      </w:r>
+    </w:p>
+    <w:p>
+      <w:pPr>
+        <w:numPr>
+          <w:ilvl w:val="1"/>
+          <w:numId w:val="12"/>
+        </w:numPr>
+      </w:pPr>
+      <w:r>
+        <w:t>email</w:t>
+      </w:r>
+    </w:p>
+    <w:p>
+      <w:pPr>
+        <w:numPr>
+          <w:ilvl w:val="1"/>
+          <w:numId w:val="12"/>
+        </w:numPr>
+      </w:pPr>
+      <w:r>
+        <w:t xml:space="preserve">especialidad </w:t>
+      </w:r>
+      <w:proofErr w:type="spellStart"/>
+      <w:r>
+        <w:t>enum</w:t>
+      </w:r>
+      <w:proofErr w:type="spellEnd"/>
+      <w:r>
+        <w:t xml:space="preserve"> </w:t>
+      </w:r>
+      <w:proofErr w:type="spellStart"/>
+      <w:r>
+        <w:t>ej</w:t>
+      </w:r>
+      <w:proofErr w:type="spellEnd"/>
+      <w:r>
+        <w:t>:(Desarrollo de Aplicaciones Multiplataforma)</w:t>
+      </w:r>
+    </w:p>
+    <w:p>
+      <w:pPr>
+        <w:numPr>
+          <w:ilvl w:val="1"/>
+          <w:numId w:val="12"/>
+        </w:numPr>
+      </w:pPr>
+      <w:r>
+        <w:t xml:space="preserve">horario de </w:t>
+      </w:r>
+      <w:proofErr w:type="spellStart"/>
+      <w:r>
+        <w:t>tutoria</w:t>
+      </w:r>
+      <w:proofErr w:type="spellEnd"/>
+    </w:p>
+    <w:p>
+      <w:pPr>
+        <w:numPr>
+          <w:ilvl w:val="1"/>
+          <w:numId w:val="12"/>
+        </w:numPr>
+      </w:pPr>
+      <w:r>
+        <w:t>aula asignada</w:t>
+      </w:r>
+    </w:p>
+    <w:p>
+      <w:pPr>
+        <w:numPr>
+          <w:ilvl w:val="1"/>
+          <w:numId w:val="12"/>
+        </w:numPr>
+      </w:pPr>
+      <w:r>
+        <w:t>cursos asignados (tabla de relación entre profesor y curso)</w:t>
+      </w:r>
+    </w:p>
+    <w:p>
+      <w:pPr>
+        <w:numPr>
+          <w:ilvl w:val="1"/>
+          <w:numId w:val="12"/>
+        </w:numPr>
+      </w:pPr>
+      <w:r>
+        <w:t xml:space="preserve">es </w:t>
+      </w:r>
+      <w:proofErr w:type="gramStart"/>
+      <w:r>
+        <w:t xml:space="preserve">Coordinador  </w:t>
+      </w:r>
+      <w:proofErr w:type="spellStart"/>
+      <w:r>
+        <w:t>Boolean</w:t>
+      </w:r>
+      <w:proofErr w:type="spellEnd"/>
+      <w:proofErr w:type="gramEnd"/>
+      <w:r>
+        <w:t xml:space="preserve">  indica si </w:t>
+      </w:r>
+      <w:proofErr w:type="spellStart"/>
+      <w:r>
+        <w:t>cordina</w:t>
+      </w:r>
+      <w:proofErr w:type="spellEnd"/>
+      <w:r>
+        <w:t xml:space="preserve"> algún curso o ciclo</w:t>
+      </w:r>
+    </w:p>
+    <w:p>
+      <w:pPr>
+        <w:numPr>
+          <w:ilvl w:val="1"/>
+          <w:numId w:val="12"/>
+        </w:numPr>
+      </w:pPr>
+      <w:proofErr w:type="spellStart"/>
+      <w:r>
+        <w:t>grupos_Coordinados</w:t>
+      </w:r>
+      <w:proofErr w:type="spellEnd"/>
+      <w:r>
+        <w:t xml:space="preserve"> (relación entre Grupo y </w:t>
+      </w:r>
+      <w:proofErr w:type="gramStart"/>
+      <w:r>
+        <w:t>profesor )</w:t>
+      </w:r>
+      <w:proofErr w:type="gramEnd"/>
+    </w:p>
+    <w:p>
+      <w:pPr>
+        <w:numPr>
+          <w:ilvl w:val="1"/>
+          <w:numId w:val="12"/>
+        </w:numPr>
+      </w:pPr>
+      <w:r>
+        <w:t>fecha Ingreso (Fecha en la que el Profesor se incorporó al centro)</w:t>
+      </w:r>
+    </w:p>
+    <w:p/>
+    <w:p>
+      <w:pPr>
+        <w:rPr>
+          <w:b/>
+          <w:bCs/>
+        </w:rPr>
+      </w:pPr>
+      <w:r>
+        <w:rPr>
+          <w:b/>
+          <w:bCs/>
+        </w:rPr>
+        <w:t>Ciclos</w:t>
       </w:r>
     </w:p>
     <w:p>
@@ -7336,12 +7927,22 @@
       <w:r>
         <w:t>id_</w:t>
       </w:r>
-      <w:r>
-        <w:t>profesor</w:t>
+      <w:proofErr w:type="gramStart"/>
+      <w:r>
+        <w:t>ciclo</w:t>
       </w:r>
       <w:proofErr w:type="spellEnd"/>
       <w:r>
-        <w:t xml:space="preserve"> (PK)</w:t>
+        <w:t>(</w:t>
+      </w:r>
+      <w:proofErr w:type="spellStart"/>
+      <w:proofErr w:type="gramEnd"/>
+      <w:r>
+        <w:t>PK</w:t>
+      </w:r>
+      <w:proofErr w:type="spellEnd"/>
+      <w:r>
+        <w:t>)</w:t>
       </w:r>
     </w:p>
     <w:p>
@@ -7351,11 +7952,9 @@
           <w:numId w:val="12"/>
         </w:numPr>
       </w:pPr>
-      <w:proofErr w:type="spellStart"/>
-      <w:r>
-        <w:t>id_persona</w:t>
-      </w:r>
-      <w:proofErr w:type="spellEnd"/>
+      <w:r>
+        <w:t>nombre</w:t>
+      </w:r>
     </w:p>
     <w:p>
       <w:pPr>
@@ -7364,8 +7963,42 @@
           <w:numId w:val="12"/>
         </w:numPr>
       </w:pPr>
-      <w:r>
-        <w:t>código único del profesor en el centro educativo</w:t>
+      <w:proofErr w:type="spellStart"/>
+      <w:r>
+        <w:t>descirpcion</w:t>
+      </w:r>
+      <w:proofErr w:type="spellEnd"/>
+    </w:p>
+    <w:p/>
+    <w:p/>
+    <w:p>
+      <w:pPr>
+        <w:rPr>
+          <w:b/>
+          <w:bCs/>
+        </w:rPr>
+      </w:pPr>
+      <w:r>
+        <w:rPr>
+          <w:b/>
+          <w:bCs/>
+        </w:rPr>
+        <w:t>Cursos</w:t>
+      </w:r>
+    </w:p>
+    <w:p>
+      <w:pPr>
+        <w:numPr>
+          <w:ilvl w:val="0"/>
+          <w:numId w:val="12"/>
+        </w:numPr>
+      </w:pPr>
+      <w:r>
+        <w:rPr>
+          <w:b/>
+          <w:bCs/>
+        </w:rPr>
+        <w:t>Atributos:</w:t>
       </w:r>
     </w:p>
     <w:p>
@@ -7375,560 +8008,26 @@
           <w:numId w:val="12"/>
         </w:numPr>
       </w:pPr>
-      <w:r>
-        <w:t>departamento</w:t>
-      </w:r>
-    </w:p>
-    <w:p>
-      <w:pPr>
-        <w:numPr>
-          <w:ilvl w:val="1"/>
-          <w:numId w:val="12"/>
-        </w:numPr>
-      </w:pPr>
-      <w:r>
-        <w:t>email</w:t>
-      </w:r>
-    </w:p>
-    <w:p>
-      <w:pPr>
-        <w:numPr>
-          <w:ilvl w:val="1"/>
-          <w:numId w:val="12"/>
-        </w:numPr>
-      </w:pPr>
-      <w:r>
-        <w:t xml:space="preserve">especialidad </w:t>
-      </w:r>
       <w:proofErr w:type="spellStart"/>
       <w:r>
-        <w:t>enum</w:t>
+        <w:t>id_</w:t>
+      </w:r>
+      <w:proofErr w:type="gramStart"/>
+      <w:r>
+        <w:t>ciclo</w:t>
       </w:r>
       <w:proofErr w:type="spellEnd"/>
       <w:r>
-        <w:t xml:space="preserve"> </w:t>
+        <w:t>(</w:t>
       </w:r>
       <w:proofErr w:type="spellStart"/>
-      <w:r>
-        <w:t>ej</w:t>
+      <w:proofErr w:type="gramEnd"/>
+      <w:r>
+        <w:t>PK</w:t>
       </w:r>
       <w:proofErr w:type="spellEnd"/>
       <w:r>
-        <w:t>:(Desarrollo de Aplicaciones Multiplataforma)</w:t>
-      </w:r>
-    </w:p>
-    <w:p>
-      <w:pPr>
-        <w:numPr>
-          <w:ilvl w:val="1"/>
-          <w:numId w:val="12"/>
-        </w:numPr>
-      </w:pPr>
-      <w:r>
-        <w:t xml:space="preserve">horario de </w:t>
-      </w:r>
-      <w:proofErr w:type="spellStart"/>
-      <w:r>
-        <w:t>tutoria</w:t>
-      </w:r>
-      <w:proofErr w:type="spellEnd"/>
-    </w:p>
-    <w:p>
-      <w:pPr>
-        <w:numPr>
-          <w:ilvl w:val="1"/>
-          <w:numId w:val="12"/>
-        </w:numPr>
-      </w:pPr>
-      <w:r>
-        <w:t>aula asignada</w:t>
-      </w:r>
-    </w:p>
-    <w:p>
-      <w:pPr>
-        <w:numPr>
-          <w:ilvl w:val="1"/>
-          <w:numId w:val="12"/>
-        </w:numPr>
-      </w:pPr>
-      <w:r>
-        <w:t>cursos asignados (tabla de relación entre profesor y curso)</w:t>
-      </w:r>
-    </w:p>
-    <w:p>
-      <w:pPr>
-        <w:numPr>
-          <w:ilvl w:val="1"/>
-          <w:numId w:val="12"/>
-        </w:numPr>
-      </w:pPr>
-      <w:r>
-        <w:t xml:space="preserve">es </w:t>
-      </w:r>
-      <w:proofErr w:type="gramStart"/>
-      <w:r>
-        <w:t xml:space="preserve">Coordinador  </w:t>
-      </w:r>
-      <w:proofErr w:type="spellStart"/>
-      <w:r>
-        <w:t>Boolean</w:t>
-      </w:r>
-      <w:proofErr w:type="spellEnd"/>
-      <w:proofErr w:type="gramEnd"/>
-      <w:r>
-        <w:t xml:space="preserve">  indica si </w:t>
-      </w:r>
-      <w:proofErr w:type="spellStart"/>
-      <w:r>
-        <w:t>cordina</w:t>
-      </w:r>
-      <w:proofErr w:type="spellEnd"/>
-      <w:r>
-        <w:t xml:space="preserve"> algún curso o ciclo</w:t>
-      </w:r>
-    </w:p>
-    <w:p>
-      <w:pPr>
-        <w:numPr>
-          <w:ilvl w:val="1"/>
-          <w:numId w:val="12"/>
-        </w:numPr>
-      </w:pPr>
-      <w:proofErr w:type="spellStart"/>
-      <w:r>
-        <w:t>grupos_Coordinados</w:t>
-      </w:r>
-      <w:proofErr w:type="spellEnd"/>
-      <w:r>
-        <w:t xml:space="preserve"> (relación entre Grupo y </w:t>
-      </w:r>
-      <w:proofErr w:type="gramStart"/>
-      <w:r>
-        <w:t>profesor )</w:t>
-      </w:r>
-      <w:proofErr w:type="gramEnd"/>
-    </w:p>
-    <w:p>
-      <w:pPr>
-        <w:numPr>
-          <w:ilvl w:val="1"/>
-          <w:numId w:val="12"/>
-        </w:numPr>
-      </w:pPr>
-      <w:r>
-        <w:t>fecha Ingreso (Fecha en la que el Profesor se incorporó al centro)</w:t>
-      </w:r>
-    </w:p>
-    <w:p>
-      <w:pPr>
-        <w:ind w:left="720"/>
-      </w:pPr>
-    </w:p>
-    <w:p>
-      <w:pPr>
-        <w:rPr>
-          <w:b/>
-          <w:bCs/>
-        </w:rPr>
-      </w:pPr>
-      <w:r>
-        <w:rPr>
-          <w:b/>
-          <w:bCs/>
-        </w:rPr>
-        <w:t>Tutor</w:t>
-      </w:r>
-      <w:r>
-        <w:rPr>
-          <w:b/>
-          <w:bCs/>
-        </w:rPr>
-        <w:t>es</w:t>
-      </w:r>
-    </w:p>
-    <w:p>
-      <w:pPr>
-        <w:numPr>
-          <w:ilvl w:val="0"/>
-          <w:numId w:val="12"/>
-        </w:numPr>
-      </w:pPr>
-      <w:r>
-        <w:rPr>
-          <w:b/>
-          <w:bCs/>
-        </w:rPr>
-        <w:t>Atributos:</w:t>
-      </w:r>
-    </w:p>
-    <w:p>
-      <w:pPr>
-        <w:numPr>
-          <w:ilvl w:val="1"/>
-          <w:numId w:val="12"/>
-        </w:numPr>
-      </w:pPr>
-      <w:proofErr w:type="spellStart"/>
-      <w:r>
-        <w:t>id_</w:t>
-      </w:r>
-      <w:proofErr w:type="gramStart"/>
-      <w:r>
-        <w:t>tutor</w:t>
-      </w:r>
-      <w:proofErr w:type="spellEnd"/>
-      <w:r>
-        <w:t>(</w:t>
-      </w:r>
-      <w:proofErr w:type="gramEnd"/>
-      <w:r>
-        <w:t>PK)</w:t>
-      </w:r>
-    </w:p>
-    <w:p>
-      <w:pPr>
-        <w:numPr>
-          <w:ilvl w:val="1"/>
-          <w:numId w:val="12"/>
-        </w:numPr>
-      </w:pPr>
-      <w:proofErr w:type="spellStart"/>
-      <w:r>
-        <w:t>id_persona</w:t>
-      </w:r>
-      <w:proofErr w:type="spellEnd"/>
-    </w:p>
-    <w:p>
-      <w:pPr>
-        <w:numPr>
-          <w:ilvl w:val="1"/>
-          <w:numId w:val="12"/>
-        </w:numPr>
-      </w:pPr>
-      <w:proofErr w:type="spellStart"/>
-      <w:r>
-        <w:t>id_empresa</w:t>
-      </w:r>
-      <w:proofErr w:type="spellEnd"/>
-      <w:r>
-        <w:t xml:space="preserve"> (Clave ajena de relación con la tabla empresa)</w:t>
-      </w:r>
-    </w:p>
-    <w:p>
-      <w:pPr>
-        <w:numPr>
-          <w:ilvl w:val="1"/>
-          <w:numId w:val="12"/>
-        </w:numPr>
-      </w:pPr>
-      <w:proofErr w:type="spellStart"/>
-      <w:r>
-        <w:t>código_</w:t>
-      </w:r>
-      <w:proofErr w:type="gramStart"/>
-      <w:r>
-        <w:t>tutor</w:t>
-      </w:r>
-      <w:proofErr w:type="spellEnd"/>
-      <w:r>
-        <w:t xml:space="preserve">  único</w:t>
-      </w:r>
-      <w:proofErr w:type="gramEnd"/>
-      <w:r>
-        <w:t xml:space="preserve"> del tutor en el centro educativo</w:t>
-      </w:r>
-    </w:p>
-    <w:p>
-      <w:pPr>
-        <w:numPr>
-          <w:ilvl w:val="1"/>
-          <w:numId w:val="12"/>
-        </w:numPr>
-      </w:pPr>
-      <w:r>
-        <w:t>departamento</w:t>
-      </w:r>
-    </w:p>
-    <w:p>
-      <w:pPr>
-        <w:numPr>
-          <w:ilvl w:val="1"/>
-          <w:numId w:val="12"/>
-        </w:numPr>
-      </w:pPr>
-      <w:r>
-        <w:t>email</w:t>
-      </w:r>
-    </w:p>
-    <w:p>
-      <w:pPr>
-        <w:numPr>
-          <w:ilvl w:val="1"/>
-          <w:numId w:val="12"/>
-        </w:numPr>
-      </w:pPr>
-      <w:r>
-        <w:t xml:space="preserve">especialidad </w:t>
-      </w:r>
-      <w:proofErr w:type="spellStart"/>
-      <w:r>
-        <w:t>enum</w:t>
-      </w:r>
-      <w:proofErr w:type="spellEnd"/>
-      <w:r>
-        <w:t xml:space="preserve"> </w:t>
-      </w:r>
-      <w:proofErr w:type="spellStart"/>
-      <w:r>
-        <w:t>ej</w:t>
-      </w:r>
-      <w:proofErr w:type="spellEnd"/>
-      <w:r>
-        <w:t>:(Desarrollo de Aplicaciones Multiplataforma)</w:t>
-      </w:r>
-    </w:p>
-    <w:p>
-      <w:pPr>
-        <w:numPr>
-          <w:ilvl w:val="1"/>
-          <w:numId w:val="12"/>
-        </w:numPr>
-      </w:pPr>
-      <w:r>
-        <w:t xml:space="preserve">horario de </w:t>
-      </w:r>
-      <w:proofErr w:type="spellStart"/>
-      <w:r>
-        <w:t>tutoria</w:t>
-      </w:r>
-      <w:proofErr w:type="spellEnd"/>
-    </w:p>
-    <w:p>
-      <w:pPr>
-        <w:numPr>
-          <w:ilvl w:val="1"/>
-          <w:numId w:val="12"/>
-        </w:numPr>
-      </w:pPr>
-      <w:r>
-        <w:t>aula asignada</w:t>
-      </w:r>
-    </w:p>
-    <w:p>
-      <w:pPr>
-        <w:numPr>
-          <w:ilvl w:val="1"/>
-          <w:numId w:val="12"/>
-        </w:numPr>
-      </w:pPr>
-      <w:r>
-        <w:t>cursos asignados (tabla de relación entre profesor y curso)</w:t>
-      </w:r>
-    </w:p>
-    <w:p>
-      <w:pPr>
-        <w:numPr>
-          <w:ilvl w:val="1"/>
-          <w:numId w:val="12"/>
-        </w:numPr>
-      </w:pPr>
-      <w:r>
-        <w:t xml:space="preserve">es </w:t>
-      </w:r>
-      <w:proofErr w:type="gramStart"/>
-      <w:r>
-        <w:t xml:space="preserve">Coordinador  </w:t>
-      </w:r>
-      <w:proofErr w:type="spellStart"/>
-      <w:r>
-        <w:t>Boolean</w:t>
-      </w:r>
-      <w:proofErr w:type="spellEnd"/>
-      <w:proofErr w:type="gramEnd"/>
-      <w:r>
-        <w:t xml:space="preserve">  indica si </w:t>
-      </w:r>
-      <w:proofErr w:type="spellStart"/>
-      <w:r>
-        <w:t>cordina</w:t>
-      </w:r>
-      <w:proofErr w:type="spellEnd"/>
-      <w:r>
-        <w:t xml:space="preserve"> algún curso o ciclo</w:t>
-      </w:r>
-    </w:p>
-    <w:p>
-      <w:pPr>
-        <w:numPr>
-          <w:ilvl w:val="1"/>
-          <w:numId w:val="12"/>
-        </w:numPr>
-      </w:pPr>
-      <w:proofErr w:type="spellStart"/>
-      <w:r>
-        <w:t>grupos_Coordinados</w:t>
-      </w:r>
-      <w:proofErr w:type="spellEnd"/>
-      <w:r>
-        <w:t xml:space="preserve"> (relación entre Grupo y </w:t>
-      </w:r>
-      <w:proofErr w:type="gramStart"/>
-      <w:r>
-        <w:t>profesor )</w:t>
-      </w:r>
-      <w:proofErr w:type="gramEnd"/>
-    </w:p>
-    <w:p>
-      <w:pPr>
-        <w:numPr>
-          <w:ilvl w:val="1"/>
-          <w:numId w:val="12"/>
-        </w:numPr>
-      </w:pPr>
-      <w:r>
-        <w:t>fecha Ingreso (Fecha en la que el Profesor se incorporó al centro)</w:t>
-      </w:r>
-    </w:p>
-    <w:p/>
-    <w:p>
-      <w:pPr>
-        <w:rPr>
-          <w:b/>
-          <w:bCs/>
-        </w:rPr>
-      </w:pPr>
-      <w:r>
-        <w:rPr>
-          <w:b/>
-          <w:bCs/>
-        </w:rPr>
-        <w:t>Ciclos</w:t>
-      </w:r>
-    </w:p>
-    <w:p>
-      <w:pPr>
-        <w:numPr>
-          <w:ilvl w:val="0"/>
-          <w:numId w:val="12"/>
-        </w:numPr>
-      </w:pPr>
-      <w:r>
-        <w:rPr>
-          <w:b/>
-          <w:bCs/>
-        </w:rPr>
-        <w:t>Atributos:</w:t>
-      </w:r>
-    </w:p>
-    <w:p>
-      <w:pPr>
-        <w:numPr>
-          <w:ilvl w:val="1"/>
-          <w:numId w:val="12"/>
-        </w:numPr>
-      </w:pPr>
-      <w:proofErr w:type="spellStart"/>
-      <w:r>
-        <w:t>id_</w:t>
-      </w:r>
-      <w:proofErr w:type="gramStart"/>
-      <w:r>
-        <w:t>ciclo</w:t>
-      </w:r>
-      <w:proofErr w:type="spellEnd"/>
-      <w:r>
-        <w:t>(</w:t>
-      </w:r>
-      <w:proofErr w:type="gramEnd"/>
-      <w:r>
-        <w:t>PK)</w:t>
-      </w:r>
-    </w:p>
-    <w:p>
-      <w:pPr>
-        <w:numPr>
-          <w:ilvl w:val="1"/>
-          <w:numId w:val="12"/>
-        </w:numPr>
-      </w:pPr>
-      <w:r>
-        <w:t>nombre</w:t>
-      </w:r>
-    </w:p>
-    <w:p>
-      <w:pPr>
-        <w:numPr>
-          <w:ilvl w:val="1"/>
-          <w:numId w:val="12"/>
-        </w:numPr>
-      </w:pPr>
-      <w:proofErr w:type="spellStart"/>
-      <w:r>
-        <w:t>descirpcion</w:t>
-      </w:r>
-      <w:proofErr w:type="spellEnd"/>
-    </w:p>
-    <w:p/>
-    <w:p/>
-    <w:p>
-      <w:pPr>
-        <w:rPr>
-          <w:b/>
-          <w:bCs/>
-        </w:rPr>
-      </w:pPr>
-      <w:r>
-        <w:rPr>
-          <w:b/>
-          <w:bCs/>
-        </w:rPr>
-        <w:t>C</w:t>
-      </w:r>
-      <w:r>
-        <w:rPr>
-          <w:b/>
-          <w:bCs/>
-        </w:rPr>
-        <w:t>ursos</w:t>
-      </w:r>
-    </w:p>
-    <w:p>
-      <w:pPr>
-        <w:numPr>
-          <w:ilvl w:val="0"/>
-          <w:numId w:val="12"/>
-        </w:numPr>
-      </w:pPr>
-      <w:r>
-        <w:rPr>
-          <w:b/>
-          <w:bCs/>
-        </w:rPr>
-        <w:t>Atributos:</w:t>
-      </w:r>
-    </w:p>
-    <w:p>
-      <w:pPr>
-        <w:numPr>
-          <w:ilvl w:val="1"/>
-          <w:numId w:val="12"/>
-        </w:numPr>
-      </w:pPr>
-      <w:proofErr w:type="spellStart"/>
-      <w:r>
-        <w:t>id_</w:t>
-      </w:r>
-      <w:proofErr w:type="gramStart"/>
-      <w:r>
-        <w:t>ciclo</w:t>
-      </w:r>
-      <w:proofErr w:type="spellEnd"/>
-      <w:r>
-        <w:t>(</w:t>
-      </w:r>
-      <w:proofErr w:type="gramEnd"/>
-      <w:r>
-        <w:t>PK)</w:t>
+        <w:t>)</w:t>
       </w:r>
     </w:p>
     <w:p>
@@ -8024,9 +8123,14 @@
       <w:r>
         <w:t>(</w:t>
       </w:r>
+      <w:proofErr w:type="spellStart"/>
       <w:proofErr w:type="gramEnd"/>
       <w:r>
-        <w:t>PK)</w:t>
+        <w:t>PK</w:t>
+      </w:r>
+      <w:proofErr w:type="spellEnd"/>
+      <w:r>
+        <w:t>)</w:t>
       </w:r>
     </w:p>
     <w:p>
@@ -8092,9 +8196,14 @@
       <w:r>
         <w:t>(</w:t>
       </w:r>
+      <w:proofErr w:type="spellStart"/>
       <w:proofErr w:type="gramEnd"/>
       <w:r>
-        <w:t>PK)</w:t>
+        <w:t>PK</w:t>
+      </w:r>
+      <w:proofErr w:type="spellEnd"/>
+      <w:r>
+        <w:t>)</w:t>
       </w:r>
     </w:p>
     <w:p>
@@ -8116,6 +8225,586 @@
         </w:numPr>
       </w:pPr>
     </w:p>
+    <w:p/>
+    <w:p>
+      <w:pPr>
+        <w:ind w:left="360"/>
+      </w:pPr>
+    </w:p>
+    <w:p>
+      <w:proofErr w:type="spellStart"/>
+      <w:r>
+        <w:t>FormacionEmpresa</w:t>
+      </w:r>
+      <w:proofErr w:type="spellEnd"/>
+    </w:p>
+    <w:p>
+      <w:pPr>
+        <w:numPr>
+          <w:ilvl w:val="0"/>
+          <w:numId w:val="12"/>
+        </w:numPr>
+      </w:pPr>
+      <w:r>
+        <w:rPr>
+          <w:b/>
+          <w:bCs/>
+        </w:rPr>
+        <w:t>Atributos:</w:t>
+      </w:r>
+    </w:p>
+    <w:p>
+      <w:pPr>
+        <w:numPr>
+          <w:ilvl w:val="1"/>
+          <w:numId w:val="12"/>
+        </w:numPr>
+      </w:pPr>
+      <w:proofErr w:type="spellStart"/>
+      <w:r>
+        <w:t>Id_</w:t>
+      </w:r>
+      <w:proofErr w:type="gramStart"/>
+      <w:r>
+        <w:t>Formacion</w:t>
+      </w:r>
+      <w:proofErr w:type="spellEnd"/>
+      <w:r>
+        <w:t>(</w:t>
+      </w:r>
+      <w:proofErr w:type="spellStart"/>
+      <w:proofErr w:type="gramEnd"/>
+      <w:r>
+        <w:t>PK</w:t>
+      </w:r>
+      <w:proofErr w:type="spellEnd"/>
+      <w:r>
+        <w:t>)</w:t>
+      </w:r>
+    </w:p>
+    <w:p>
+      <w:pPr>
+        <w:numPr>
+          <w:ilvl w:val="1"/>
+          <w:numId w:val="12"/>
+        </w:numPr>
+      </w:pPr>
+      <w:proofErr w:type="spellStart"/>
+      <w:r>
+        <w:t>id_</w:t>
+      </w:r>
+      <w:r>
+        <w:t>estudiante</w:t>
+      </w:r>
+      <w:proofErr w:type="spellEnd"/>
+      <w:r>
+        <w:t xml:space="preserve"> (</w:t>
+      </w:r>
+      <w:proofErr w:type="spellStart"/>
+      <w:proofErr w:type="gramStart"/>
+      <w:r>
+        <w:t>FK</w:t>
+      </w:r>
+      <w:proofErr w:type="spellEnd"/>
+      <w:r>
+        <w:t>)  clave</w:t>
+      </w:r>
+      <w:proofErr w:type="gramEnd"/>
+      <w:r>
+        <w:t xml:space="preserve"> ajena de relación con estudiante</w:t>
+      </w:r>
+    </w:p>
+    <w:p>
+      <w:pPr>
+        <w:numPr>
+          <w:ilvl w:val="1"/>
+          <w:numId w:val="12"/>
+        </w:numPr>
+      </w:pPr>
+      <w:proofErr w:type="spellStart"/>
+      <w:r>
+        <w:t>id_empresa</w:t>
+      </w:r>
+      <w:proofErr w:type="spellEnd"/>
+      <w:r>
+        <w:t xml:space="preserve"> (</w:t>
+      </w:r>
+      <w:proofErr w:type="spellStart"/>
+      <w:proofErr w:type="gramStart"/>
+      <w:r>
+        <w:t>FK</w:t>
+      </w:r>
+      <w:proofErr w:type="spellEnd"/>
+      <w:r>
+        <w:t xml:space="preserve">)   </w:t>
+      </w:r>
+      <w:proofErr w:type="gramEnd"/>
+      <w:r>
+        <w:t>clave ajena de relación con empresa</w:t>
+      </w:r>
+    </w:p>
+    <w:p>
+      <w:pPr>
+        <w:numPr>
+          <w:ilvl w:val="1"/>
+          <w:numId w:val="12"/>
+        </w:numPr>
+      </w:pPr>
+      <w:proofErr w:type="spellStart"/>
+      <w:r>
+        <w:t>id_tutor</w:t>
+      </w:r>
+      <w:proofErr w:type="spellEnd"/>
+      <w:r>
+        <w:t xml:space="preserve"> (</w:t>
+      </w:r>
+      <w:proofErr w:type="spellStart"/>
+      <w:proofErr w:type="gramStart"/>
+      <w:r>
+        <w:t>FK</w:t>
+      </w:r>
+      <w:proofErr w:type="spellEnd"/>
+      <w:r>
+        <w:t>)  clave</w:t>
+      </w:r>
+      <w:proofErr w:type="gramEnd"/>
+      <w:r>
+        <w:t xml:space="preserve"> ajena de relaci</w:t>
+      </w:r>
+      <w:r>
+        <w:t>ón con tutor</w:t>
+      </w:r>
+    </w:p>
+    <w:p>
+      <w:pPr>
+        <w:numPr>
+          <w:ilvl w:val="1"/>
+          <w:numId w:val="12"/>
+        </w:numPr>
+      </w:pPr>
+      <w:proofErr w:type="spellStart"/>
+      <w:r>
+        <w:t>id_profesor</w:t>
+      </w:r>
+      <w:proofErr w:type="spellEnd"/>
+      <w:r>
+        <w:t xml:space="preserve"> (</w:t>
+      </w:r>
+      <w:proofErr w:type="spellStart"/>
+      <w:r>
+        <w:t>FK</w:t>
+      </w:r>
+      <w:proofErr w:type="spellEnd"/>
+      <w:r>
+        <w:t>) profesor que coordina la formación en empresa</w:t>
+      </w:r>
+    </w:p>
+    <w:p>
+      <w:pPr>
+        <w:numPr>
+          <w:ilvl w:val="1"/>
+          <w:numId w:val="12"/>
+        </w:numPr>
+      </w:pPr>
+      <w:proofErr w:type="spellStart"/>
+      <w:r>
+        <w:t>fecha_inicio</w:t>
+      </w:r>
+      <w:proofErr w:type="spellEnd"/>
+    </w:p>
+    <w:p>
+      <w:pPr>
+        <w:numPr>
+          <w:ilvl w:val="1"/>
+          <w:numId w:val="12"/>
+        </w:numPr>
+      </w:pPr>
+      <w:proofErr w:type="spellStart"/>
+      <w:r>
+        <w:t>fecha_fin</w:t>
+      </w:r>
+      <w:proofErr w:type="spellEnd"/>
+    </w:p>
+    <w:p>
+      <w:pPr>
+        <w:numPr>
+          <w:ilvl w:val="1"/>
+          <w:numId w:val="12"/>
+        </w:numPr>
+      </w:pPr>
+      <w:r>
+        <w:t>periodo (</w:t>
+      </w:r>
+      <w:proofErr w:type="spellStart"/>
+      <w:proofErr w:type="gramStart"/>
+      <w:r>
+        <w:t>Ordinario,Extraordinario</w:t>
+      </w:r>
+      <w:proofErr w:type="spellEnd"/>
+      <w:proofErr w:type="gramEnd"/>
+      <w:r>
+        <w:t>)</w:t>
+      </w:r>
+    </w:p>
+    <w:p/>
+    <w:p>
+      <w:r>
+        <w:t>Asistencia</w:t>
+      </w:r>
+    </w:p>
+    <w:p>
+      <w:pPr>
+        <w:numPr>
+          <w:ilvl w:val="0"/>
+          <w:numId w:val="12"/>
+        </w:numPr>
+      </w:pPr>
+      <w:r>
+        <w:rPr>
+          <w:b/>
+          <w:bCs/>
+        </w:rPr>
+        <w:t>Atributos:</w:t>
+      </w:r>
+    </w:p>
+    <w:p>
+      <w:pPr>
+        <w:numPr>
+          <w:ilvl w:val="1"/>
+          <w:numId w:val="12"/>
+        </w:numPr>
+      </w:pPr>
+      <w:proofErr w:type="spellStart"/>
+      <w:r>
+        <w:t>Id_</w:t>
+      </w:r>
+      <w:proofErr w:type="gramStart"/>
+      <w:r>
+        <w:t>Asistencia</w:t>
+      </w:r>
+      <w:proofErr w:type="spellEnd"/>
+      <w:r>
+        <w:t>(</w:t>
+      </w:r>
+      <w:proofErr w:type="spellStart"/>
+      <w:proofErr w:type="gramEnd"/>
+      <w:r>
+        <w:t>PK</w:t>
+      </w:r>
+      <w:proofErr w:type="spellEnd"/>
+      <w:r>
+        <w:t>)</w:t>
+      </w:r>
+    </w:p>
+    <w:p>
+      <w:pPr>
+        <w:numPr>
+          <w:ilvl w:val="1"/>
+          <w:numId w:val="12"/>
+        </w:numPr>
+      </w:pPr>
+      <w:proofErr w:type="spellStart"/>
+      <w:r>
+        <w:t>id_</w:t>
+      </w:r>
+      <w:r>
+        <w:t>Formacion</w:t>
+      </w:r>
+      <w:proofErr w:type="spellEnd"/>
+      <w:r>
+        <w:t xml:space="preserve"> (</w:t>
+      </w:r>
+      <w:proofErr w:type="spellStart"/>
+      <w:proofErr w:type="gramStart"/>
+      <w:r>
+        <w:t>FK</w:t>
+      </w:r>
+      <w:proofErr w:type="spellEnd"/>
+      <w:r>
+        <w:t>)  clave</w:t>
+      </w:r>
+      <w:proofErr w:type="gramEnd"/>
+      <w:r>
+        <w:t xml:space="preserve"> ajena de relación </w:t>
+      </w:r>
+      <w:proofErr w:type="gramStart"/>
+      <w:r>
+        <w:t xml:space="preserve">con </w:t>
+      </w:r>
+      <w:r>
+        <w:t xml:space="preserve"> formaciones</w:t>
+      </w:r>
+      <w:proofErr w:type="gramEnd"/>
+      <w:r>
+        <w:t xml:space="preserve"> en empresa</w:t>
+      </w:r>
+    </w:p>
+    <w:p>
+      <w:pPr>
+        <w:numPr>
+          <w:ilvl w:val="1"/>
+          <w:numId w:val="12"/>
+        </w:numPr>
+      </w:pPr>
+      <w:r>
+        <w:t>fecha</w:t>
+      </w:r>
+    </w:p>
+    <w:p>
+      <w:pPr>
+        <w:numPr>
+          <w:ilvl w:val="1"/>
+          <w:numId w:val="12"/>
+        </w:numPr>
+      </w:pPr>
+      <w:r>
+        <w:t>tipo (Falta / Retraso)</w:t>
+      </w:r>
+    </w:p>
+    <w:p>
+      <w:pPr>
+        <w:numPr>
+          <w:ilvl w:val="1"/>
+          <w:numId w:val="12"/>
+        </w:numPr>
+      </w:pPr>
+      <w:r>
+        <w:t>justificada (SI/NO)</w:t>
+      </w:r>
+    </w:p>
+    <w:p>
+      <w:pPr>
+        <w:ind w:left="708"/>
+      </w:pPr>
+    </w:p>
+    <w:p>
+      <w:r>
+        <w:t>Evaluación</w:t>
+      </w:r>
+    </w:p>
+    <w:p>
+      <w:pPr>
+        <w:numPr>
+          <w:ilvl w:val="0"/>
+          <w:numId w:val="12"/>
+        </w:numPr>
+      </w:pPr>
+      <w:r>
+        <w:rPr>
+          <w:b/>
+          <w:bCs/>
+        </w:rPr>
+        <w:t>Atributos:</w:t>
+      </w:r>
+    </w:p>
+    <w:p>
+      <w:pPr>
+        <w:numPr>
+          <w:ilvl w:val="1"/>
+          <w:numId w:val="12"/>
+        </w:numPr>
+      </w:pPr>
+      <w:proofErr w:type="spellStart"/>
+      <w:r>
+        <w:t>id_</w:t>
+      </w:r>
+      <w:proofErr w:type="gramStart"/>
+      <w:r>
+        <w:t>evaluacion</w:t>
+      </w:r>
+      <w:proofErr w:type="spellEnd"/>
+      <w:r>
+        <w:t>(</w:t>
+      </w:r>
+      <w:proofErr w:type="spellStart"/>
+      <w:proofErr w:type="gramEnd"/>
+      <w:r>
+        <w:t>PK</w:t>
+      </w:r>
+      <w:proofErr w:type="spellEnd"/>
+      <w:r>
+        <w:t>)</w:t>
+      </w:r>
+    </w:p>
+    <w:p>
+      <w:pPr>
+        <w:numPr>
+          <w:ilvl w:val="1"/>
+          <w:numId w:val="12"/>
+        </w:numPr>
+      </w:pPr>
+      <w:proofErr w:type="spellStart"/>
+      <w:r>
+        <w:t>id_formacion</w:t>
+      </w:r>
+      <w:proofErr w:type="spellEnd"/>
+      <w:r>
+        <w:t xml:space="preserve"> (</w:t>
+      </w:r>
+      <w:proofErr w:type="spellStart"/>
+      <w:r>
+        <w:t>FK</w:t>
+      </w:r>
+      <w:proofErr w:type="spellEnd"/>
+      <w:r>
+        <w:t>)</w:t>
+      </w:r>
+    </w:p>
+    <w:p>
+      <w:pPr>
+        <w:numPr>
+          <w:ilvl w:val="1"/>
+          <w:numId w:val="12"/>
+        </w:numPr>
+      </w:pPr>
+      <w:r>
+        <w:t>nota</w:t>
+      </w:r>
+    </w:p>
+    <w:p>
+      <w:pPr>
+        <w:numPr>
+          <w:ilvl w:val="1"/>
+          <w:numId w:val="12"/>
+        </w:numPr>
+      </w:pPr>
+      <w:r>
+        <w:t>comentarios</w:t>
+      </w:r>
+    </w:p>
+    <w:p>
+      <w:pPr>
+        <w:numPr>
+          <w:ilvl w:val="1"/>
+          <w:numId w:val="12"/>
+        </w:numPr>
+      </w:pPr>
+      <w:r>
+        <w:t>fecha</w:t>
+      </w:r>
+    </w:p>
+    <w:p/>
+    <w:p>
+      <w:r>
+        <w:t>Documentos</w:t>
+      </w:r>
+    </w:p>
+    <w:p>
+      <w:pPr>
+        <w:numPr>
+          <w:ilvl w:val="0"/>
+          <w:numId w:val="12"/>
+        </w:numPr>
+      </w:pPr>
+      <w:r>
+        <w:rPr>
+          <w:b/>
+          <w:bCs/>
+        </w:rPr>
+        <w:t>Atributos:</w:t>
+      </w:r>
+    </w:p>
+    <w:p>
+      <w:pPr>
+        <w:numPr>
+          <w:ilvl w:val="1"/>
+          <w:numId w:val="12"/>
+        </w:numPr>
+      </w:pPr>
+      <w:proofErr w:type="spellStart"/>
+      <w:r>
+        <w:t>id_</w:t>
+      </w:r>
+      <w:proofErr w:type="gramStart"/>
+      <w:r>
+        <w:t>documento</w:t>
+      </w:r>
+      <w:proofErr w:type="spellEnd"/>
+      <w:r>
+        <w:t>(</w:t>
+      </w:r>
+      <w:proofErr w:type="spellStart"/>
+      <w:proofErr w:type="gramEnd"/>
+      <w:r>
+        <w:t>PK</w:t>
+      </w:r>
+      <w:proofErr w:type="spellEnd"/>
+      <w:r>
+        <w:t>)</w:t>
+      </w:r>
+    </w:p>
+    <w:p>
+      <w:pPr>
+        <w:numPr>
+          <w:ilvl w:val="1"/>
+          <w:numId w:val="12"/>
+        </w:numPr>
+      </w:pPr>
+      <w:proofErr w:type="spellStart"/>
+      <w:r>
+        <w:t>id_formacion</w:t>
+      </w:r>
+      <w:proofErr w:type="spellEnd"/>
+      <w:r>
+        <w:t xml:space="preserve"> (</w:t>
+      </w:r>
+      <w:proofErr w:type="spellStart"/>
+      <w:r>
+        <w:t>FK</w:t>
+      </w:r>
+      <w:proofErr w:type="spellEnd"/>
+      <w:r>
+        <w:t>)</w:t>
+      </w:r>
+    </w:p>
+    <w:p>
+      <w:pPr>
+        <w:numPr>
+          <w:ilvl w:val="1"/>
+          <w:numId w:val="12"/>
+        </w:numPr>
+      </w:pPr>
+      <w:proofErr w:type="spellStart"/>
+      <w:r>
+        <w:t>no</w:t>
+      </w:r>
+      <w:r>
+        <w:t>mbre_archivo</w:t>
+      </w:r>
+      <w:proofErr w:type="spellEnd"/>
+    </w:p>
+    <w:p>
+      <w:pPr>
+        <w:numPr>
+          <w:ilvl w:val="1"/>
+          <w:numId w:val="12"/>
+        </w:numPr>
+      </w:pPr>
+      <w:r>
+        <w:t>ruta</w:t>
+      </w:r>
+    </w:p>
+    <w:p>
+      <w:pPr>
+        <w:numPr>
+          <w:ilvl w:val="1"/>
+          <w:numId w:val="12"/>
+        </w:numPr>
+      </w:pPr>
+      <w:r>
+        <w:t>fec</w:t>
+      </w:r>
+      <w:r>
+        <w:t>ha Subida</w:t>
+      </w:r>
+    </w:p>
+    <w:p/>
+    <w:p>
+      <w:pPr>
+        <w:ind w:left="708"/>
+      </w:pPr>
+    </w:p>
+    <w:p/>
     <w:p/>
     <w:p/>
     <w:p/>
@@ -11889,16 +12578,6 @@
 </file>
 
 <file path=customXml/item1.xml><?xml version="1.0" encoding="utf-8"?>
-<p:properties xmlns:p="http://schemas.microsoft.com/office/2006/metadata/properties" xmlns:xsi="http://www.w3.org/2001/XMLSchema-instance" xmlns:pc="http://schemas.microsoft.com/office/infopath/2007/PartnerControls">
-  <documentManagement/>
-</p:properties>
-</file>
-
-<file path=customXml/item2.xml><?xml version="1.0" encoding="utf-8"?>
-<b:Sources xmlns:b="http://schemas.openxmlformats.org/officeDocument/2006/bibliography" xmlns="http://schemas.openxmlformats.org/officeDocument/2006/bibliography" SelectedStyle="\APASixthEditionOfficeOnline.xsl" StyleName="APA" Version="6"/>
-</file>
-
-<file path=customXml/item3.xml><?xml version="1.0" encoding="utf-8"?>
 <ct:contentTypeSchema xmlns:ct="http://schemas.microsoft.com/office/2006/metadata/contentType" xmlns:ma="http://schemas.microsoft.com/office/2006/metadata/properties/metaAttributes" ct:_="" ma:_="" ma:contentTypeName="Documento" ma:contentTypeID="0x0101003E64B964EE86E94E88810388061E4AC8" ma:contentTypeVersion="3" ma:contentTypeDescription="Crear nuevo documento." ma:contentTypeScope="" ma:versionID="3c755de4efb81f0959f76dfe4f7a563c">
   <xsd:schema xmlns:xsd="http://www.w3.org/2001/XMLSchema" xmlns:xs="http://www.w3.org/2001/XMLSchema" xmlns:p="http://schemas.microsoft.com/office/2006/metadata/properties" xmlns:ns2="72982a07-b385-426f-8f99-a9bd2486cbec" targetNamespace="http://schemas.microsoft.com/office/2006/metadata/properties" ma:root="true" ma:fieldsID="5f645ab2d71ed821d1fb93c6441734aa" ns2:_="">
     <xsd:import namespace="72982a07-b385-426f-8f99-a9bd2486cbec"/>
@@ -12036,6 +12715,16 @@
 </ct:contentTypeSchema>
 </file>
 
+<file path=customXml/item2.xml><?xml version="1.0" encoding="utf-8"?>
+<b:Sources xmlns:b="http://schemas.openxmlformats.org/officeDocument/2006/bibliography" xmlns="http://schemas.openxmlformats.org/officeDocument/2006/bibliography" SelectedStyle="\APASixthEditionOfficeOnline.xsl" StyleName="APA" Version="6"/>
+</file>
+
+<file path=customXml/item3.xml><?xml version="1.0" encoding="utf-8"?>
+<p:properties xmlns:p="http://schemas.microsoft.com/office/2006/metadata/properties" xmlns:xsi="http://www.w3.org/2001/XMLSchema-instance" xmlns:pc="http://schemas.microsoft.com/office/infopath/2007/PartnerControls">
+  <documentManagement/>
+</p:properties>
+</file>
+
 <file path=customXml/item4.xml><?xml version="1.0" encoding="utf-8"?>
 <?mso-contentType ?>
 <FormTemplates xmlns="http://schemas.microsoft.com/sharepoint/v3/contenttype/forms">
@@ -12046,23 +12735,6 @@
 </file>
 
 <file path=customXml/itemProps1.xml><?xml version="1.0" encoding="utf-8"?>
-<ds:datastoreItem xmlns:ds="http://schemas.openxmlformats.org/officeDocument/2006/customXml" ds:itemID="{7F0B1298-25D5-45B9-909D-DD837044A49E}">
-  <ds:schemaRefs>
-    <ds:schemaRef ds:uri="http://schemas.microsoft.com/office/2006/metadata/properties"/>
-    <ds:schemaRef ds:uri="http://schemas.microsoft.com/office/infopath/2007/PartnerControls"/>
-  </ds:schemaRefs>
-</ds:datastoreItem>
-</file>
-
-<file path=customXml/itemProps2.xml><?xml version="1.0" encoding="utf-8"?>
-<ds:datastoreItem xmlns:ds="http://schemas.openxmlformats.org/officeDocument/2006/customXml" ds:itemID="{453714F8-FBC3-4DCC-8DCB-89BB58DCF76F}">
-  <ds:schemaRefs>
-    <ds:schemaRef ds:uri="http://schemas.openxmlformats.org/officeDocument/2006/bibliography"/>
-  </ds:schemaRefs>
-</ds:datastoreItem>
-</file>
-
-<file path=customXml/itemProps3.xml><?xml version="1.0" encoding="utf-8"?>
 <ds:datastoreItem xmlns:ds="http://schemas.openxmlformats.org/officeDocument/2006/customXml" ds:itemID="{CAB20FFE-1E23-4B58-9D76-1835AB7D3BED}">
   <ds:schemaRefs>
     <ds:schemaRef ds:uri="http://schemas.microsoft.com/office/2006/metadata/contentType"/>
@@ -12080,6 +12752,23 @@
 </ds:datastoreItem>
 </file>
 
+<file path=customXml/itemProps2.xml><?xml version="1.0" encoding="utf-8"?>
+<ds:datastoreItem xmlns:ds="http://schemas.openxmlformats.org/officeDocument/2006/customXml" ds:itemID="{453714F8-FBC3-4DCC-8DCB-89BB58DCF76F}">
+  <ds:schemaRefs>
+    <ds:schemaRef ds:uri="http://schemas.openxmlformats.org/officeDocument/2006/bibliography"/>
+  </ds:schemaRefs>
+</ds:datastoreItem>
+</file>
+
+<file path=customXml/itemProps3.xml><?xml version="1.0" encoding="utf-8"?>
+<ds:datastoreItem xmlns:ds="http://schemas.openxmlformats.org/officeDocument/2006/customXml" ds:itemID="{7F0B1298-25D5-45B9-909D-DD837044A49E}">
+  <ds:schemaRefs>
+    <ds:schemaRef ds:uri="http://schemas.microsoft.com/office/2006/metadata/properties"/>
+    <ds:schemaRef ds:uri="http://schemas.microsoft.com/office/infopath/2007/PartnerControls"/>
+  </ds:schemaRefs>
+</ds:datastoreItem>
+</file>
+
 <file path=customXml/itemProps4.xml><?xml version="1.0" encoding="utf-8"?>
 <ds:datastoreItem xmlns:ds="http://schemas.openxmlformats.org/officeDocument/2006/customXml" ds:itemID="{480B8420-1B48-4D23-8D6E-64373AC5070B}">
   <ds:schemaRefs>

</xml_diff>